<commit_message>
Terminado capitulo 7 y casi el 1
</commit_message>
<xml_diff>
--- a/TFG-completo.docx
+++ b/TFG-completo.docx
@@ -1216,26 +1216,7 @@
           <w:lang w:eastAsia="es-ES"/>
         </w:rPr>
         <w:tab/>
-      </w:r>
-      <w:proofErr w:type="spellStart"/>
-      <w:r>
-        <w:rPr>
-          <w:rFonts w:ascii="CMU Serif" w:eastAsia="Times New Roman" w:hAnsi="CMU Serif" w:cs="CMU Serif"/>
-          <w:sz w:val="28"/>
-          <w:szCs w:val="36"/>
-          <w:lang w:eastAsia="es-ES"/>
-        </w:rPr>
-        <w:t>de</w:t>
-      </w:r>
-      <w:proofErr w:type="spellEnd"/>
-      <w:r>
-        <w:rPr>
-          <w:rFonts w:ascii="CMU Serif" w:eastAsia="Times New Roman" w:hAnsi="CMU Serif" w:cs="CMU Serif"/>
-          <w:sz w:val="28"/>
-          <w:szCs w:val="36"/>
-          <w:lang w:eastAsia="es-ES"/>
-        </w:rPr>
-        <w:t xml:space="preserve"> 2015.</w:t>
+        <w:t>de 2015.</w:t>
       </w:r>
     </w:p>
     <w:p>
@@ -4670,21 +4651,7 @@
             <w:rStyle w:val="Hipervnculo"/>
             <w:noProof/>
           </w:rPr>
-          <w:t xml:space="preserve">Figura </w:t>
-        </w:r>
-        <w:r>
-          <w:rPr>
-            <w:rStyle w:val="Hipervnculo"/>
-            <w:noProof/>
-          </w:rPr>
-          <w:t>3</w:t>
-        </w:r>
-        <w:r>
-          <w:rPr>
-            <w:rStyle w:val="Hipervnculo"/>
-            <w:noProof/>
-          </w:rPr>
-          <w:t>.2</w:t>
+          <w:t>Figura 3.2</w:t>
         </w:r>
         <w:r>
           <w:rPr>
@@ -7216,12 +7183,14 @@
         </w:rPr>
         <w:t xml:space="preserve"> </w:t>
       </w:r>
+      <w:proofErr w:type="spellStart"/>
       <w:r>
         <w:rPr>
           <w:color w:val="FF0000"/>
         </w:rPr>
         <w:t>Wireless</w:t>
       </w:r>
+      <w:proofErr w:type="spellEnd"/>
       <w:r>
         <w:rPr>
           <w:color w:val="FF0000"/>
@@ -7933,19 +7902,11 @@
         </w:rPr>
         <w:t>(</w:t>
       </w:r>
-      <w:proofErr w:type="spellStart"/>
-      <w:r>
-        <w:rPr>
-          <w:color w:val="FF0000"/>
-        </w:rPr>
-        <w:t>cNGD</w:t>
-      </w:r>
-      <w:proofErr w:type="spellEnd"/>
-      <w:r>
-        <w:rPr>
-          <w:color w:val="FF0000"/>
-        </w:rPr>
-        <w:t>)</w:t>
+      <w:r>
+        <w:rPr>
+          <w:color w:val="FF0000"/>
+        </w:rPr>
+        <w:t>cNGD)</w:t>
       </w:r>
       <w:r>
         <w:rPr>
@@ -8612,19 +8573,101 @@
       <w:bookmarkEnd w:id="6"/>
     </w:p>
     <w:p>
-      <w:proofErr w:type="spellStart"/>
-      <w:r>
-        <w:t>Aksdlfh</w:t>
-      </w:r>
-      <w:proofErr w:type="spellEnd"/>
-    </w:p>
-    <w:p>
-      <w:pPr>
-        <w:pStyle w:val="Ttulo2"/>
+      <w:r>
+        <w:t xml:space="preserve">El objetivo principal del trabajo es la implementación de estrategias de optimización en un banco de pruebas para redes de sensores inalámbricas cognitivas. Para la consecución de este objetivo </w:t>
+      </w:r>
+      <w:r>
+        <w:t>se dividirá este objetivo principal en varios objetivos secundarios que se puedan abordar de una manera sencilla. Estos objetivos van a ser los siguientes:</w:t>
+      </w:r>
+    </w:p>
+    <w:p>
+      <w:pPr>
+        <w:pStyle w:val="Prrafodelista"/>
+        <w:numPr>
+          <w:ilvl w:val="0"/>
+          <w:numId w:val="13"/>
+        </w:numPr>
       </w:pPr>
       <w:bookmarkStart w:id="7" w:name="_Toc423519218"/>
       <w:bookmarkStart w:id="8" w:name="_Toc423634562"/>
       <w:r>
+        <w:t xml:space="preserve">Formación. </w:t>
+      </w:r>
+      <w:r>
+        <w:t>Va a consistir en la familiarización con el hardware y el software que se va a utilizar durante el transcurso del trabajo.</w:t>
+      </w:r>
+    </w:p>
+    <w:p>
+      <w:pPr>
+        <w:pStyle w:val="Prrafodelista"/>
+        <w:numPr>
+          <w:ilvl w:val="0"/>
+          <w:numId w:val="13"/>
+        </w:numPr>
+      </w:pPr>
+      <w:r>
+        <w:t>Estudio y comprensión de los algoritmos.</w:t>
+      </w:r>
+      <w:r>
+        <w:t xml:space="preserve"> Como el objetivo principal va a ser la implementación de estrategias de optimización, otro objetivo muy importante va a ser la comprensión de dichas estrategias.</w:t>
+      </w:r>
+    </w:p>
+    <w:p>
+      <w:pPr>
+        <w:pStyle w:val="Prrafodelista"/>
+        <w:numPr>
+          <w:ilvl w:val="0"/>
+          <w:numId w:val="13"/>
+        </w:numPr>
+      </w:pPr>
+      <w:r>
+        <w:t xml:space="preserve">Implementación. </w:t>
+      </w:r>
+      <w:r>
+        <w:t>Se implementarán dos estrategias. Este objetivo incluye el desarrollo del código y la prueba de las funciones implementadas.</w:t>
+      </w:r>
+    </w:p>
+    <w:p>
+      <w:pPr>
+        <w:pStyle w:val="Prrafodelista"/>
+        <w:numPr>
+          <w:ilvl w:val="0"/>
+          <w:numId w:val="13"/>
+        </w:numPr>
+      </w:pPr>
+      <w:r>
+        <w:t>Desarrollo de la aplicación.</w:t>
+      </w:r>
+      <w:r>
+        <w:t xml:space="preserve"> Se tendrá que implementar una aplicación que demuestre la validez completa del código desarrollado.</w:t>
+      </w:r>
+    </w:p>
+    <w:p>
+      <w:pPr>
+        <w:pStyle w:val="Prrafodelista"/>
+        <w:numPr>
+          <w:ilvl w:val="0"/>
+          <w:numId w:val="13"/>
+        </w:numPr>
+      </w:pPr>
+      <w:r>
+        <w:t xml:space="preserve">Pruebas. </w:t>
+      </w:r>
+      <w:r>
+        <w:t xml:space="preserve">Por último se realizarán todas las pruebas que sean necesarias para comprobar todos los casos en los que se puedan encontrar los nodos </w:t>
+      </w:r>
+      <w:r>
+        <w:t>con una red completa formada y que la ejecución del código sea correcta.</w:t>
+      </w:r>
+      <w:bookmarkStart w:id="9" w:name="_GoBack"/>
+      <w:bookmarkEnd w:id="9"/>
+    </w:p>
+    <w:p>
+      <w:pPr>
+        <w:pStyle w:val="Ttulo2"/>
+      </w:pPr>
+      <w:r>
+        <w:lastRenderedPageBreak/>
         <w:t>Desarrollo del trabajo</w:t>
       </w:r>
       <w:bookmarkEnd w:id="7"/>
@@ -8702,7 +8745,6 @@
         </w:numPr>
       </w:pPr>
       <w:r>
-        <w:lastRenderedPageBreak/>
         <w:t>Pruebas. Se han realizado las pruebas necesarias para comprobar el comportamiento de los algoritmos en el nodo. Por ejemplo, introduciendo una fuente de ruido cerca de un nodo para comprobar que se inicia el algoritmo de reducción de consumo.</w:t>
       </w:r>
     </w:p>
@@ -8733,13 +8775,13 @@
       <w:pPr>
         <w:pStyle w:val="Ttulo2"/>
       </w:pPr>
-      <w:bookmarkStart w:id="9" w:name="_Toc423519219"/>
-      <w:bookmarkStart w:id="10" w:name="_Toc423634563"/>
+      <w:bookmarkStart w:id="10" w:name="_Toc423519219"/>
+      <w:bookmarkStart w:id="11" w:name="_Toc423634563"/>
       <w:r>
         <w:t>Estructura de la memoria</w:t>
       </w:r>
-      <w:bookmarkEnd w:id="9"/>
       <w:bookmarkEnd w:id="10"/>
+      <w:bookmarkEnd w:id="11"/>
     </w:p>
     <w:p>
       <w:r>
@@ -8774,14 +8816,14 @@
       <w:pPr>
         <w:pStyle w:val="Ttulo1"/>
       </w:pPr>
-      <w:bookmarkStart w:id="11" w:name="_Toc423519220"/>
-      <w:bookmarkStart w:id="12" w:name="_Toc423634564"/>
+      <w:bookmarkStart w:id="12" w:name="_Toc423519220"/>
+      <w:bookmarkStart w:id="13" w:name="_Toc423634564"/>
       <w:r>
         <w:lastRenderedPageBreak/>
         <w:t>Redes de sensores inalámbricas cognitivas</w:t>
       </w:r>
-      <w:bookmarkEnd w:id="11"/>
       <w:bookmarkEnd w:id="12"/>
+      <w:bookmarkEnd w:id="13"/>
     </w:p>
     <w:p>
       <w:r>
@@ -8793,20 +8835,28 @@
       </w:r>
       <w:proofErr w:type="spellEnd"/>
       <w:r>
-        <w:t xml:space="preserve"> Wireless Sensor Networks). Por último, se presentarán algunos de los nodos para CWSN que existen en la actualidad y sus principales características.</w:t>
+        <w:t xml:space="preserve"> </w:t>
+      </w:r>
+      <w:proofErr w:type="spellStart"/>
+      <w:r>
+        <w:t>Wireless</w:t>
+      </w:r>
+      <w:proofErr w:type="spellEnd"/>
+      <w:r>
+        <w:t xml:space="preserve"> Sensor Networks). Por último, se presentarán algunos de los nodos para CWSN que existen en la actualidad y sus principales características.</w:t>
       </w:r>
     </w:p>
     <w:p>
       <w:pPr>
         <w:pStyle w:val="Ttulo2"/>
       </w:pPr>
-      <w:bookmarkStart w:id="13" w:name="_Toc423519221"/>
-      <w:bookmarkStart w:id="14" w:name="_Toc423634565"/>
+      <w:bookmarkStart w:id="14" w:name="_Toc423519221"/>
+      <w:bookmarkStart w:id="15" w:name="_Toc423634565"/>
       <w:r>
         <w:t>Redes de sensores inalámbricas</w:t>
       </w:r>
-      <w:bookmarkEnd w:id="13"/>
       <w:bookmarkEnd w:id="14"/>
+      <w:bookmarkEnd w:id="15"/>
     </w:p>
     <w:p>
       <w:r>
@@ -8878,49 +8928,29 @@
         <w:pStyle w:val="Descripcin"/>
         <w:jc w:val="center"/>
       </w:pPr>
-      <w:bookmarkStart w:id="15" w:name="_Toc423633000"/>
+      <w:bookmarkStart w:id="16" w:name="_Toc423633000"/>
       <w:r>
         <w:t xml:space="preserve">Figura </w:t>
       </w:r>
-      <w:r>
-        <w:fldChar w:fldCharType="begin"/>
-      </w:r>
-      <w:r>
-        <w:instrText xml:space="preserve"> STYLEREF 1 \s </w:instrText>
-      </w:r>
-      <w:r>
-        <w:fldChar w:fldCharType="separate"/>
-      </w:r>
-      <w:r>
-        <w:rPr>
-          <w:noProof/>
-        </w:rPr>
-        <w:t>2</w:t>
-      </w:r>
-      <w:r>
-        <w:fldChar w:fldCharType="end"/>
-      </w:r>
+      <w:fldSimple w:instr=" STYLEREF 1 \s ">
+        <w:r>
+          <w:rPr>
+            <w:noProof/>
+          </w:rPr>
+          <w:t>2</w:t>
+        </w:r>
+      </w:fldSimple>
       <w:r>
         <w:t>.</w:t>
       </w:r>
-      <w:r>
-        <w:fldChar w:fldCharType="begin"/>
-      </w:r>
-      <w:r>
-        <w:instrText xml:space="preserve"> SEQ Figura \* ARABIC \s 1 </w:instrText>
-      </w:r>
-      <w:r>
-        <w:fldChar w:fldCharType="separate"/>
-      </w:r>
-      <w:r>
-        <w:rPr>
-          <w:noProof/>
-        </w:rPr>
-        <w:t>1</w:t>
-      </w:r>
-      <w:r>
-        <w:fldChar w:fldCharType="end"/>
-      </w:r>
+      <w:fldSimple w:instr=" SEQ Figura \* ARABIC \s 1 ">
+        <w:r>
+          <w:rPr>
+            <w:noProof/>
+          </w:rPr>
+          <w:t>1</w:t>
+        </w:r>
+      </w:fldSimple>
       <w:r>
         <w:t xml:space="preserve"> Topologías de red WSN, obtenida de </w:t>
       </w:r>
@@ -8940,7 +8970,7 @@
         </w:rPr>
         <w:t>[1]</w:t>
       </w:r>
-      <w:bookmarkEnd w:id="15"/>
+      <w:bookmarkEnd w:id="16"/>
       <w:r>
         <w:fldChar w:fldCharType="end"/>
       </w:r>
@@ -9037,7 +9067,15 @@
         <w:fldChar w:fldCharType="end"/>
       </w:r>
       <w:r>
-        <w:t xml:space="preserve"> para WPAN (Wireless Personal </w:t>
+        <w:t xml:space="preserve"> para WPAN (</w:t>
+      </w:r>
+      <w:proofErr w:type="spellStart"/>
+      <w:r>
+        <w:t>Wireless</w:t>
+      </w:r>
+      <w:proofErr w:type="spellEnd"/>
+      <w:r>
+        <w:t xml:space="preserve"> Personal </w:t>
       </w:r>
       <w:proofErr w:type="spellStart"/>
       <w:r>
@@ -9103,39 +9141,39 @@
       <w:pPr>
         <w:pStyle w:val="Ttulo2"/>
       </w:pPr>
-      <w:bookmarkStart w:id="16" w:name="_Toc423519222"/>
-      <w:bookmarkStart w:id="17" w:name="_Toc423634566"/>
+      <w:bookmarkStart w:id="17" w:name="_Toc423519222"/>
+      <w:bookmarkStart w:id="18" w:name="_Toc423634566"/>
       <w:r>
         <w:lastRenderedPageBreak/>
         <w:t>Redes cognitivas</w:t>
       </w:r>
-      <w:bookmarkEnd w:id="16"/>
       <w:bookmarkEnd w:id="17"/>
+      <w:bookmarkEnd w:id="18"/>
     </w:p>
     <w:p/>
     <w:p>
       <w:pPr>
         <w:pStyle w:val="Ttulo2"/>
       </w:pPr>
-      <w:bookmarkStart w:id="18" w:name="_Toc423519223"/>
-      <w:bookmarkStart w:id="19" w:name="_Toc423634567"/>
+      <w:bookmarkStart w:id="19" w:name="_Toc423519223"/>
+      <w:bookmarkStart w:id="20" w:name="_Toc423634567"/>
       <w:r>
         <w:t>Redes de sensores inalámbricas cognitivas</w:t>
       </w:r>
-      <w:bookmarkEnd w:id="18"/>
       <w:bookmarkEnd w:id="19"/>
+      <w:bookmarkEnd w:id="20"/>
     </w:p>
     <w:p>
       <w:pPr>
         <w:pStyle w:val="Ttulo3"/>
       </w:pPr>
-      <w:bookmarkStart w:id="20" w:name="_Toc423519224"/>
-      <w:bookmarkStart w:id="21" w:name="_Toc423634568"/>
+      <w:bookmarkStart w:id="21" w:name="_Toc423519224"/>
+      <w:bookmarkStart w:id="22" w:name="_Toc423634568"/>
       <w:r>
         <w:t>Nodos para CWSN</w:t>
       </w:r>
-      <w:bookmarkEnd w:id="20"/>
       <w:bookmarkEnd w:id="21"/>
+      <w:bookmarkEnd w:id="22"/>
     </w:p>
     <w:p>
       <w:r>
@@ -9161,14 +9199,14 @@
       <w:pPr>
         <w:pStyle w:val="Ttulo1"/>
       </w:pPr>
-      <w:bookmarkStart w:id="22" w:name="_Toc423519225"/>
-      <w:bookmarkStart w:id="23" w:name="_Toc423634569"/>
+      <w:bookmarkStart w:id="23" w:name="_Toc423519225"/>
+      <w:bookmarkStart w:id="24" w:name="_Toc423634569"/>
       <w:r>
         <w:lastRenderedPageBreak/>
         <w:t>Estudio previo</w:t>
       </w:r>
-      <w:bookmarkEnd w:id="22"/>
       <w:bookmarkEnd w:id="23"/>
+      <w:bookmarkEnd w:id="24"/>
     </w:p>
     <w:p>
       <w:r>
@@ -9179,30 +9217,17 @@
       <w:pPr>
         <w:pStyle w:val="Ttulo2"/>
       </w:pPr>
-      <w:bookmarkStart w:id="24" w:name="_Toc423519226"/>
-      <w:bookmarkStart w:id="25" w:name="_Toc423634570"/>
-      <w:r>
-        <w:t xml:space="preserve">Hardware del </w:t>
-      </w:r>
-      <w:proofErr w:type="spellStart"/>
-      <w:r>
-        <w:t>cNGD</w:t>
-      </w:r>
-      <w:bookmarkEnd w:id="24"/>
+      <w:bookmarkStart w:id="25" w:name="_Toc423519226"/>
+      <w:bookmarkStart w:id="26" w:name="_Toc423634570"/>
+      <w:r>
+        <w:t>Hardware del cNGD</w:t>
+      </w:r>
       <w:bookmarkEnd w:id="25"/>
-      <w:proofErr w:type="spellEnd"/>
-    </w:p>
-    <w:p>
-      <w:r>
-        <w:t xml:space="preserve">El hardware sobre el que se ha desarrollado en este trabajo es el nodo </w:t>
-      </w:r>
-      <w:proofErr w:type="spellStart"/>
-      <w:r>
-        <w:t>cNGD</w:t>
-      </w:r>
-      <w:proofErr w:type="spellEnd"/>
-      <w:r>
-        <w:t xml:space="preserve"> desarrollado en el LSI y el cual viene detallado en </w:t>
+      <w:bookmarkEnd w:id="26"/>
+    </w:p>
+    <w:p>
+      <w:r>
+        <w:t xml:space="preserve">El hardware sobre el que se ha desarrollado en este trabajo es el nodo cNGD desarrollado en el LSI y el cual viene detallado en </w:t>
       </w:r>
       <w:r>
         <w:fldChar w:fldCharType="begin" w:fldLock="1"/>
@@ -9377,61 +9402,33 @@
         <w:pStyle w:val="Descripcin"/>
         <w:jc w:val="center"/>
       </w:pPr>
-      <w:bookmarkStart w:id="26" w:name="_Toc423633001"/>
+      <w:bookmarkStart w:id="27" w:name="_Toc423633001"/>
       <w:r>
         <w:t xml:space="preserve">Figura </w:t>
       </w:r>
-      <w:r>
-        <w:fldChar w:fldCharType="begin"/>
-      </w:r>
-      <w:r>
-        <w:instrText xml:space="preserve"> STYLEREF 1 \s </w:instrText>
-      </w:r>
-      <w:r>
-        <w:fldChar w:fldCharType="separate"/>
-      </w:r>
-      <w:r>
-        <w:rPr>
-          <w:noProof/>
-        </w:rPr>
-        <w:t>3</w:t>
-      </w:r>
-      <w:r>
-        <w:fldChar w:fldCharType="end"/>
-      </w:r>
+      <w:fldSimple w:instr=" STYLEREF 1 \s ">
+        <w:r>
+          <w:rPr>
+            <w:noProof/>
+          </w:rPr>
+          <w:t>3</w:t>
+        </w:r>
+      </w:fldSimple>
       <w:r>
         <w:t>.</w:t>
       </w:r>
-      <w:r>
-        <w:fldChar w:fldCharType="begin"/>
-      </w:r>
-      <w:r>
-        <w:instrText xml:space="preserve"> SEQ Figura \* ARABIC \s 1 </w:instrText>
-      </w:r>
-      <w:r>
-        <w:fldChar w:fldCharType="separate"/>
-      </w:r>
-      <w:r>
-        <w:rPr>
-          <w:noProof/>
-        </w:rPr>
-        <w:t>1</w:t>
-      </w:r>
-      <w:r>
-        <w:fldChar w:fldCharType="end"/>
-      </w:r>
-      <w:r>
-        <w:t xml:space="preserve"> Vista detallada del </w:t>
-      </w:r>
-      <w:proofErr w:type="spellStart"/>
-      <w:r>
-        <w:t>cNGD</w:t>
-      </w:r>
-      <w:proofErr w:type="spellEnd"/>
-      <w:r>
-        <w:t>.</w:t>
-      </w:r>
-      <w:bookmarkEnd w:id="26"/>
+      <w:fldSimple w:instr=" SEQ Figura \* ARABIC \s 1 ">
+        <w:r>
+          <w:rPr>
+            <w:noProof/>
+          </w:rPr>
+          <w:t>1</w:t>
+        </w:r>
+      </w:fldSimple>
+      <w:r>
+        <w:t xml:space="preserve"> Vista detallada del cNGD.</w:t>
+      </w:r>
+      <w:bookmarkEnd w:id="27"/>
     </w:p>
     <w:p>
       <w:r>
@@ -9582,33 +9579,20 @@
     </w:p>
     <w:p>
       <w:r>
-        <w:t xml:space="preserve">Como vemos, las características del </w:t>
-      </w:r>
-      <w:proofErr w:type="spellStart"/>
-      <w:r>
-        <w:t>cNGD</w:t>
-      </w:r>
-      <w:proofErr w:type="spellEnd"/>
-      <w:r>
-        <w:t xml:space="preserve"> satisfacen las especificaciones necesarias para un nodo para CWSN, ya que es capaz de trabajar en diferentes bandas de frecuencia, en este caso todas las bandas ISM de Europa, es capaz de trabajar en modos de bajo consumo tanto con los diferentes modos de funcionamiento del microcontrolador como apagando las interfaces radio que no utilice. Además, permite el desarrollo de nuevas funcionalidades mediante los módulos de expansión.</w:t>
+        <w:t>Como vemos, las características del cNGD satisfacen las especificaciones necesarias para un nodo para CWSN, ya que es capaz de trabajar en diferentes bandas de frecuencia, en este caso todas las bandas ISM de Europa, es capaz de trabajar en modos de bajo consumo tanto con los diferentes modos de funcionamiento del microcontrolador como apagando las interfaces radio que no utilice. Además, permite el desarrollo de nuevas funcionalidades mediante los módulos de expansión.</w:t>
       </w:r>
     </w:p>
     <w:p>
       <w:pPr>
         <w:pStyle w:val="Ttulo2"/>
       </w:pPr>
-      <w:bookmarkStart w:id="27" w:name="_Toc423519227"/>
-      <w:bookmarkStart w:id="28" w:name="_Toc423634571"/>
-      <w:r>
-        <w:t xml:space="preserve">Firmware del </w:t>
-      </w:r>
-      <w:proofErr w:type="spellStart"/>
-      <w:r>
-        <w:t>cNGD</w:t>
-      </w:r>
-      <w:bookmarkEnd w:id="27"/>
+      <w:bookmarkStart w:id="28" w:name="_Toc423519227"/>
+      <w:bookmarkStart w:id="29" w:name="_Toc423634571"/>
+      <w:r>
+        <w:t>Firmware del cNGD</w:t>
+      </w:r>
       <w:bookmarkEnd w:id="28"/>
-      <w:proofErr w:type="spellEnd"/>
+      <w:bookmarkEnd w:id="29"/>
     </w:p>
     <w:p>
       <w:r>
@@ -9728,50 +9712,30 @@
         <w:pStyle w:val="Descripcin"/>
         <w:jc w:val="center"/>
       </w:pPr>
-      <w:bookmarkStart w:id="29" w:name="_Toc423633002"/>
+      <w:bookmarkStart w:id="30" w:name="_Toc423633002"/>
       <w:r>
         <w:t xml:space="preserve">Figura </w:t>
       </w:r>
-      <w:r>
-        <w:fldChar w:fldCharType="begin"/>
-      </w:r>
-      <w:r>
-        <w:instrText xml:space="preserve"> STYLEREF 1 \s </w:instrText>
-      </w:r>
-      <w:r>
-        <w:fldChar w:fldCharType="separate"/>
-      </w:r>
-      <w:r>
-        <w:rPr>
-          <w:noProof/>
-        </w:rPr>
-        <w:t>3</w:t>
-      </w:r>
-      <w:r>
-        <w:fldChar w:fldCharType="end"/>
-      </w:r>
+      <w:fldSimple w:instr=" STYLEREF 1 \s ">
+        <w:r>
+          <w:rPr>
+            <w:noProof/>
+          </w:rPr>
+          <w:t>3</w:t>
+        </w:r>
+      </w:fldSimple>
       <w:r>
         <w:t>.</w:t>
       </w:r>
-      <w:r>
-        <w:fldChar w:fldCharType="begin"/>
-      </w:r>
-      <w:r>
-        <w:instrText xml:space="preserve"> SEQ Figura \* ARABIC \s 1 </w:instrText>
-      </w:r>
-      <w:r>
-        <w:fldChar w:fldCharType="separate"/>
-      </w:r>
-      <w:r>
-        <w:rPr>
-          <w:noProof/>
-        </w:rPr>
-        <w:t>2</w:t>
-      </w:r>
-      <w:r>
-        <w:fldChar w:fldCharType="end"/>
-      </w:r>
-      <w:bookmarkEnd w:id="29"/>
+      <w:fldSimple w:instr=" SEQ Figura \* ARABIC \s 1 ">
+        <w:r>
+          <w:rPr>
+            <w:noProof/>
+          </w:rPr>
+          <w:t>2</w:t>
+        </w:r>
+      </w:fldSimple>
+      <w:bookmarkEnd w:id="30"/>
       <w:r>
         <w:t xml:space="preserve"> Diagrama de bloques de la adaptación software de la pila de protocolos </w:t>
       </w:r>
@@ -9875,60 +9839,32 @@
         <w:pStyle w:val="Descripcin"/>
         <w:jc w:val="center"/>
       </w:pPr>
-      <w:bookmarkStart w:id="30" w:name="_Toc423633003"/>
+      <w:bookmarkStart w:id="31" w:name="_Toc423633003"/>
       <w:r>
         <w:t xml:space="preserve">Figura </w:t>
       </w:r>
-      <w:r>
-        <w:fldChar w:fldCharType="begin"/>
-      </w:r>
-      <w:r>
-        <w:instrText xml:space="preserve"> STYLEREF 1 \s </w:instrText>
-      </w:r>
-      <w:r>
-        <w:fldChar w:fldCharType="separate"/>
-      </w:r>
-      <w:r>
-        <w:rPr>
-          <w:noProof/>
-        </w:rPr>
-        <w:t>3</w:t>
-      </w:r>
-      <w:r>
-        <w:fldChar w:fldCharType="end"/>
-      </w:r>
+      <w:fldSimple w:instr=" STYLEREF 1 \s ">
+        <w:r>
+          <w:rPr>
+            <w:noProof/>
+          </w:rPr>
+          <w:t>3</w:t>
+        </w:r>
+      </w:fldSimple>
       <w:r>
         <w:t>.</w:t>
       </w:r>
-      <w:r>
-        <w:fldChar w:fldCharType="begin"/>
-      </w:r>
-      <w:r>
-        <w:instrText xml:space="preserve"> SEQ Figura \* ARABIC \s 1 </w:instrText>
-      </w:r>
-      <w:r>
-        <w:fldChar w:fldCharType="separate"/>
-      </w:r>
-      <w:r>
-        <w:rPr>
-          <w:noProof/>
-        </w:rPr>
-        <w:t>3</w:t>
-      </w:r>
-      <w:r>
-        <w:fldChar w:fldCharType="end"/>
-      </w:r>
-      <w:bookmarkEnd w:id="30"/>
-      <w:r>
-        <w:t xml:space="preserve"> Arquitectura del firmware del </w:t>
-      </w:r>
-      <w:proofErr w:type="spellStart"/>
-      <w:r>
-        <w:t>cNGD</w:t>
-      </w:r>
-      <w:proofErr w:type="spellEnd"/>
-      <w:r>
-        <w:t>, obtenida de []</w:t>
+      <w:fldSimple w:instr=" SEQ Figura \* ARABIC \s 1 ">
+        <w:r>
+          <w:rPr>
+            <w:noProof/>
+          </w:rPr>
+          <w:t>3</w:t>
+        </w:r>
+      </w:fldSimple>
+      <w:bookmarkEnd w:id="31"/>
+      <w:r>
+        <w:t xml:space="preserve"> Arquitectura del firmware del cNGD, obtenida de []</w:t>
       </w:r>
     </w:p>
     <w:p>
@@ -9940,14 +9876,14 @@
       <w:pPr>
         <w:pStyle w:val="Ttulo2"/>
       </w:pPr>
-      <w:bookmarkStart w:id="31" w:name="_Toc423519228"/>
-      <w:bookmarkStart w:id="32" w:name="_Toc423634572"/>
+      <w:bookmarkStart w:id="32" w:name="_Toc423519228"/>
+      <w:bookmarkStart w:id="33" w:name="_Toc423634572"/>
       <w:r>
         <w:lastRenderedPageBreak/>
         <w:t>Arquitectura cognitiva</w:t>
       </w:r>
-      <w:bookmarkEnd w:id="31"/>
       <w:bookmarkEnd w:id="32"/>
+      <w:bookmarkEnd w:id="33"/>
     </w:p>
     <w:p>
       <w:r>
@@ -10040,50 +9976,30 @@
         <w:pStyle w:val="Descripcin"/>
         <w:jc w:val="center"/>
       </w:pPr>
-      <w:bookmarkStart w:id="33" w:name="_Toc423633004"/>
+      <w:bookmarkStart w:id="34" w:name="_Toc423633004"/>
       <w:r>
         <w:t xml:space="preserve">Figura </w:t>
       </w:r>
-      <w:r>
-        <w:fldChar w:fldCharType="begin"/>
-      </w:r>
-      <w:r>
-        <w:instrText xml:space="preserve"> STYLEREF 1 \s </w:instrText>
-      </w:r>
-      <w:r>
-        <w:fldChar w:fldCharType="separate"/>
-      </w:r>
-      <w:r>
-        <w:rPr>
-          <w:noProof/>
-        </w:rPr>
-        <w:t>3</w:t>
-      </w:r>
-      <w:r>
-        <w:fldChar w:fldCharType="end"/>
-      </w:r>
+      <w:fldSimple w:instr=" STYLEREF 1 \s ">
+        <w:r>
+          <w:rPr>
+            <w:noProof/>
+          </w:rPr>
+          <w:t>3</w:t>
+        </w:r>
+      </w:fldSimple>
       <w:r>
         <w:t>.</w:t>
       </w:r>
-      <w:r>
-        <w:fldChar w:fldCharType="begin"/>
-      </w:r>
-      <w:r>
-        <w:instrText xml:space="preserve"> SEQ Figura \* ARABIC \s 1 </w:instrText>
-      </w:r>
-      <w:r>
-        <w:fldChar w:fldCharType="separate"/>
-      </w:r>
-      <w:r>
-        <w:rPr>
-          <w:noProof/>
-        </w:rPr>
-        <w:t>4</w:t>
-      </w:r>
-      <w:r>
-        <w:fldChar w:fldCharType="end"/>
-      </w:r>
-      <w:bookmarkEnd w:id="33"/>
+      <w:fldSimple w:instr=" SEQ Figura \* ARABIC \s 1 ">
+        <w:r>
+          <w:rPr>
+            <w:noProof/>
+          </w:rPr>
+          <w:t>4</w:t>
+        </w:r>
+      </w:fldSimple>
+      <w:bookmarkEnd w:id="34"/>
       <w:r>
         <w:t xml:space="preserve"> Arquitectura del </w:t>
       </w:r>
@@ -10098,13 +10014,8 @@
     </w:p>
     <w:p>
       <w:r>
-        <w:t xml:space="preserve">Esta arquitectura, proveniente </w:t>
-      </w:r>
-      <w:proofErr w:type="gramStart"/>
-      <w:r>
-        <w:t>de …</w:t>
-      </w:r>
-      <w:proofErr w:type="gramEnd"/>
+        <w:t>Esta arquitectura, proveniente de …</w:t>
+      </w:r>
     </w:p>
     <w:p>
       <w:pPr>
@@ -10132,7 +10043,7 @@
             <v:path o:extrusionok="f" gradientshapeok="t" o:connecttype="rect"/>
             <o:lock v:ext="edit" aspectratio="t"/>
           </v:shapetype>
-          <v:shape id="_x0000_i1026" type="#_x0000_t75" style="width:361.05pt;height:176.25pt">
+          <v:shape id="_x0000_i1025" type="#_x0000_t75" style="width:361.25pt;height:176.55pt">
             <v:imagedata r:id="rId27" o:title="Cagents"/>
           </v:shape>
         </w:pict>
@@ -10146,45 +10057,25 @@
       <w:r>
         <w:t xml:space="preserve">Figura </w:t>
       </w:r>
-      <w:r>
-        <w:fldChar w:fldCharType="begin"/>
-      </w:r>
-      <w:r>
-        <w:instrText xml:space="preserve"> STYLEREF 1 \s </w:instrText>
-      </w:r>
-      <w:r>
-        <w:fldChar w:fldCharType="separate"/>
-      </w:r>
-      <w:r>
-        <w:rPr>
-          <w:noProof/>
-        </w:rPr>
-        <w:t>3</w:t>
-      </w:r>
-      <w:r>
-        <w:fldChar w:fldCharType="end"/>
-      </w:r>
+      <w:fldSimple w:instr=" STYLEREF 1 \s ">
+        <w:r>
+          <w:rPr>
+            <w:noProof/>
+          </w:rPr>
+          <w:t>3</w:t>
+        </w:r>
+      </w:fldSimple>
       <w:r>
         <w:t>.</w:t>
       </w:r>
-      <w:r>
-        <w:fldChar w:fldCharType="begin"/>
-      </w:r>
-      <w:r>
-        <w:instrText xml:space="preserve"> SEQ Figura \* ARABIC \s 1 </w:instrText>
-      </w:r>
-      <w:r>
-        <w:fldChar w:fldCharType="separate"/>
-      </w:r>
-      <w:r>
-        <w:rPr>
-          <w:noProof/>
-        </w:rPr>
-        <w:t>5</w:t>
-      </w:r>
-      <w:r>
-        <w:fldChar w:fldCharType="end"/>
-      </w:r>
+      <w:fldSimple w:instr=" SEQ Figura \* ARABIC \s 1 ">
+        <w:r>
+          <w:rPr>
+            <w:noProof/>
+          </w:rPr>
+          <w:t>5</w:t>
+        </w:r>
+      </w:fldSimple>
       <w:r>
         <w:t xml:space="preserve"> </w:t>
       </w:r>
@@ -10414,13 +10305,13 @@
       <w:pPr>
         <w:pStyle w:val="Ttulo2"/>
       </w:pPr>
-      <w:bookmarkStart w:id="34" w:name="_Toc423519229"/>
-      <w:bookmarkStart w:id="35" w:name="_Toc423634573"/>
+      <w:bookmarkStart w:id="35" w:name="_Toc423519229"/>
+      <w:bookmarkStart w:id="36" w:name="_Toc423634573"/>
       <w:r>
         <w:t>Algoritmos a implementar</w:t>
       </w:r>
-      <w:bookmarkEnd w:id="34"/>
       <w:bookmarkEnd w:id="35"/>
+      <w:bookmarkEnd w:id="36"/>
     </w:p>
     <w:p>
       <w:r>
@@ -10431,13 +10322,13 @@
       <w:pPr>
         <w:pStyle w:val="Ttulo3"/>
       </w:pPr>
-      <w:bookmarkStart w:id="36" w:name="_Toc423519230"/>
-      <w:bookmarkStart w:id="37" w:name="_Toc423634574"/>
+      <w:bookmarkStart w:id="37" w:name="_Toc423519230"/>
+      <w:bookmarkStart w:id="38" w:name="_Toc423634574"/>
       <w:r>
         <w:t>Algoritmo de seguridad</w:t>
       </w:r>
-      <w:bookmarkEnd w:id="36"/>
       <w:bookmarkEnd w:id="37"/>
+      <w:bookmarkEnd w:id="38"/>
     </w:p>
     <w:p>
       <w:r>
@@ -10514,14 +10405,14 @@
       <w:pPr>
         <w:pStyle w:val="Ttulo3"/>
       </w:pPr>
-      <w:bookmarkStart w:id="38" w:name="_Toc423519231"/>
-      <w:bookmarkStart w:id="39" w:name="_Toc423634575"/>
+      <w:bookmarkStart w:id="39" w:name="_Toc423519231"/>
+      <w:bookmarkStart w:id="40" w:name="_Toc423634575"/>
       <w:r>
         <w:lastRenderedPageBreak/>
         <w:t>Algoritmo de reducción de consumo</w:t>
       </w:r>
-      <w:bookmarkEnd w:id="38"/>
       <w:bookmarkEnd w:id="39"/>
+      <w:bookmarkEnd w:id="40"/>
     </w:p>
     <w:p>
       <w:r>
@@ -10592,14 +10483,14 @@
       <w:pPr>
         <w:pStyle w:val="Ttulo1"/>
       </w:pPr>
-      <w:bookmarkStart w:id="40" w:name="_Toc423519232"/>
-      <w:bookmarkStart w:id="41" w:name="_Toc423634576"/>
+      <w:bookmarkStart w:id="41" w:name="_Toc423519232"/>
+      <w:bookmarkStart w:id="42" w:name="_Toc423634576"/>
       <w:r>
         <w:lastRenderedPageBreak/>
         <w:t>Implementación del algoritmo de seguridad</w:t>
       </w:r>
-      <w:bookmarkEnd w:id="40"/>
       <w:bookmarkEnd w:id="41"/>
+      <w:bookmarkEnd w:id="42"/>
     </w:p>
     <w:p>
       <w:r>
@@ -10621,13 +10512,13 @@
       <w:pPr>
         <w:pStyle w:val="Ttulo2"/>
       </w:pPr>
-      <w:bookmarkStart w:id="42" w:name="_Toc423519233"/>
-      <w:bookmarkStart w:id="43" w:name="_Toc423634577"/>
+      <w:bookmarkStart w:id="43" w:name="_Toc423519233"/>
+      <w:bookmarkStart w:id="44" w:name="_Toc423634577"/>
       <w:r>
         <w:t>Funciones de la arquitectura cognitiva</w:t>
       </w:r>
-      <w:bookmarkEnd w:id="42"/>
       <w:bookmarkEnd w:id="43"/>
+      <w:bookmarkEnd w:id="44"/>
     </w:p>
     <w:p>
       <w:r>
@@ -10822,53 +10713,33 @@
         <w:pStyle w:val="Descripcin"/>
         <w:jc w:val="center"/>
       </w:pPr>
-      <w:bookmarkStart w:id="44" w:name="_Toc423633005"/>
+      <w:bookmarkStart w:id="45" w:name="_Toc423633005"/>
       <w:r>
         <w:t xml:space="preserve">Figura </w:t>
       </w:r>
-      <w:r>
-        <w:fldChar w:fldCharType="begin"/>
-      </w:r>
-      <w:r>
-        <w:instrText xml:space="preserve"> STYLEREF 1 \s </w:instrText>
-      </w:r>
-      <w:r>
-        <w:fldChar w:fldCharType="separate"/>
-      </w:r>
-      <w:r>
-        <w:rPr>
-          <w:noProof/>
-        </w:rPr>
-        <w:t>4</w:t>
-      </w:r>
-      <w:r>
-        <w:fldChar w:fldCharType="end"/>
-      </w:r>
+      <w:fldSimple w:instr=" STYLEREF 1 \s ">
+        <w:r>
+          <w:rPr>
+            <w:noProof/>
+          </w:rPr>
+          <w:t>4</w:t>
+        </w:r>
+      </w:fldSimple>
       <w:r>
         <w:t>.</w:t>
       </w:r>
-      <w:r>
-        <w:fldChar w:fldCharType="begin"/>
-      </w:r>
-      <w:r>
-        <w:instrText xml:space="preserve"> SEQ Figura \* ARABIC \s 1 </w:instrText>
-      </w:r>
-      <w:r>
-        <w:fldChar w:fldCharType="separate"/>
-      </w:r>
-      <w:r>
-        <w:rPr>
-          <w:noProof/>
-        </w:rPr>
-        <w:t>1</w:t>
-      </w:r>
-      <w:r>
-        <w:fldChar w:fldCharType="end"/>
-      </w:r>
+      <w:fldSimple w:instr=" SEQ Figura \* ARABIC \s 1 ">
+        <w:r>
+          <w:rPr>
+            <w:noProof/>
+          </w:rPr>
+          <w:t>1</w:t>
+        </w:r>
+      </w:fldSimple>
       <w:r>
         <w:t xml:space="preserve"> Etapas del algoritmo de seguridad</w:t>
       </w:r>
-      <w:bookmarkEnd w:id="44"/>
+      <w:bookmarkEnd w:id="45"/>
     </w:p>
     <w:p/>
     <w:p>
@@ -10901,14 +10772,14 @@
       <w:pPr>
         <w:pStyle w:val="Ttulo3"/>
       </w:pPr>
-      <w:bookmarkStart w:id="45" w:name="_Toc423519234"/>
-      <w:bookmarkStart w:id="46" w:name="_Toc423634578"/>
+      <w:bookmarkStart w:id="46" w:name="_Toc423519234"/>
+      <w:bookmarkStart w:id="47" w:name="_Toc423634578"/>
       <w:proofErr w:type="spellStart"/>
       <w:r>
         <w:t>Optimizer</w:t>
       </w:r>
-      <w:bookmarkEnd w:id="45"/>
       <w:bookmarkEnd w:id="46"/>
+      <w:bookmarkEnd w:id="47"/>
       <w:proofErr w:type="spellEnd"/>
     </w:p>
     <w:p>
@@ -11155,49 +11026,29 @@
         <w:pStyle w:val="Descripcin"/>
         <w:jc w:val="center"/>
       </w:pPr>
-      <w:bookmarkStart w:id="47" w:name="_Toc423633006"/>
+      <w:bookmarkStart w:id="48" w:name="_Toc423633006"/>
       <w:r>
         <w:t xml:space="preserve">Figura </w:t>
       </w:r>
-      <w:r>
-        <w:fldChar w:fldCharType="begin"/>
-      </w:r>
-      <w:r>
-        <w:instrText xml:space="preserve"> STYLEREF 1 \s </w:instrText>
-      </w:r>
-      <w:r>
-        <w:fldChar w:fldCharType="separate"/>
-      </w:r>
-      <w:r>
-        <w:rPr>
-          <w:noProof/>
-        </w:rPr>
-        <w:t>4</w:t>
-      </w:r>
-      <w:r>
-        <w:fldChar w:fldCharType="end"/>
-      </w:r>
+      <w:fldSimple w:instr=" STYLEREF 1 \s ">
+        <w:r>
+          <w:rPr>
+            <w:noProof/>
+          </w:rPr>
+          <w:t>4</w:t>
+        </w:r>
+      </w:fldSimple>
       <w:r>
         <w:t>.</w:t>
       </w:r>
-      <w:r>
-        <w:fldChar w:fldCharType="begin"/>
-      </w:r>
-      <w:r>
-        <w:instrText xml:space="preserve"> SEQ Figura \* ARABIC \s 1 </w:instrText>
-      </w:r>
-      <w:r>
-        <w:fldChar w:fldCharType="separate"/>
-      </w:r>
-      <w:r>
-        <w:rPr>
-          <w:noProof/>
-        </w:rPr>
-        <w:t>2</w:t>
-      </w:r>
-      <w:r>
-        <w:fldChar w:fldCharType="end"/>
-      </w:r>
+      <w:fldSimple w:instr=" SEQ Figura \* ARABIC \s 1 ">
+        <w:r>
+          <w:rPr>
+            <w:noProof/>
+          </w:rPr>
+          <w:t>2</w:t>
+        </w:r>
+      </w:fldSimple>
       <w:r>
         <w:t xml:space="preserve"> Diagrama del paso de mensajes entre </w:t>
       </w:r>
@@ -11213,22 +11064,22 @@
       <w:r>
         <w:t>Repository</w:t>
       </w:r>
-      <w:bookmarkEnd w:id="47"/>
+      <w:bookmarkEnd w:id="48"/>
       <w:proofErr w:type="spellEnd"/>
     </w:p>
     <w:p>
       <w:pPr>
         <w:pStyle w:val="Ttulo3"/>
       </w:pPr>
-      <w:bookmarkStart w:id="48" w:name="_Toc423519235"/>
-      <w:bookmarkStart w:id="49" w:name="_Toc423634579"/>
+      <w:bookmarkStart w:id="49" w:name="_Toc423519235"/>
+      <w:bookmarkStart w:id="50" w:name="_Toc423634579"/>
       <w:proofErr w:type="spellStart"/>
       <w:r>
         <w:lastRenderedPageBreak/>
         <w:t>Repository</w:t>
       </w:r>
-      <w:bookmarkEnd w:id="48"/>
       <w:bookmarkEnd w:id="49"/>
+      <w:bookmarkEnd w:id="50"/>
       <w:proofErr w:type="spellEnd"/>
     </w:p>
     <w:p>
@@ -11283,7 +11134,6 @@
         </w:rPr>
       </w:pPr>
       <w:proofErr w:type="spellStart"/>
-      <w:proofErr w:type="gramStart"/>
       <w:r>
         <w:rPr>
           <w:rFonts w:ascii="Courier New" w:hAnsi="Courier New" w:cs="Courier New"/>
@@ -11292,7 +11142,6 @@
         <w:t>typedef</w:t>
       </w:r>
       <w:proofErr w:type="spellEnd"/>
-      <w:proofErr w:type="gramEnd"/>
       <w:r>
         <w:rPr>
           <w:rFonts w:ascii="Courier New" w:hAnsi="Courier New" w:cs="Courier New"/>
@@ -11342,21 +11191,12 @@
           <w:lang w:val="en-US"/>
         </w:rPr>
       </w:pPr>
-      <w:proofErr w:type="gramStart"/>
       <w:r>
         <w:rPr>
           <w:rFonts w:ascii="Courier New" w:hAnsi="Courier New" w:cs="Courier New"/>
           <w:lang w:val="en-US"/>
         </w:rPr>
-        <w:t>double</w:t>
-      </w:r>
-      <w:proofErr w:type="gramEnd"/>
-      <w:r>
-        <w:rPr>
-          <w:rFonts w:ascii="Courier New" w:hAnsi="Courier New" w:cs="Courier New"/>
-          <w:lang w:val="en-US"/>
-        </w:rPr>
-        <w:t xml:space="preserve"> RSSI;</w:t>
+        <w:t>double RSSI;</w:t>
       </w:r>
     </w:p>
     <w:p>
@@ -11368,21 +11208,12 @@
           <w:lang w:val="en-US"/>
         </w:rPr>
       </w:pPr>
-      <w:proofErr w:type="gramStart"/>
       <w:r>
         <w:rPr>
           <w:rFonts w:ascii="Courier New" w:hAnsi="Courier New" w:cs="Courier New"/>
           <w:lang w:val="en-US"/>
         </w:rPr>
-        <w:t>double</w:t>
-      </w:r>
-      <w:proofErr w:type="gramEnd"/>
-      <w:r>
-        <w:rPr>
-          <w:rFonts w:ascii="Courier New" w:hAnsi="Courier New" w:cs="Courier New"/>
-          <w:lang w:val="en-US"/>
-        </w:rPr>
-        <w:t xml:space="preserve"> </w:t>
+        <w:t xml:space="preserve">double </w:t>
       </w:r>
       <w:proofErr w:type="spellStart"/>
       <w:r>
@@ -11501,7 +11332,6 @@
         </w:rPr>
       </w:pPr>
       <w:proofErr w:type="spellStart"/>
-      <w:proofErr w:type="gramStart"/>
       <w:r>
         <w:rPr>
           <w:rFonts w:ascii="Courier New" w:hAnsi="Courier New" w:cs="Courier New"/>
@@ -11510,7 +11340,6 @@
         <w:t>typedef</w:t>
       </w:r>
       <w:proofErr w:type="spellEnd"/>
-      <w:proofErr w:type="gramEnd"/>
       <w:r>
         <w:rPr>
           <w:rFonts w:ascii="Courier New" w:hAnsi="Courier New" w:cs="Courier New"/>
@@ -11545,7 +11374,6 @@
         </w:rPr>
       </w:pPr>
       <w:proofErr w:type="spellStart"/>
-      <w:proofErr w:type="gramStart"/>
       <w:r>
         <w:rPr>
           <w:rFonts w:ascii="Courier New" w:hAnsi="Courier New" w:cs="Courier New"/>
@@ -11554,7 +11382,6 @@
         <w:t>coord</w:t>
       </w:r>
       <w:proofErr w:type="spellEnd"/>
-      <w:proofErr w:type="gramEnd"/>
       <w:r>
         <w:rPr>
           <w:rFonts w:ascii="Courier New" w:hAnsi="Courier New" w:cs="Courier New"/>
@@ -11588,21 +11415,12 @@
           <w:lang w:val="en-US"/>
         </w:rPr>
       </w:pPr>
-      <w:proofErr w:type="gramStart"/>
       <w:r>
         <w:rPr>
           <w:rFonts w:ascii="Courier New" w:hAnsi="Courier New" w:cs="Courier New"/>
           <w:lang w:val="en-US"/>
         </w:rPr>
-        <w:t>double</w:t>
-      </w:r>
-      <w:proofErr w:type="gramEnd"/>
-      <w:r>
-        <w:rPr>
-          <w:rFonts w:ascii="Courier New" w:hAnsi="Courier New" w:cs="Courier New"/>
-          <w:lang w:val="en-US"/>
-        </w:rPr>
-        <w:t xml:space="preserve"> radio;</w:t>
+        <w:t>double radio;</w:t>
       </w:r>
     </w:p>
     <w:p>
@@ -11615,7 +11433,6 @@
         </w:rPr>
       </w:pPr>
       <w:proofErr w:type="spellStart"/>
-      <w:proofErr w:type="gramStart"/>
       <w:r>
         <w:rPr>
           <w:rFonts w:ascii="Courier New" w:hAnsi="Courier New" w:cs="Courier New"/>
@@ -11624,7 +11441,6 @@
         <w:t>int</w:t>
       </w:r>
       <w:proofErr w:type="spellEnd"/>
-      <w:proofErr w:type="gramEnd"/>
       <w:r>
         <w:rPr>
           <w:rFonts w:ascii="Courier New" w:hAnsi="Courier New" w:cs="Courier New"/>
@@ -11691,7 +11507,6 @@
         </w:rPr>
       </w:pPr>
       <w:proofErr w:type="spellStart"/>
-      <w:proofErr w:type="gramStart"/>
       <w:r>
         <w:rPr>
           <w:rFonts w:ascii="Courier New" w:hAnsi="Courier New" w:cs="Courier New"/>
@@ -11700,7 +11515,6 @@
         <w:t>typedef</w:t>
       </w:r>
       <w:proofErr w:type="spellEnd"/>
-      <w:proofErr w:type="gramEnd"/>
       <w:r>
         <w:rPr>
           <w:rFonts w:ascii="Courier New" w:hAnsi="Courier New" w:cs="Courier New"/>
@@ -11758,7 +11572,6 @@
         <w:t xml:space="preserve">BYTE </w:t>
       </w:r>
       <w:proofErr w:type="spellStart"/>
-      <w:proofErr w:type="gramStart"/>
       <w:r>
         <w:rPr>
           <w:rFonts w:ascii="Courier New" w:hAnsi="Courier New" w:cs="Courier New"/>
@@ -11772,15 +11585,7 @@
           <w:rFonts w:ascii="Courier New" w:hAnsi="Courier New" w:cs="Courier New"/>
           <w:lang w:val="en-US"/>
         </w:rPr>
-        <w:t>[</w:t>
-      </w:r>
-      <w:proofErr w:type="gramEnd"/>
-      <w:r>
-        <w:rPr>
-          <w:rFonts w:ascii="Courier New" w:hAnsi="Courier New" w:cs="Courier New"/>
-          <w:lang w:val="en-US"/>
-        </w:rPr>
-        <w:t>MY_ADDRESS_LENGTH];</w:t>
+        <w:t>[MY_ADDRESS_LENGTH];</w:t>
       </w:r>
     </w:p>
     <w:p>
@@ -11800,7 +11605,6 @@
         <w:t xml:space="preserve">BYTE </w:t>
       </w:r>
       <w:proofErr w:type="spellStart"/>
-      <w:proofErr w:type="gramStart"/>
       <w:r>
         <w:rPr>
           <w:rFonts w:ascii="Courier New" w:hAnsi="Courier New" w:cs="Courier New"/>
@@ -11814,15 +11618,7 @@
           <w:rFonts w:ascii="Courier New" w:hAnsi="Courier New" w:cs="Courier New"/>
           <w:lang w:val="en-US"/>
         </w:rPr>
-        <w:t>[</w:t>
-      </w:r>
-      <w:proofErr w:type="gramEnd"/>
-      <w:r>
-        <w:rPr>
-          <w:rFonts w:ascii="Courier New" w:hAnsi="Courier New" w:cs="Courier New"/>
-          <w:lang w:val="en-US"/>
-        </w:rPr>
-        <w:t>MY_ADDRESS_LENGTH];</w:t>
+        <w:t>[MY_ADDRESS_LENGTH];</w:t>
       </w:r>
     </w:p>
     <w:p>
@@ -11866,21 +11662,7 @@
         <w:rPr>
           <w:rFonts w:ascii="Courier New" w:hAnsi="Courier New" w:cs="Courier New"/>
         </w:rPr>
-        <w:t xml:space="preserve">} </w:t>
-      </w:r>
-      <w:proofErr w:type="gramStart"/>
-      <w:r>
-        <w:rPr>
-          <w:rFonts w:ascii="Courier New" w:hAnsi="Courier New" w:cs="Courier New"/>
-        </w:rPr>
-        <w:t>at</w:t>
-      </w:r>
-      <w:proofErr w:type="gramEnd"/>
-      <w:r>
-        <w:rPr>
-          <w:rFonts w:ascii="Courier New" w:hAnsi="Courier New" w:cs="Courier New"/>
-        </w:rPr>
-        <w:t>;</w:t>
+        <w:t>} at;</w:t>
       </w:r>
     </w:p>
     <w:p>
@@ -12719,59 +12501,33 @@
           <w:rFonts w:cs="Courier New"/>
         </w:rPr>
       </w:pPr>
-      <w:bookmarkStart w:id="50" w:name="_Toc423634530"/>
+      <w:bookmarkStart w:id="51" w:name="_Toc423634530"/>
       <w:r>
         <w:t xml:space="preserve">Tabla </w:t>
       </w:r>
-      <w:r>
-        <w:fldChar w:fldCharType="begin"/>
-      </w:r>
-      <w:r>
-        <w:instrText xml:space="preserve"> STYLEREF 1 \s </w:instrText>
-      </w:r>
-      <w:r>
-        <w:fldChar w:fldCharType="separate"/>
-      </w:r>
-      <w:r>
-        <w:rPr>
-          <w:noProof/>
-        </w:rPr>
-        <w:t>4</w:t>
-      </w:r>
-      <w:r>
-        <w:rPr>
-          <w:noProof/>
-        </w:rPr>
-        <w:fldChar w:fldCharType="end"/>
-      </w:r>
+      <w:fldSimple w:instr=" STYLEREF 1 \s ">
+        <w:r>
+          <w:rPr>
+            <w:noProof/>
+          </w:rPr>
+          <w:t>4</w:t>
+        </w:r>
+      </w:fldSimple>
       <w:r>
         <w:t>.</w:t>
       </w:r>
-      <w:r>
-        <w:fldChar w:fldCharType="begin"/>
-      </w:r>
-      <w:r>
-        <w:instrText xml:space="preserve"> SEQ Tabla \* ARABIC \s 1 </w:instrText>
-      </w:r>
-      <w:r>
-        <w:fldChar w:fldCharType="separate"/>
-      </w:r>
-      <w:r>
-        <w:rPr>
-          <w:noProof/>
-        </w:rPr>
-        <w:t>1</w:t>
-      </w:r>
-      <w:r>
-        <w:rPr>
-          <w:noProof/>
-        </w:rPr>
-        <w:fldChar w:fldCharType="end"/>
-      </w:r>
+      <w:fldSimple w:instr=" SEQ Tabla \* ARABIC \s 1 ">
+        <w:r>
+          <w:rPr>
+            <w:noProof/>
+          </w:rPr>
+          <w:t>1</w:t>
+        </w:r>
+      </w:fldSimple>
       <w:r>
         <w:t xml:space="preserve"> Ejemplo de tabla de atacantes inicializada con dos nodos en la red</w:t>
       </w:r>
-      <w:bookmarkEnd w:id="50"/>
+      <w:bookmarkEnd w:id="51"/>
     </w:p>
     <w:p>
       <w:pPr>
@@ -13307,55 +13063,29 @@
           <w:rFonts w:eastAsiaTheme="minorEastAsia" w:cs="Courier New"/>
         </w:rPr>
       </w:pPr>
-      <w:bookmarkStart w:id="51" w:name="_Toc423634512"/>
+      <w:bookmarkStart w:id="52" w:name="_Toc423634512"/>
       <w:r>
         <w:t xml:space="preserve">Ecuación </w:t>
       </w:r>
-      <w:r>
-        <w:fldChar w:fldCharType="begin"/>
-      </w:r>
-      <w:r>
-        <w:instrText xml:space="preserve"> STYLEREF 1 \s </w:instrText>
-      </w:r>
-      <w:r>
-        <w:fldChar w:fldCharType="separate"/>
-      </w:r>
-      <w:r>
-        <w:rPr>
-          <w:noProof/>
-        </w:rPr>
-        <w:t>4</w:t>
-      </w:r>
-      <w:r>
-        <w:rPr>
-          <w:noProof/>
-        </w:rPr>
-        <w:fldChar w:fldCharType="end"/>
-      </w:r>
+      <w:fldSimple w:instr=" STYLEREF 1 \s ">
+        <w:r>
+          <w:rPr>
+            <w:noProof/>
+          </w:rPr>
+          <w:t>4</w:t>
+        </w:r>
+      </w:fldSimple>
       <w:r>
         <w:t>.</w:t>
       </w:r>
-      <w:r>
-        <w:fldChar w:fldCharType="begin"/>
-      </w:r>
-      <w:r>
-        <w:instrText xml:space="preserve"> SEQ Ecuación \* ARABIC \s 1 </w:instrText>
-      </w:r>
-      <w:r>
-        <w:fldChar w:fldCharType="separate"/>
-      </w:r>
-      <w:r>
-        <w:rPr>
-          <w:noProof/>
-        </w:rPr>
-        <w:t>1</w:t>
-      </w:r>
-      <w:r>
-        <w:rPr>
-          <w:noProof/>
-        </w:rPr>
-        <w:fldChar w:fldCharType="end"/>
-      </w:r>
+      <w:fldSimple w:instr=" SEQ Ecuación \* ARABIC \s 1 ">
+        <w:r>
+          <w:rPr>
+            <w:noProof/>
+          </w:rPr>
+          <w:t>1</w:t>
+        </w:r>
+      </w:fldSimple>
       <w:r>
         <w:t xml:space="preserve"> Cálculo de nuevo radio y centro cuando se recibe un paquete que pertenece a un </w:t>
       </w:r>
@@ -13363,7 +13093,7 @@
       <w:r>
         <w:t>cluster</w:t>
       </w:r>
-      <w:bookmarkEnd w:id="51"/>
+      <w:bookmarkEnd w:id="52"/>
       <w:proofErr w:type="spellEnd"/>
     </w:p>
     <w:p>
@@ -13471,49 +13201,29 @@
           <w:i w:val="0"/>
         </w:rPr>
       </w:pPr>
-      <w:bookmarkStart w:id="52" w:name="_Toc423633007"/>
+      <w:bookmarkStart w:id="53" w:name="_Toc423633007"/>
       <w:r>
         <w:t xml:space="preserve">Figura </w:t>
       </w:r>
-      <w:r>
-        <w:fldChar w:fldCharType="begin"/>
-      </w:r>
-      <w:r>
-        <w:instrText xml:space="preserve"> STYLEREF 1 \s </w:instrText>
-      </w:r>
-      <w:r>
-        <w:fldChar w:fldCharType="separate"/>
-      </w:r>
-      <w:r>
-        <w:rPr>
-          <w:noProof/>
-        </w:rPr>
-        <w:t>4</w:t>
-      </w:r>
-      <w:r>
-        <w:fldChar w:fldCharType="end"/>
-      </w:r>
+      <w:fldSimple w:instr=" STYLEREF 1 \s ">
+        <w:r>
+          <w:rPr>
+            <w:noProof/>
+          </w:rPr>
+          <w:t>4</w:t>
+        </w:r>
+      </w:fldSimple>
       <w:r>
         <w:t>.</w:t>
       </w:r>
-      <w:r>
-        <w:fldChar w:fldCharType="begin"/>
-      </w:r>
-      <w:r>
-        <w:instrText xml:space="preserve"> SEQ Figura \* ARABIC \s 1 </w:instrText>
-      </w:r>
-      <w:r>
-        <w:fldChar w:fldCharType="separate"/>
-      </w:r>
-      <w:r>
-        <w:rPr>
-          <w:noProof/>
-        </w:rPr>
-        <w:t>3</w:t>
-      </w:r>
-      <w:r>
-        <w:fldChar w:fldCharType="end"/>
-      </w:r>
+      <w:fldSimple w:instr=" SEQ Figura \* ARABIC \s 1 ">
+        <w:r>
+          <w:rPr>
+            <w:noProof/>
+          </w:rPr>
+          <w:t>3</w:t>
+        </w:r>
+      </w:fldSimple>
       <w:r>
         <w:t xml:space="preserve"> Ejemplo de mapa de </w:t>
       </w:r>
@@ -13533,7 +13243,7 @@
       <w:r>
         <w:t>]</w:t>
       </w:r>
-      <w:bookmarkEnd w:id="52"/>
+      <w:bookmarkEnd w:id="53"/>
     </w:p>
     <w:p>
       <w:pPr>
@@ -13546,11 +13256,19 @@
           <w:rFonts w:ascii="Courier New" w:hAnsi="Courier New" w:cs="Courier New"/>
         </w:rPr>
       </w:pPr>
-      <w:r>
-        <w:rPr>
-          <w:rFonts w:ascii="Courier New" w:hAnsi="Courier New" w:cs="Courier New"/>
-        </w:rPr>
-        <w:t xml:space="preserve">double </w:t>
+      <w:proofErr w:type="spellStart"/>
+      <w:r>
+        <w:rPr>
+          <w:rFonts w:ascii="Courier New" w:hAnsi="Courier New" w:cs="Courier New"/>
+        </w:rPr>
+        <w:t>double</w:t>
+      </w:r>
+      <w:proofErr w:type="spellEnd"/>
+      <w:r>
+        <w:rPr>
+          <w:rFonts w:ascii="Courier New" w:hAnsi="Courier New" w:cs="Courier New"/>
+        </w:rPr>
+        <w:t xml:space="preserve"> </w:t>
       </w:r>
       <w:proofErr w:type="spellStart"/>
       <w:r>
@@ -13895,59 +13613,33 @@
           <w:rFonts w:cs="Courier New"/>
         </w:rPr>
       </w:pPr>
-      <w:bookmarkStart w:id="53" w:name="_Toc423634513"/>
+      <w:bookmarkStart w:id="54" w:name="_Toc423634513"/>
       <w:r>
         <w:t xml:space="preserve">Ecuación </w:t>
       </w:r>
-      <w:r>
-        <w:fldChar w:fldCharType="begin"/>
-      </w:r>
-      <w:r>
-        <w:instrText xml:space="preserve"> STYLEREF 1 \s </w:instrText>
-      </w:r>
-      <w:r>
-        <w:fldChar w:fldCharType="separate"/>
-      </w:r>
-      <w:r>
-        <w:rPr>
-          <w:noProof/>
-        </w:rPr>
-        <w:t>4</w:t>
-      </w:r>
-      <w:r>
-        <w:rPr>
-          <w:noProof/>
-        </w:rPr>
-        <w:fldChar w:fldCharType="end"/>
-      </w:r>
+      <w:fldSimple w:instr=" STYLEREF 1 \s ">
+        <w:r>
+          <w:rPr>
+            <w:noProof/>
+          </w:rPr>
+          <w:t>4</w:t>
+        </w:r>
+      </w:fldSimple>
       <w:r>
         <w:t>.</w:t>
       </w:r>
-      <w:r>
-        <w:fldChar w:fldCharType="begin"/>
-      </w:r>
-      <w:r>
-        <w:instrText xml:space="preserve"> SEQ Ecuación \* ARABIC \s 1 </w:instrText>
-      </w:r>
-      <w:r>
-        <w:fldChar w:fldCharType="separate"/>
-      </w:r>
-      <w:r>
-        <w:rPr>
-          <w:noProof/>
-        </w:rPr>
-        <w:t>2</w:t>
-      </w:r>
-      <w:r>
-        <w:rPr>
-          <w:noProof/>
-        </w:rPr>
-        <w:fldChar w:fldCharType="end"/>
-      </w:r>
+      <w:fldSimple w:instr=" SEQ Ecuación \* ARABIC \s 1 ">
+        <w:r>
+          <w:rPr>
+            <w:noProof/>
+          </w:rPr>
+          <w:t>2</w:t>
+        </w:r>
+      </w:fldSimple>
       <w:r>
         <w:t xml:space="preserve"> Cálculo de la distancia entre dos puntos</w:t>
       </w:r>
-      <w:bookmarkEnd w:id="53"/>
+      <w:bookmarkEnd w:id="54"/>
     </w:p>
     <w:p>
       <w:pPr>
@@ -14166,14 +13858,14 @@
           <w:numId w:val="6"/>
         </w:numPr>
       </w:pPr>
-      <w:bookmarkStart w:id="54" w:name="_Toc423519236"/>
-      <w:bookmarkStart w:id="55" w:name="_Toc423634580"/>
+      <w:bookmarkStart w:id="55" w:name="_Toc423519236"/>
+      <w:bookmarkStart w:id="56" w:name="_Toc423634580"/>
       <w:r>
         <w:lastRenderedPageBreak/>
         <w:t>Implementación del algoritmo de reducción de consumo</w:t>
       </w:r>
-      <w:bookmarkEnd w:id="54"/>
       <w:bookmarkEnd w:id="55"/>
+      <w:bookmarkEnd w:id="56"/>
     </w:p>
     <w:p>
       <w:r>
@@ -14224,14 +13916,14 @@
           <w:numId w:val="6"/>
         </w:numPr>
       </w:pPr>
-      <w:bookmarkStart w:id="56" w:name="_Toc423519237"/>
-      <w:bookmarkStart w:id="57" w:name="_Toc423634581"/>
+      <w:bookmarkStart w:id="57" w:name="_Toc423519237"/>
+      <w:bookmarkStart w:id="58" w:name="_Toc423634581"/>
       <w:r>
         <w:lastRenderedPageBreak/>
         <w:t>Funciones de la arquitectura cognitiva</w:t>
       </w:r>
-      <w:bookmarkEnd w:id="56"/>
       <w:bookmarkEnd w:id="57"/>
+      <w:bookmarkEnd w:id="58"/>
     </w:p>
     <w:p>
       <w:r>
@@ -14303,53 +13995,33 @@
         <w:pStyle w:val="Descripcin"/>
         <w:jc w:val="center"/>
       </w:pPr>
-      <w:bookmarkStart w:id="58" w:name="_Toc423633008"/>
+      <w:bookmarkStart w:id="59" w:name="_Toc423633008"/>
       <w:r>
         <w:t xml:space="preserve">Figura </w:t>
       </w:r>
-      <w:r>
-        <w:fldChar w:fldCharType="begin"/>
-      </w:r>
-      <w:r>
-        <w:instrText xml:space="preserve"> STYLEREF 1 \s </w:instrText>
-      </w:r>
-      <w:r>
-        <w:fldChar w:fldCharType="separate"/>
-      </w:r>
-      <w:r>
-        <w:rPr>
-          <w:noProof/>
-        </w:rPr>
-        <w:t>5</w:t>
-      </w:r>
-      <w:r>
-        <w:fldChar w:fldCharType="end"/>
-      </w:r>
+      <w:fldSimple w:instr=" STYLEREF 1 \s ">
+        <w:r>
+          <w:rPr>
+            <w:noProof/>
+          </w:rPr>
+          <w:t>5</w:t>
+        </w:r>
+      </w:fldSimple>
       <w:r>
         <w:t>.</w:t>
       </w:r>
-      <w:r>
-        <w:fldChar w:fldCharType="begin"/>
-      </w:r>
-      <w:r>
-        <w:instrText xml:space="preserve"> SEQ Figura \* ARABIC \s 1 </w:instrText>
-      </w:r>
-      <w:r>
-        <w:fldChar w:fldCharType="separate"/>
-      </w:r>
-      <w:r>
-        <w:rPr>
-          <w:noProof/>
-        </w:rPr>
-        <w:t>1</w:t>
-      </w:r>
-      <w:r>
-        <w:fldChar w:fldCharType="end"/>
-      </w:r>
+      <w:fldSimple w:instr=" SEQ Figura \* ARABIC \s 1 ">
+        <w:r>
+          <w:rPr>
+            <w:noProof/>
+          </w:rPr>
+          <w:t>1</w:t>
+        </w:r>
+      </w:fldSimple>
       <w:r>
         <w:t xml:space="preserve"> Diagrama de estados de la implementación propuesta</w:t>
       </w:r>
-      <w:bookmarkEnd w:id="58"/>
+      <w:bookmarkEnd w:id="59"/>
     </w:p>
     <w:p>
       <w:r>
@@ -14369,15 +14041,7 @@
     </w:p>
     <w:p>
       <w:r>
-        <w:t xml:space="preserve">El </w:t>
-      </w:r>
-      <w:proofErr w:type="gramStart"/>
-      <w:r>
-        <w:t>paso</w:t>
-      </w:r>
-      <w:proofErr w:type="gramEnd"/>
-      <w:r>
-        <w:t xml:space="preserve"> de mensajes de petición de cambio de canal y las respuestas se producen a través de VCC, habiendo reservado la interfaz de 434 MHz disponible en los nodos para tal efecto.</w:t>
+        <w:t>El paso de mensajes de petición de cambio de canal y las respuestas se producen a través de VCC, habiendo reservado la interfaz de 434 MHz disponible en los nodos para tal efecto.</w:t>
       </w:r>
     </w:p>
     <w:p>
@@ -14402,15 +14066,15 @@
           <w:numId w:val="6"/>
         </w:numPr>
       </w:pPr>
-      <w:bookmarkStart w:id="59" w:name="_Toc423519238"/>
-      <w:bookmarkStart w:id="60" w:name="_Toc423634582"/>
+      <w:bookmarkStart w:id="60" w:name="_Toc423519238"/>
+      <w:bookmarkStart w:id="61" w:name="_Toc423634582"/>
       <w:proofErr w:type="spellStart"/>
       <w:r>
         <w:lastRenderedPageBreak/>
         <w:t>Optimizer</w:t>
       </w:r>
-      <w:bookmarkEnd w:id="59"/>
       <w:bookmarkEnd w:id="60"/>
+      <w:bookmarkEnd w:id="61"/>
       <w:proofErr w:type="spellEnd"/>
     </w:p>
     <w:p>
@@ -14429,15 +14093,7 @@
         <w:t>Decidirá</w:t>
       </w:r>
       <w:r>
-        <w:t xml:space="preserve"> el inicio del cambio de canal, procesará las respuestas de los otros nodos de la red y pedirá al resto de sub-módulos la ejecución de determinadas acciones o la información que necesite durante el proceso. La estructura de los mensajes dirigidos a este sub-módulo y que se usará posteriormente para enviarle información desde </w:t>
-      </w:r>
-      <w:proofErr w:type="gramStart"/>
-      <w:r>
-        <w:t>otros sub-módulos</w:t>
-      </w:r>
-      <w:proofErr w:type="gramEnd"/>
-      <w:r>
-        <w:t xml:space="preserve"> es la siguiente:</w:t>
+        <w:t xml:space="preserve"> el inicio del cambio de canal, procesará las respuestas de los otros nodos de la red y pedirá al resto de sub-módulos la ejecución de determinadas acciones o la información que necesite durante el proceso. La estructura de los mensajes dirigidos a este sub-módulo y que se usará posteriormente para enviarle información desde otros sub-módulos es la siguiente:</w:t>
       </w:r>
     </w:p>
     <w:p>
@@ -14453,7 +14109,6 @@
         </w:rPr>
       </w:pPr>
       <w:proofErr w:type="spellStart"/>
-      <w:proofErr w:type="gramStart"/>
       <w:r>
         <w:rPr>
           <w:rFonts w:ascii="Courier New" w:hAnsi="Courier New" w:cs="Courier New"/>
@@ -14462,7 +14117,6 @@
         <w:t>typedef</w:t>
       </w:r>
       <w:proofErr w:type="spellEnd"/>
-      <w:proofErr w:type="gramEnd"/>
       <w:r>
         <w:rPr>
           <w:rFonts w:ascii="Courier New" w:hAnsi="Courier New" w:cs="Courier New"/>
@@ -14943,49 +14597,29 @@
           <w:rFonts w:cs="Courier New"/>
         </w:rPr>
       </w:pPr>
-      <w:bookmarkStart w:id="61" w:name="_Toc423633009"/>
+      <w:bookmarkStart w:id="62" w:name="_Toc423633009"/>
       <w:r>
         <w:t xml:space="preserve">Figura </w:t>
       </w:r>
-      <w:r>
-        <w:fldChar w:fldCharType="begin"/>
-      </w:r>
-      <w:r>
-        <w:instrText xml:space="preserve"> STYLEREF 1 \s </w:instrText>
-      </w:r>
-      <w:r>
-        <w:fldChar w:fldCharType="separate"/>
-      </w:r>
-      <w:r>
-        <w:rPr>
-          <w:noProof/>
-        </w:rPr>
-        <w:t>5</w:t>
-      </w:r>
-      <w:r>
-        <w:fldChar w:fldCharType="end"/>
-      </w:r>
+      <w:fldSimple w:instr=" STYLEREF 1 \s ">
+        <w:r>
+          <w:rPr>
+            <w:noProof/>
+          </w:rPr>
+          <w:t>5</w:t>
+        </w:r>
+      </w:fldSimple>
       <w:r>
         <w:t>.</w:t>
       </w:r>
-      <w:r>
-        <w:fldChar w:fldCharType="begin"/>
-      </w:r>
-      <w:r>
-        <w:instrText xml:space="preserve"> SEQ Figura \* ARABIC \s 1 </w:instrText>
-      </w:r>
-      <w:r>
-        <w:fldChar w:fldCharType="separate"/>
-      </w:r>
-      <w:r>
-        <w:rPr>
-          <w:noProof/>
-        </w:rPr>
-        <w:t>2</w:t>
-      </w:r>
-      <w:r>
-        <w:fldChar w:fldCharType="end"/>
-      </w:r>
+      <w:fldSimple w:instr=" SEQ Figura \* ARABIC \s 1 ">
+        <w:r>
+          <w:rPr>
+            <w:noProof/>
+          </w:rPr>
+          <w:t>2</w:t>
+        </w:r>
+      </w:fldSimple>
       <w:r>
         <w:t xml:space="preserve"> Diagrama con las acciones que realiza la función </w:t>
       </w:r>
@@ -15005,7 +14639,7 @@
       <w:r>
         <w:t xml:space="preserve"> que se pasan.</w:t>
       </w:r>
-      <w:bookmarkEnd w:id="61"/>
+      <w:bookmarkEnd w:id="62"/>
     </w:p>
     <w:p>
       <w:pPr>
@@ -15391,53 +15025,33 @@
           <w:rFonts w:cs="Courier New"/>
         </w:rPr>
       </w:pPr>
-      <w:bookmarkStart w:id="62" w:name="_Toc423633010"/>
+      <w:bookmarkStart w:id="63" w:name="_Toc423633010"/>
       <w:r>
         <w:t xml:space="preserve">Figura </w:t>
       </w:r>
-      <w:r>
-        <w:fldChar w:fldCharType="begin"/>
-      </w:r>
-      <w:r>
-        <w:instrText xml:space="preserve"> STYLEREF 1 \s </w:instrText>
-      </w:r>
-      <w:r>
-        <w:fldChar w:fldCharType="separate"/>
-      </w:r>
-      <w:r>
-        <w:rPr>
-          <w:noProof/>
-        </w:rPr>
-        <w:t>5</w:t>
-      </w:r>
-      <w:r>
-        <w:fldChar w:fldCharType="end"/>
-      </w:r>
+      <w:fldSimple w:instr=" STYLEREF 1 \s ">
+        <w:r>
+          <w:rPr>
+            <w:noProof/>
+          </w:rPr>
+          <w:t>5</w:t>
+        </w:r>
+      </w:fldSimple>
       <w:r>
         <w:t>.</w:t>
       </w:r>
-      <w:r>
-        <w:fldChar w:fldCharType="begin"/>
-      </w:r>
-      <w:r>
-        <w:instrText xml:space="preserve"> SEQ Figura \* ARABIC \s 1 </w:instrText>
-      </w:r>
-      <w:r>
-        <w:fldChar w:fldCharType="separate"/>
-      </w:r>
-      <w:r>
-        <w:rPr>
-          <w:noProof/>
-        </w:rPr>
-        <w:t>3</w:t>
-      </w:r>
-      <w:r>
-        <w:fldChar w:fldCharType="end"/>
-      </w:r>
+      <w:fldSimple w:instr=" SEQ Figura \* ARABIC \s 1 ">
+        <w:r>
+          <w:rPr>
+            <w:noProof/>
+          </w:rPr>
+          <w:t>3</w:t>
+        </w:r>
+      </w:fldSimple>
       <w:r>
         <w:t xml:space="preserve"> Diagrama de mensajes entre sub-módulos cuando se recibe una petición de cambio de canal</w:t>
       </w:r>
-      <w:bookmarkEnd w:id="62"/>
+      <w:bookmarkEnd w:id="63"/>
     </w:p>
     <w:p>
       <w:pPr>
@@ -15612,49 +15226,29 @@
           <w:rFonts w:cs="Courier New"/>
         </w:rPr>
       </w:pPr>
-      <w:bookmarkStart w:id="63" w:name="_Toc423633011"/>
+      <w:bookmarkStart w:id="64" w:name="_Toc423633011"/>
       <w:r>
         <w:t xml:space="preserve">Figura </w:t>
       </w:r>
-      <w:r>
-        <w:fldChar w:fldCharType="begin"/>
-      </w:r>
-      <w:r>
-        <w:instrText xml:space="preserve"> STYLEREF 1 \s </w:instrText>
-      </w:r>
-      <w:r>
-        <w:fldChar w:fldCharType="separate"/>
-      </w:r>
-      <w:r>
-        <w:rPr>
-          <w:noProof/>
-        </w:rPr>
-        <w:t>5</w:t>
-      </w:r>
-      <w:r>
-        <w:fldChar w:fldCharType="end"/>
-      </w:r>
+      <w:fldSimple w:instr=" STYLEREF 1 \s ">
+        <w:r>
+          <w:rPr>
+            <w:noProof/>
+          </w:rPr>
+          <w:t>5</w:t>
+        </w:r>
+      </w:fldSimple>
       <w:r>
         <w:t>.</w:t>
       </w:r>
-      <w:r>
-        <w:fldChar w:fldCharType="begin"/>
-      </w:r>
-      <w:r>
-        <w:instrText xml:space="preserve"> SEQ Figura \* ARABIC \s 1 </w:instrText>
-      </w:r>
-      <w:r>
-        <w:fldChar w:fldCharType="separate"/>
-      </w:r>
-      <w:r>
-        <w:rPr>
-          <w:noProof/>
-        </w:rPr>
-        <w:t>4</w:t>
-      </w:r>
-      <w:r>
-        <w:fldChar w:fldCharType="end"/>
-      </w:r>
+      <w:fldSimple w:instr=" SEQ Figura \* ARABIC \s 1 ">
+        <w:r>
+          <w:rPr>
+            <w:noProof/>
+          </w:rPr>
+          <w:t>4</w:t>
+        </w:r>
+      </w:fldSimple>
       <w:r>
         <w:t xml:space="preserve"> </w:t>
       </w:r>
@@ -15667,7 +15261,7 @@
       <w:r>
         <w:t xml:space="preserve"> de cambio de canal</w:t>
       </w:r>
-      <w:bookmarkEnd w:id="63"/>
+      <w:bookmarkEnd w:id="64"/>
     </w:p>
     <w:p>
       <w:pPr>
@@ -15832,82 +15426,62 @@
           <w:noProof/>
         </w:rPr>
       </w:pPr>
-      <w:bookmarkStart w:id="64" w:name="_Toc423633012"/>
+      <w:bookmarkStart w:id="65" w:name="_Toc423633012"/>
       <w:r>
         <w:t xml:space="preserve">Figura </w:t>
       </w:r>
-      <w:r>
-        <w:fldChar w:fldCharType="begin"/>
-      </w:r>
-      <w:r>
-        <w:instrText xml:space="preserve"> STYLEREF 1 \s </w:instrText>
-      </w:r>
-      <w:r>
-        <w:fldChar w:fldCharType="separate"/>
+      <w:fldSimple w:instr=" STYLEREF 1 \s ">
+        <w:r>
+          <w:rPr>
+            <w:noProof/>
+          </w:rPr>
+          <w:t>5</w:t>
+        </w:r>
+      </w:fldSimple>
+      <w:r>
+        <w:t>.</w:t>
+      </w:r>
+      <w:fldSimple w:instr=" SEQ Figura \* ARABIC \s 1 ">
+        <w:r>
+          <w:rPr>
+            <w:noProof/>
+          </w:rPr>
+          <w:t>5</w:t>
+        </w:r>
+      </w:fldSimple>
+      <w:r>
+        <w:t xml:space="preserve"> D</w:t>
+      </w:r>
+      <w:r>
+        <w:t xml:space="preserve">iagrama de mensajes entre sub-módulos cuando se recibe una </w:t>
+      </w:r>
+      <w:r>
+        <w:t>respuesta</w:t>
+      </w:r>
+      <w:r>
+        <w:t xml:space="preserve"> de cambio de canal</w:t>
       </w:r>
       <w:r>
         <w:rPr>
           <w:noProof/>
         </w:rPr>
-        <w:t>5</w:t>
-      </w:r>
-      <w:r>
-        <w:fldChar w:fldCharType="end"/>
-      </w:r>
-      <w:r>
-        <w:t>.</w:t>
-      </w:r>
-      <w:r>
-        <w:fldChar w:fldCharType="begin"/>
-      </w:r>
-      <w:r>
-        <w:instrText xml:space="preserve"> SEQ Figura \* ARABIC \s 1 </w:instrText>
-      </w:r>
-      <w:r>
-        <w:fldChar w:fldCharType="separate"/>
-      </w:r>
-      <w:r>
-        <w:rPr>
-          <w:noProof/>
-        </w:rPr>
-        <w:t>5</w:t>
-      </w:r>
-      <w:r>
-        <w:fldChar w:fldCharType="end"/>
-      </w:r>
-      <w:r>
-        <w:t xml:space="preserve"> D</w:t>
-      </w:r>
-      <w:r>
-        <w:t xml:space="preserve">iagrama de mensajes entre sub-módulos cuando se recibe una </w:t>
-      </w:r>
-      <w:r>
-        <w:t>respuesta</w:t>
-      </w:r>
-      <w:r>
-        <w:t xml:space="preserve"> de cambio de canal</w:t>
-      </w:r>
-      <w:r>
-        <w:rPr>
-          <w:noProof/>
-        </w:rPr>
         <w:t xml:space="preserve"> con un canal diferente al propuesto inicialmente</w:t>
       </w:r>
-      <w:bookmarkEnd w:id="64"/>
+      <w:bookmarkEnd w:id="65"/>
     </w:p>
     <w:p>
       <w:pPr>
         <w:pStyle w:val="Ttulo3"/>
       </w:pPr>
-      <w:bookmarkStart w:id="65" w:name="_Toc423519239"/>
-      <w:bookmarkStart w:id="66" w:name="_Toc423634583"/>
+      <w:bookmarkStart w:id="66" w:name="_Toc423519239"/>
+      <w:bookmarkStart w:id="67" w:name="_Toc423634583"/>
       <w:proofErr w:type="spellStart"/>
       <w:r>
         <w:lastRenderedPageBreak/>
         <w:t>Repository</w:t>
       </w:r>
-      <w:bookmarkEnd w:id="65"/>
       <w:bookmarkEnd w:id="66"/>
+      <w:bookmarkEnd w:id="67"/>
       <w:proofErr w:type="spellEnd"/>
     </w:p>
     <w:p>
@@ -15928,7 +15502,6 @@
         </w:rPr>
       </w:pPr>
       <w:proofErr w:type="spellStart"/>
-      <w:proofErr w:type="gramStart"/>
       <w:r>
         <w:rPr>
           <w:rFonts w:ascii="Courier New" w:hAnsi="Courier New" w:cs="Courier New"/>
@@ -15937,7 +15510,6 @@
         <w:t>typedef</w:t>
       </w:r>
       <w:proofErr w:type="spellEnd"/>
-      <w:proofErr w:type="gramEnd"/>
       <w:r>
         <w:rPr>
           <w:rFonts w:ascii="Courier New" w:hAnsi="Courier New" w:cs="Courier New"/>
@@ -16764,49 +16336,29 @@
         <w:pStyle w:val="Descripcin"/>
         <w:jc w:val="center"/>
       </w:pPr>
-      <w:bookmarkStart w:id="67" w:name="_Toc423633013"/>
+      <w:bookmarkStart w:id="68" w:name="_Toc423633013"/>
       <w:r>
         <w:t xml:space="preserve">Figura </w:t>
       </w:r>
-      <w:r>
-        <w:fldChar w:fldCharType="begin"/>
-      </w:r>
-      <w:r>
-        <w:instrText xml:space="preserve"> STYLEREF 1 \s </w:instrText>
-      </w:r>
-      <w:r>
-        <w:fldChar w:fldCharType="separate"/>
-      </w:r>
-      <w:r>
-        <w:rPr>
-          <w:noProof/>
-        </w:rPr>
-        <w:t>5</w:t>
-      </w:r>
-      <w:r>
-        <w:fldChar w:fldCharType="end"/>
-      </w:r>
+      <w:fldSimple w:instr=" STYLEREF 1 \s ">
+        <w:r>
+          <w:rPr>
+            <w:noProof/>
+          </w:rPr>
+          <w:t>5</w:t>
+        </w:r>
+      </w:fldSimple>
       <w:r>
         <w:t>.</w:t>
       </w:r>
-      <w:r>
-        <w:fldChar w:fldCharType="begin"/>
-      </w:r>
-      <w:r>
-        <w:instrText xml:space="preserve"> SEQ Figura \* ARABIC \s 1 </w:instrText>
-      </w:r>
-      <w:r>
-        <w:fldChar w:fldCharType="separate"/>
-      </w:r>
-      <w:r>
-        <w:rPr>
-          <w:noProof/>
-        </w:rPr>
-        <w:t>6</w:t>
-      </w:r>
-      <w:r>
-        <w:fldChar w:fldCharType="end"/>
-      </w:r>
+      <w:fldSimple w:instr=" SEQ Figura \* ARABIC \s 1 ">
+        <w:r>
+          <w:rPr>
+            <w:noProof/>
+          </w:rPr>
+          <w:t>6</w:t>
+        </w:r>
+      </w:fldSimple>
       <w:r>
         <w:t xml:space="preserve"> Diagrama de peticiones a </w:t>
       </w:r>
@@ -16826,7 +16378,7 @@
       <w:r>
         <w:t xml:space="preserve"> de otro nodo</w:t>
       </w:r>
-      <w:bookmarkEnd w:id="67"/>
+      <w:bookmarkEnd w:id="68"/>
     </w:p>
     <w:p>
       <w:pPr>
@@ -17334,16 +16886,16 @@
           <w:lang w:val="en-US"/>
         </w:rPr>
       </w:pPr>
-      <w:bookmarkStart w:id="68" w:name="_Toc423519240"/>
-      <w:bookmarkStart w:id="69" w:name="_Toc423634584"/>
+      <w:bookmarkStart w:id="69" w:name="_Toc423519240"/>
+      <w:bookmarkStart w:id="70" w:name="_Toc423634584"/>
       <w:r>
         <w:rPr>
           <w:lang w:val="en-US"/>
         </w:rPr>
         <w:t>VCC</w:t>
       </w:r>
-      <w:bookmarkEnd w:id="68"/>
       <w:bookmarkEnd w:id="69"/>
+      <w:bookmarkEnd w:id="70"/>
     </w:p>
     <w:p>
       <w:r>
@@ -17369,14 +16921,14 @@
       <w:pPr>
         <w:pStyle w:val="Ttulo3"/>
       </w:pPr>
-      <w:bookmarkStart w:id="70" w:name="_Toc423519241"/>
-      <w:bookmarkStart w:id="71" w:name="_Toc423634585"/>
+      <w:bookmarkStart w:id="71" w:name="_Toc423519241"/>
+      <w:bookmarkStart w:id="72" w:name="_Toc423634585"/>
       <w:proofErr w:type="spellStart"/>
       <w:r>
         <w:t>Execution</w:t>
       </w:r>
-      <w:bookmarkEnd w:id="70"/>
       <w:bookmarkEnd w:id="71"/>
+      <w:bookmarkEnd w:id="72"/>
       <w:proofErr w:type="spellEnd"/>
     </w:p>
     <w:p>
@@ -17396,13 +16948,13 @@
       <w:pPr>
         <w:pStyle w:val="Ttulo3"/>
       </w:pPr>
-      <w:bookmarkStart w:id="72" w:name="_Toc423519242"/>
-      <w:bookmarkStart w:id="73" w:name="_Toc423634586"/>
+      <w:bookmarkStart w:id="73" w:name="_Toc423519242"/>
+      <w:bookmarkStart w:id="74" w:name="_Toc423634586"/>
       <w:r>
         <w:t>Discovery</w:t>
       </w:r>
-      <w:bookmarkEnd w:id="72"/>
       <w:bookmarkEnd w:id="73"/>
+      <w:bookmarkEnd w:id="74"/>
     </w:p>
     <w:p>
       <w:r>
@@ -17435,14 +16987,14 @@
       <w:pPr>
         <w:pStyle w:val="Ttulo2"/>
       </w:pPr>
-      <w:bookmarkStart w:id="74" w:name="_Toc423519243"/>
-      <w:bookmarkStart w:id="75" w:name="_Toc423634587"/>
+      <w:bookmarkStart w:id="75" w:name="_Toc423519243"/>
+      <w:bookmarkStart w:id="76" w:name="_Toc423634587"/>
       <w:r>
         <w:lastRenderedPageBreak/>
         <w:t>Comentarios</w:t>
       </w:r>
-      <w:bookmarkEnd w:id="74"/>
       <w:bookmarkEnd w:id="75"/>
+      <w:bookmarkEnd w:id="76"/>
     </w:p>
     <w:p>
       <w:pPr>
@@ -17541,14 +17093,14 @@
       <w:pPr>
         <w:pStyle w:val="Ttulo1"/>
       </w:pPr>
-      <w:bookmarkStart w:id="76" w:name="_Toc423519244"/>
-      <w:bookmarkStart w:id="77" w:name="_Toc423634588"/>
+      <w:bookmarkStart w:id="77" w:name="_Toc423519244"/>
+      <w:bookmarkStart w:id="78" w:name="_Toc423634588"/>
       <w:r>
         <w:lastRenderedPageBreak/>
         <w:t>Aplicación de prueba de los algoritmos</w:t>
       </w:r>
-      <w:bookmarkEnd w:id="76"/>
       <w:bookmarkEnd w:id="77"/>
+      <w:bookmarkEnd w:id="78"/>
     </w:p>
     <w:p>
       <w:r>
@@ -17559,13 +17111,13 @@
       <w:pPr>
         <w:pStyle w:val="Ttulo2"/>
       </w:pPr>
-      <w:bookmarkStart w:id="78" w:name="_Toc423519245"/>
-      <w:bookmarkStart w:id="79" w:name="_Toc423634589"/>
+      <w:bookmarkStart w:id="79" w:name="_Toc423519245"/>
+      <w:bookmarkStart w:id="80" w:name="_Toc423634589"/>
       <w:r>
         <w:t>Diseño</w:t>
       </w:r>
-      <w:bookmarkEnd w:id="78"/>
       <w:bookmarkEnd w:id="79"/>
+      <w:bookmarkEnd w:id="80"/>
     </w:p>
     <w:p>
       <w:r>
@@ -17620,13 +17172,8 @@
     </w:p>
     <w:p>
       <w:r>
-        <w:t>//Pongo aquí una figura de un ejemplo de escenario típico</w:t>
-      </w:r>
-      <w:proofErr w:type="gramStart"/>
-      <w:r>
-        <w:t>???</w:t>
-      </w:r>
-      <w:proofErr w:type="gramEnd"/>
+        <w:t>//Pongo aquí una figura de un ejemplo de escenario típico???</w:t>
+      </w:r>
     </w:p>
     <w:p>
       <w:r>
@@ -17748,14 +17295,14 @@
       <w:pPr>
         <w:pStyle w:val="Ttulo2"/>
       </w:pPr>
-      <w:bookmarkStart w:id="80" w:name="_Toc423519246"/>
-      <w:bookmarkStart w:id="81" w:name="_Toc423634590"/>
+      <w:bookmarkStart w:id="81" w:name="_Toc423519246"/>
+      <w:bookmarkStart w:id="82" w:name="_Toc423634590"/>
       <w:r>
         <w:lastRenderedPageBreak/>
         <w:t>Implementación</w:t>
       </w:r>
-      <w:bookmarkEnd w:id="80"/>
       <w:bookmarkEnd w:id="81"/>
+      <w:bookmarkEnd w:id="82"/>
     </w:p>
     <w:p>
       <w:r>
@@ -18197,8 +17744,9 @@
           <w:szCs w:val="20"/>
           <w:lang w:val="en-US"/>
         </w:rPr>
-        <w:t>WORD CuentaT5</w:t>
-      </w:r>
+        <w:t>WORD CuentaT5 = (TiempoT5)*(CLOCK_FREQ/((1&lt;&lt;</w:t>
+      </w:r>
+      <w:proofErr w:type="spellStart"/>
       <w:r>
         <w:rPr>
           <w:rFonts w:ascii="Courier New" w:hAnsi="Courier New" w:cs="Courier New"/>
@@ -18206,8 +17754,9 @@
           <w:szCs w:val="20"/>
           <w:lang w:val="en-US"/>
         </w:rPr>
-        <w:t xml:space="preserve"> </w:t>
-      </w:r>
+        <w:t>mOSCGetPBDIV</w:t>
+      </w:r>
+      <w:proofErr w:type="spellEnd"/>
       <w:r>
         <w:rPr>
           <w:rFonts w:ascii="Courier New" w:hAnsi="Courier New" w:cs="Courier New"/>
@@ -18215,8 +17764,9 @@
           <w:szCs w:val="20"/>
           <w:lang w:val="en-US"/>
         </w:rPr>
-        <w:t>=</w:t>
-      </w:r>
+        <w:t>())*</w:t>
+      </w:r>
+      <w:proofErr w:type="spellStart"/>
       <w:r>
         <w:rPr>
           <w:rFonts w:ascii="Courier New" w:hAnsi="Courier New" w:cs="Courier New"/>
@@ -18224,8 +17774,9 @@
           <w:szCs w:val="20"/>
           <w:lang w:val="en-US"/>
         </w:rPr>
-        <w:t xml:space="preserve"> </w:t>
-      </w:r>
+        <w:t>Prescaler</w:t>
+      </w:r>
+      <w:proofErr w:type="spellEnd"/>
       <w:r>
         <w:rPr>
           <w:rFonts w:ascii="Courier New" w:hAnsi="Courier New" w:cs="Courier New"/>
@@ -18233,19 +17784,19 @@
           <w:szCs w:val="20"/>
           <w:lang w:val="en-US"/>
         </w:rPr>
-        <w:t>(TiempoT5)*(CLOCK_FREQ</w:t>
-      </w:r>
-      <w:proofErr w:type="gramStart"/>
-      <w:r>
+        <w:t>*1000));</w:t>
+      </w:r>
+    </w:p>
+    <w:p>
+      <w:pPr>
+        <w:jc w:val="left"/>
         <w:rPr>
           <w:rFonts w:ascii="Courier New" w:hAnsi="Courier New" w:cs="Courier New"/>
           <w:sz w:val="20"/>
           <w:szCs w:val="20"/>
           <w:lang w:val="en-US"/>
         </w:rPr>
-        <w:t>/(</w:t>
-      </w:r>
-      <w:proofErr w:type="gramEnd"/>
+      </w:pPr>
       <w:r>
         <w:rPr>
           <w:rFonts w:ascii="Courier New" w:hAnsi="Courier New" w:cs="Courier New"/>
@@ -18253,18 +17804,19 @@
           <w:szCs w:val="20"/>
           <w:lang w:val="en-US"/>
         </w:rPr>
-        <w:t>(1&lt;&lt;</w:t>
-      </w:r>
-      <w:proofErr w:type="spellStart"/>
-      <w:r>
+        <w:t>OpenTimer5(T5_ON | T1_IDLE_CON | T5_GATE_OFF | T5_PS_1_32 | T4_SOURCE_INT, CuentaT5);</w:t>
+      </w:r>
+    </w:p>
+    <w:p>
+      <w:pPr>
+        <w:jc w:val="left"/>
         <w:rPr>
           <w:rFonts w:ascii="Courier New" w:hAnsi="Courier New" w:cs="Courier New"/>
           <w:sz w:val="20"/>
           <w:szCs w:val="20"/>
           <w:lang w:val="en-US"/>
         </w:rPr>
-        <w:t>mO</w:t>
-      </w:r>
+      </w:pPr>
       <w:r>
         <w:rPr>
           <w:rFonts w:ascii="Courier New" w:hAnsi="Courier New" w:cs="Courier New"/>
@@ -18272,99 +17824,7 @@
           <w:szCs w:val="20"/>
           <w:lang w:val="en-US"/>
         </w:rPr>
-        <w:t>SCGetPBDIV</w:t>
-      </w:r>
-      <w:proofErr w:type="spellEnd"/>
-      <w:r>
-        <w:rPr>
-          <w:rFonts w:ascii="Courier New" w:hAnsi="Courier New" w:cs="Courier New"/>
-          <w:sz w:val="20"/>
-          <w:szCs w:val="20"/>
-          <w:lang w:val="en-US"/>
-        </w:rPr>
-        <w:t>())*</w:t>
-      </w:r>
-      <w:proofErr w:type="spellStart"/>
-      <w:r>
-        <w:rPr>
-          <w:rFonts w:ascii="Courier New" w:hAnsi="Courier New" w:cs="Courier New"/>
-          <w:sz w:val="20"/>
-          <w:szCs w:val="20"/>
-          <w:lang w:val="en-US"/>
-        </w:rPr>
-        <w:t>Prescaler</w:t>
-      </w:r>
-      <w:proofErr w:type="spellEnd"/>
-      <w:r>
-        <w:rPr>
-          <w:rFonts w:ascii="Courier New" w:hAnsi="Courier New" w:cs="Courier New"/>
-          <w:sz w:val="20"/>
-          <w:szCs w:val="20"/>
-          <w:lang w:val="en-US"/>
-        </w:rPr>
-        <w:t>*1000));</w:t>
-      </w:r>
-    </w:p>
-    <w:p>
-      <w:pPr>
-        <w:jc w:val="left"/>
-        <w:rPr>
-          <w:rFonts w:ascii="Courier New" w:hAnsi="Courier New" w:cs="Courier New"/>
-          <w:sz w:val="20"/>
-          <w:szCs w:val="20"/>
-          <w:lang w:val="en-US"/>
-        </w:rPr>
-      </w:pPr>
-      <w:proofErr w:type="gramStart"/>
-      <w:r>
-        <w:rPr>
-          <w:rFonts w:ascii="Courier New" w:hAnsi="Courier New" w:cs="Courier New"/>
-          <w:sz w:val="20"/>
-          <w:szCs w:val="20"/>
-          <w:lang w:val="en-US"/>
-        </w:rPr>
-        <w:t>OpenTimer5(</w:t>
-      </w:r>
-      <w:proofErr w:type="gramEnd"/>
-      <w:r>
-        <w:rPr>
-          <w:rFonts w:ascii="Courier New" w:hAnsi="Courier New" w:cs="Courier New"/>
-          <w:sz w:val="20"/>
-          <w:szCs w:val="20"/>
-          <w:lang w:val="en-US"/>
-        </w:rPr>
-        <w:t>T5_ON | T1_IDLE_CON | T5_GATE_OFF | T5_PS_1_32 | T4_SOURCE_INT, CuentaT5);</w:t>
-      </w:r>
-    </w:p>
-    <w:p>
-      <w:pPr>
-        <w:jc w:val="left"/>
-        <w:rPr>
-          <w:rFonts w:ascii="Courier New" w:hAnsi="Courier New" w:cs="Courier New"/>
-          <w:sz w:val="20"/>
-          <w:szCs w:val="20"/>
-          <w:lang w:val="en-US"/>
-        </w:rPr>
-      </w:pPr>
-      <w:proofErr w:type="gramStart"/>
-      <w:r>
-        <w:rPr>
-          <w:rFonts w:ascii="Courier New" w:hAnsi="Courier New" w:cs="Courier New"/>
-          <w:sz w:val="20"/>
-          <w:szCs w:val="20"/>
-          <w:lang w:val="en-US"/>
-        </w:rPr>
-        <w:t>ConfigIntTimer5(</w:t>
-      </w:r>
-      <w:proofErr w:type="gramEnd"/>
-      <w:r>
-        <w:rPr>
-          <w:rFonts w:ascii="Courier New" w:hAnsi="Courier New" w:cs="Courier New"/>
-          <w:sz w:val="20"/>
-          <w:szCs w:val="20"/>
-          <w:lang w:val="en-US"/>
-        </w:rPr>
-        <w:t>T5_INT_ON | T5_INT_PRIOR_1 | T5_INT_SUB_PRIOR_3);</w:t>
+        <w:t>ConfigIntTimer5(T5_INT_ON | T5_INT_PRIOR_1 | T5_INT_SUB_PRIOR_3);</w:t>
       </w:r>
     </w:p>
     <w:p>
@@ -18463,7 +17923,7 @@
       </w:pPr>
       <w:r>
         <w:pict>
-          <v:shape id="_x0000_i1025" type="#_x0000_t75" style="width:424.5pt;height:240.7pt">
+          <v:shape id="_x0000_i1026" type="#_x0000_t75" style="width:424.5pt;height:240.4pt">
             <v:imagedata r:id="rId47" o:title="diagrama_aplicacion"/>
           </v:shape>
         </w:pict>
@@ -18474,60 +17934,41 @@
         <w:pStyle w:val="Descripcin"/>
         <w:jc w:val="center"/>
       </w:pPr>
-      <w:bookmarkStart w:id="82" w:name="_Toc423633014"/>
+      <w:bookmarkStart w:id="83" w:name="_Toc423633014"/>
       <w:r>
         <w:t xml:space="preserve">Figura </w:t>
       </w:r>
-      <w:r>
-        <w:fldChar w:fldCharType="begin"/>
-      </w:r>
-      <w:r>
-        <w:instrText xml:space="preserve"> STYLEREF 1 \s </w:instrText>
-      </w:r>
-      <w:r>
-        <w:fldChar w:fldCharType="separate"/>
-      </w:r>
-      <w:r>
-        <w:rPr>
-          <w:noProof/>
-        </w:rPr>
-        <w:t>6</w:t>
-      </w:r>
-      <w:r>
-        <w:fldChar w:fldCharType="end"/>
-      </w:r>
+      <w:fldSimple w:instr=" STYLEREF 1 \s ">
+        <w:r>
+          <w:rPr>
+            <w:noProof/>
+          </w:rPr>
+          <w:t>6</w:t>
+        </w:r>
+      </w:fldSimple>
       <w:r>
         <w:t>.</w:t>
       </w:r>
-      <w:r>
-        <w:fldChar w:fldCharType="begin"/>
-      </w:r>
-      <w:r>
-        <w:instrText xml:space="preserve"> SEQ Figura \* ARABIC \s 1 </w:instrText>
-      </w:r>
-      <w:r>
-        <w:fldChar w:fldCharType="separate"/>
-      </w:r>
-      <w:r>
-        <w:rPr>
-          <w:noProof/>
-        </w:rPr>
-        <w:t>1</w:t>
-      </w:r>
-      <w:r>
-        <w:fldChar w:fldCharType="end"/>
-      </w:r>
+      <w:fldSimple w:instr=" SEQ Figura \* ARABIC \s 1 ">
+        <w:r>
+          <w:rPr>
+            <w:noProof/>
+          </w:rPr>
+          <w:t>1</w:t>
+        </w:r>
+      </w:fldSimple>
       <w:r>
         <w:t xml:space="preserve"> Diagrama de ejecución de la aplicación</w:t>
       </w:r>
-      <w:bookmarkEnd w:id="82"/>
+      <w:bookmarkEnd w:id="83"/>
     </w:p>
     <w:p/>
     <w:p>
       <w:pPr>
         <w:sectPr>
-          <w:headerReference w:type="default" r:id="rId48"/>
-          <w:headerReference w:type="first" r:id="rId49"/>
+          <w:headerReference w:type="even" r:id="rId48"/>
+          <w:headerReference w:type="default" r:id="rId49"/>
+          <w:headerReference w:type="first" r:id="rId50"/>
           <w:type w:val="oddPage"/>
           <w:pgSz w:w="11906" w:h="16838"/>
           <w:pgMar w:top="1417" w:right="1701" w:bottom="1417" w:left="1701" w:header="708" w:footer="708" w:gutter="0"/>
@@ -18541,64 +17982,249 @@
       <w:pPr>
         <w:pStyle w:val="Ttulo1"/>
       </w:pPr>
-      <w:bookmarkStart w:id="83" w:name="_Toc423519247"/>
-      <w:bookmarkStart w:id="84" w:name="_Toc423634591"/>
+      <w:bookmarkStart w:id="84" w:name="_Toc423519247"/>
+      <w:bookmarkStart w:id="85" w:name="_Toc423634591"/>
       <w:r>
         <w:lastRenderedPageBreak/>
         <w:t>Conclusiones y líneas futuras</w:t>
       </w:r>
-      <w:bookmarkEnd w:id="83"/>
       <w:bookmarkEnd w:id="84"/>
-    </w:p>
-    <w:p>
-      <w:r>
-        <w:t>En este último capítulo se expondrán las conclusiones obtenidas tras el trabajo y se detallarán los pasos a seguir en trabajos posteriores a este.</w:t>
+      <w:bookmarkEnd w:id="85"/>
+    </w:p>
+    <w:p>
+      <w:r>
+        <w:t>En este último capítulo se expondrán las conclusiones obtenidas tras el trabajo</w:t>
+      </w:r>
+      <w:r>
+        <w:t xml:space="preserve"> mediante la evaluación de los objetivos logrados</w:t>
+      </w:r>
+      <w:r>
+        <w:t xml:space="preserve"> y se detallarán los pasos a seguir en trabajos posteriores a este.</w:t>
       </w:r>
     </w:p>
     <w:p>
       <w:pPr>
         <w:pStyle w:val="Ttulo2"/>
       </w:pPr>
-      <w:bookmarkStart w:id="85" w:name="_Toc423519248"/>
-      <w:bookmarkStart w:id="86" w:name="_Toc423634592"/>
+      <w:bookmarkStart w:id="86" w:name="_Toc423519248"/>
+      <w:bookmarkStart w:id="87" w:name="_Toc423634592"/>
       <w:r>
         <w:t>Conclusiones</w:t>
       </w:r>
-      <w:bookmarkEnd w:id="85"/>
       <w:bookmarkEnd w:id="86"/>
+      <w:bookmarkEnd w:id="87"/>
+    </w:p>
+    <w:p>
+      <w:r>
+        <w:t xml:space="preserve">El objetivo principal de este trabajo era la implementación de dos estrategias cognitivas en el cNGD. La implementación tenía unas condiciones en cuanto al uso de recursos en los nodos ya que la memoria y la potencia de procesamiento de éstos es limitada. Además las dos estrategias se tenían que </w:t>
+      </w:r>
+      <w:r>
+        <w:t>integrar dentro de la arquitectura</w:t>
+      </w:r>
+      <w:r>
+        <w:t xml:space="preserve"> cognitiva que existe en el nodo.</w:t>
+      </w:r>
+    </w:p>
+    <w:p>
+      <w:r>
+        <w:t>Adicionalmente, se tenía que desarrollar una aplicación que consiguiese comprobar la funcionalidad de las estrategias y fuese útil para depurar el código.</w:t>
+      </w:r>
+    </w:p>
+    <w:p>
+      <w:r>
+        <w:t xml:space="preserve">Para lograr esto, en la sección 1.1 se propusieron objetivos </w:t>
+      </w:r>
+      <w:r>
+        <w:t>que han llevado hasta la redacción de esta memoria y que se detallan a continuación:</w:t>
+      </w:r>
+    </w:p>
+    <w:p>
+      <w:pPr>
+        <w:pStyle w:val="Prrafodelista"/>
+        <w:numPr>
+          <w:ilvl w:val="0"/>
+          <w:numId w:val="13"/>
+        </w:numPr>
+      </w:pPr>
+      <w:r>
+        <w:t xml:space="preserve">Formación. Basada principalmente en la lectura de los trabajos realizados anteriormente sobre el cNGD y la </w:t>
+      </w:r>
+      <w:r>
+        <w:t>arquitectur</w:t>
+      </w:r>
+      <w:r>
+        <w:t>a cognitiva. Asimismo ha sido necesario un trabajo de adaptación a las herramientas utilizadas durante el desarrollo del trabajo. Esto queda reflejado en los capítulos 2 y 3.</w:t>
+      </w:r>
+    </w:p>
+    <w:p>
+      <w:pPr>
+        <w:pStyle w:val="Prrafodelista"/>
+        <w:numPr>
+          <w:ilvl w:val="0"/>
+          <w:numId w:val="13"/>
+        </w:numPr>
+      </w:pPr>
+      <w:r>
+        <w:t>Estudio y comprensión de los algoritmos. Debido a que el objetivo principal era la implementación de algoritmos, se ha dedicado gran parte del esfuerzo a comprenderlos y a decidir en qu</w:t>
+      </w:r>
+      <w:r>
+        <w:t>é parte de la arquitectura</w:t>
+      </w:r>
+      <w:r>
+        <w:t xml:space="preserve"> cognitiva se </w:t>
+      </w:r>
+      <w:r>
+        <w:t>iba a implementar cada función. Esto se detalla en la sección 3.4.</w:t>
+      </w:r>
+    </w:p>
+    <w:p>
+      <w:pPr>
+        <w:pStyle w:val="Prrafodelista"/>
+        <w:numPr>
+          <w:ilvl w:val="0"/>
+          <w:numId w:val="13"/>
+        </w:numPr>
+      </w:pPr>
+      <w:r>
+        <w:t>Implementación.</w:t>
+      </w:r>
+      <w:r>
+        <w:t xml:space="preserve"> El objetivo principal del trabajo. Usando todos los conocimientos adquiridos se ha logrado implementar las dos estrategias en el cNGD, depurando cada función por separado para comprobar que cumplía la funcionalidad que se deseaba</w:t>
+      </w:r>
+      <w:r>
+        <w:t>. Los resultados obtenidos se reflejan en los capítulos 4 y 5.</w:t>
+      </w:r>
+    </w:p>
+    <w:p>
+      <w:pPr>
+        <w:pStyle w:val="Prrafodelista"/>
+        <w:numPr>
+          <w:ilvl w:val="0"/>
+          <w:numId w:val="13"/>
+        </w:numPr>
+      </w:pPr>
+      <w:r>
+        <w:t>Desarrollo de la aplicación.</w:t>
+      </w:r>
+      <w:r>
+        <w:t xml:space="preserve"> Se diseñó una aplicación que demostrara el funcionamiento de las estrategias en un entorno casi real de funcionamiento de una CWSN. El diseño y la implementación de la aplicación</w:t>
+      </w:r>
+      <w:r>
+        <w:t xml:space="preserve"> ha</w:t>
+      </w:r>
+      <w:r>
+        <w:t xml:space="preserve"> queda</w:t>
+      </w:r>
+      <w:r>
+        <w:t>do</w:t>
+      </w:r>
+      <w:r>
+        <w:t xml:space="preserve"> detallado en el capítulo 6.</w:t>
+      </w:r>
+    </w:p>
+    <w:p>
+      <w:pPr>
+        <w:pStyle w:val="Prrafodelista"/>
+        <w:numPr>
+          <w:ilvl w:val="0"/>
+          <w:numId w:val="13"/>
+        </w:numPr>
+      </w:pPr>
+      <w:r>
+        <w:t>Pruebas.</w:t>
+      </w:r>
+      <w:r>
+        <w:t xml:space="preserve"> Para finalizar el trabajo y comprobar el </w:t>
+      </w:r>
+      <w:r>
+        <w:t>funcionamiento de la implementación se han realizado pruebas de ejecución de cada estrategia, comprobando todas las casuísticas posibles.</w:t>
+      </w:r>
+    </w:p>
+    <w:p>
+      <w:pPr>
+        <w:pStyle w:val="Ttulo2"/>
+      </w:pPr>
+      <w:bookmarkStart w:id="88" w:name="_Toc423519249"/>
+      <w:bookmarkStart w:id="89" w:name="_Toc423634593"/>
+      <w:r>
+        <w:t>Líneas futuras</w:t>
+      </w:r>
+      <w:bookmarkEnd w:id="88"/>
+      <w:bookmarkEnd w:id="89"/>
+    </w:p>
+    <w:p>
+      <w:r>
+        <w:t>Los aspectos en los que se puede seguir avanzando en cuanto al trabajo realizado en este documento van desde la mejora de distintos aspectos de la ejecución del firmware del nodo hasta diferentes pruebas que se pueden realizar para probar la finalidad y la validez de los algoritmos que se han implementado. Se propone lo siguiente:</w:t>
+      </w:r>
+    </w:p>
+    <w:p>
+      <w:pPr>
+        <w:pStyle w:val="Prrafodelista"/>
+        <w:numPr>
+          <w:ilvl w:val="0"/>
+          <w:numId w:val="14"/>
+        </w:numPr>
+      </w:pPr>
+      <w:r>
+        <w:t>Prueba de funcionalidad en una red con más nodos. Las pruebas que se han realizado en este trabajo incluyen una red compuesta por dos nodos, lo que nos sirve para validar que la implementación ha sido correcta. Ejecutando los algoritmos en una red real con unos 20 nodos se podría comprobar la validez de las simulaciones realizadas.</w:t>
+      </w:r>
+    </w:p>
+    <w:p>
+      <w:pPr>
+        <w:pStyle w:val="Prrafodelista"/>
+        <w:numPr>
+          <w:ilvl w:val="0"/>
+          <w:numId w:val="14"/>
+        </w:numPr>
+      </w:pPr>
+      <w:r>
+        <w:t>Mejora del inicio de las estrategias. Debido a que no se disponía de alguna funcionalidad capaz de saber cuándo se ha formado la red por completo, el inicio de los algoritmos se produce cuando se inicia el nodo. Una posible mejora sería incluir</w:t>
+      </w:r>
+      <w:r>
+        <w:t xml:space="preserve"> en el firmware</w:t>
+      </w:r>
+      <w:r>
+        <w:t xml:space="preserve"> la </w:t>
+      </w:r>
+      <w:r>
+        <w:lastRenderedPageBreak/>
+        <w:t xml:space="preserve">posibilidad de </w:t>
+      </w:r>
+      <w:r>
+        <w:t>definir</w:t>
+      </w:r>
+      <w:r>
+        <w:t xml:space="preserve"> el número de nodos que se van a conectar en la red, esperar a que estén todos conectados y entonces iniciar las estrategias de optimización. Esto sería lo óptimo, por ejemplo, para la estrategia de seguridad implementada, ya que es necesaria una fase inicial que capte los paquetes de todos los nodos de la red.</w:t>
+      </w:r>
+    </w:p>
+    <w:p>
+      <w:pPr>
+        <w:pStyle w:val="Prrafodelista"/>
+        <w:numPr>
+          <w:ilvl w:val="0"/>
+          <w:numId w:val="14"/>
+        </w:numPr>
+      </w:pPr>
+      <w:r>
+        <w:t xml:space="preserve">Prueba en diferentes topologías de red. </w:t>
+      </w:r>
+      <w:r>
+        <w:t xml:space="preserve">En este trabajo se ha utilizado el protocolo P2P que es uno de los que están implementados en el nodo. </w:t>
+      </w:r>
+      <w:r>
+        <w:t xml:space="preserve">Sería interesante probar cómo se comporta cada estrategia en diferentes topologías ya que, por ejemplo, el algoritmo de reducción de consumo podría tener diferente rendimiento </w:t>
+      </w:r>
+      <w:r>
+        <w:t>para cada topología.</w:t>
+      </w:r>
     </w:p>
     <w:p/>
     <w:p>
       <w:pPr>
-        <w:pStyle w:val="Ttulo2"/>
-      </w:pPr>
-      <w:bookmarkStart w:id="87" w:name="_Toc423519249"/>
-      <w:bookmarkStart w:id="88" w:name="_Toc423634593"/>
-      <w:r>
-        <w:t>Líneas futuras</w:t>
-      </w:r>
-      <w:bookmarkEnd w:id="87"/>
-      <w:bookmarkEnd w:id="88"/>
-    </w:p>
-    <w:p>
-      <w:r>
-        <w:t>Prueba de los algoritmos en una red con muchos nodos y comprobar simulaciones.</w:t>
-      </w:r>
-    </w:p>
-    <w:p>
-      <w:r>
-        <w:t>Mejora de inicio del algoritmo, haciendo que no se inicie hasta que todos los nodos estén conectados.</w:t>
-      </w:r>
-    </w:p>
-    <w:p/>
-    <w:p/>
-    <w:p/>
-    <w:p/>
-    <w:p>
-      <w:pPr>
         <w:sectPr>
-          <w:headerReference w:type="default" r:id="rId50"/>
-          <w:headerReference w:type="first" r:id="rId51"/>
+          <w:headerReference w:type="even" r:id="rId51"/>
+          <w:headerReference w:type="default" r:id="rId52"/>
+          <w:headerReference w:type="first" r:id="rId53"/>
           <w:type w:val="oddPage"/>
           <w:pgSz w:w="11906" w:h="16838"/>
           <w:pgMar w:top="1417" w:right="1701" w:bottom="1417" w:left="1701" w:header="708" w:footer="708" w:gutter="0"/>
@@ -18616,12 +18242,12 @@
           <w:numId w:val="0"/>
         </w:numPr>
       </w:pPr>
-      <w:bookmarkStart w:id="89" w:name="_Toc423634594"/>
+      <w:bookmarkStart w:id="90" w:name="_Toc423634594"/>
       <w:r>
         <w:lastRenderedPageBreak/>
         <w:t>Referencias</w:t>
       </w:r>
-      <w:bookmarkEnd w:id="89"/>
+      <w:bookmarkEnd w:id="90"/>
     </w:p>
     <w:p>
       <w:pPr>
@@ -18966,8 +18592,6 @@
       <w:r>
         <w:fldChar w:fldCharType="end"/>
       </w:r>
-      <w:bookmarkStart w:id="90" w:name="_GoBack"/>
-      <w:bookmarkEnd w:id="90"/>
     </w:p>
     <w:p>
       <w:pPr>
@@ -18996,8 +18620,8 @@
           <w:lang w:val="en-US"/>
         </w:rPr>
         <w:sectPr>
-          <w:headerReference w:type="even" r:id="rId52"/>
-          <w:headerReference w:type="first" r:id="rId53"/>
+          <w:headerReference w:type="even" r:id="rId54"/>
+          <w:headerReference w:type="first" r:id="rId55"/>
           <w:pgSz w:w="11906" w:h="16838"/>
           <w:pgMar w:top="1417" w:right="1701" w:bottom="1417" w:left="1701" w:header="708" w:footer="708" w:gutter="0"/>
           <w:cols w:space="708"/>
@@ -19027,8 +18651,8 @@
     <w:p/>
     <w:p/>
     <w:sectPr>
-      <w:headerReference w:type="default" r:id="rId54"/>
-      <w:headerReference w:type="first" r:id="rId55"/>
+      <w:headerReference w:type="default" r:id="rId56"/>
+      <w:headerReference w:type="first" r:id="rId57"/>
       <w:pgSz w:w="11906" w:h="16838"/>
       <w:pgMar w:top="1417" w:right="1701" w:bottom="1417" w:left="1701" w:header="708" w:footer="708" w:gutter="0"/>
       <w:cols w:space="708"/>
@@ -19303,7 +18927,7 @@
           <w:rPr>
             <w:noProof/>
           </w:rPr>
-          <w:t>17</w:t>
+          <w:t>11</w:t>
         </w:r>
         <w:r>
           <w:fldChar w:fldCharType="end"/>
@@ -20203,6 +19827,278 @@
       <mc:AlternateContent>
         <mc:Choice Requires="wps">
           <w:drawing>
+            <wp:anchor distT="0" distB="0" distL="114300" distR="114300" simplePos="0" relativeHeight="251709440" behindDoc="0" locked="0" layoutInCell="0" allowOverlap="1" wp14:anchorId="15B9A792" wp14:editId="0E5E4F54">
+              <wp:simplePos x="0" y="0"/>
+              <wp:positionH relativeFrom="margin">
+                <wp:align>left</wp:align>
+              </wp:positionH>
+              <wp:positionV relativeFrom="topMargin">
+                <wp:align>center</wp:align>
+              </wp:positionV>
+              <wp:extent cx="5943600" cy="170815"/>
+              <wp:effectExtent l="0" t="0" r="0" b="1905"/>
+              <wp:wrapNone/>
+              <wp:docPr id="34" name="Cuadro de texto 34"/>
+              <wp:cNvGraphicFramePr>
+                <a:graphicFrameLocks xmlns:a="http://schemas.openxmlformats.org/drawingml/2006/main"/>
+              </wp:cNvGraphicFramePr>
+              <a:graphic xmlns:a="http://schemas.openxmlformats.org/drawingml/2006/main">
+                <a:graphicData uri="http://schemas.microsoft.com/office/word/2010/wordprocessingShape">
+                  <wps:wsp>
+                    <wps:cNvSpPr txBox="1">
+                      <a:spLocks noChangeArrowheads="1"/>
+                    </wps:cNvSpPr>
+                    <wps:spPr bwMode="auto">
+                      <a:xfrm>
+                        <a:off x="0" y="0"/>
+                        <a:ext cx="5943600" cy="170815"/>
+                      </a:xfrm>
+                      <a:prstGeom prst="rect">
+                        <a:avLst/>
+                      </a:prstGeom>
+                      <a:noFill/>
+                      <a:ln>
+                        <a:noFill/>
+                      </a:ln>
+                      <a:extLst>
+                        <a:ext uri="{909E8E84-426E-40DD-AFC4-6F175D3DCCD1}">
+                          <a14:hiddenFill xmlns:a14="http://schemas.microsoft.com/office/drawing/2010/main">
+                            <a:solidFill>
+                              <a:srgbClr val="FFFFFF"/>
+                            </a:solidFill>
+                          </a14:hiddenFill>
+                        </a:ext>
+                        <a:ext uri="{91240B29-F687-4F45-9708-019B960494DF}">
+                          <a14:hiddenLine xmlns:a14="http://schemas.microsoft.com/office/drawing/2010/main" w="9525">
+                            <a:solidFill>
+                              <a:srgbClr val="000000"/>
+                            </a:solidFill>
+                            <a:miter lim="800000"/>
+                            <a:headEnd/>
+                            <a:tailEnd/>
+                          </a14:hiddenLine>
+                        </a:ext>
+                      </a:extLst>
+                    </wps:spPr>
+                    <wps:txbx>
+                      <w:txbxContent>
+                        <w:p>
+                          <w:pPr>
+                            <w:spacing w:after="0" w:line="240" w:lineRule="auto"/>
+                          </w:pPr>
+                          <w:r>
+                            <w:t>Capítulo 6. Aplicación de prueba de los algoritmos</w:t>
+                          </w:r>
+                        </w:p>
+                      </w:txbxContent>
+                    </wps:txbx>
+                    <wps:bodyPr rot="0" vert="horz" wrap="square" lIns="91440" tIns="0" rIns="91440" bIns="0" anchor="ctr" anchorCtr="0" upright="1">
+                      <a:spAutoFit/>
+                    </wps:bodyPr>
+                  </wps:wsp>
+                </a:graphicData>
+              </a:graphic>
+              <wp14:sizeRelH relativeFrom="margin">
+                <wp14:pctWidth>100000</wp14:pctWidth>
+              </wp14:sizeRelH>
+              <wp14:sizeRelV relativeFrom="page">
+                <wp14:pctHeight>0</wp14:pctHeight>
+              </wp14:sizeRelV>
+            </wp:anchor>
+          </w:drawing>
+        </mc:Choice>
+        <mc:Fallback>
+          <w:pict>
+            <v:shapetype w14:anchorId="15B9A792" id="_x0000_t202" coordsize="21600,21600" o:spt="202" path="m,l,21600r21600,l21600,xe">
+              <v:stroke joinstyle="miter"/>
+              <v:path gradientshapeok="t" o:connecttype="rect"/>
+            </v:shapetype>
+            <v:shape id="Cuadro de texto 34" o:spid="_x0000_s1047" type="#_x0000_t202" style="position:absolute;left:0;text-align:left;margin-left:0;margin-top:0;width:468pt;height:13.45pt;z-index:251709440;visibility:visible;mso-wrap-style:square;mso-width-percent:1000;mso-height-percent:0;mso-wrap-distance-left:9pt;mso-wrap-distance-top:0;mso-wrap-distance-right:9pt;mso-wrap-distance-bottom:0;mso-position-horizontal:left;mso-position-horizontal-relative:margin;mso-position-vertical:center;mso-position-vertical-relative:top-margin-area;mso-width-percent:1000;mso-height-percent:0;mso-width-relative:margin;mso-height-relative:page;v-text-anchor:middle" o:gfxdata="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" o:allowincell="f" filled="f" stroked="f">
+              <v:textbox style="mso-fit-shape-to-text:t" inset=",0,,0">
+                <w:txbxContent>
+                  <w:p>
+                    <w:pPr>
+                      <w:spacing w:after="0" w:line="240" w:lineRule="auto"/>
+                    </w:pPr>
+                    <w:r>
+                      <w:t>Capítulo 6. Aplicación de prueba de los algoritmos</w:t>
+                    </w:r>
+                  </w:p>
+                </w:txbxContent>
+              </v:textbox>
+              <w10:wrap anchorx="margin" anchory="margin"/>
+            </v:shape>
+          </w:pict>
+        </mc:Fallback>
+      </mc:AlternateContent>
+    </w:r>
+    <w:r>
+      <w:rPr>
+        <w:noProof/>
+        <w:lang w:eastAsia="es-ES"/>
+      </w:rPr>
+      <mc:AlternateContent>
+        <mc:Choice Requires="wps">
+          <w:drawing>
+            <wp:anchor distT="0" distB="0" distL="114300" distR="114300" simplePos="0" relativeHeight="251708416" behindDoc="0" locked="0" layoutInCell="0" allowOverlap="1" wp14:anchorId="53160156" wp14:editId="0E3E2673">
+              <wp:simplePos x="0" y="0"/>
+              <wp:positionH relativeFrom="page">
+                <wp:align>left</wp:align>
+              </wp:positionH>
+              <wp:positionV relativeFrom="topMargin">
+                <wp:align>center</wp:align>
+              </wp:positionV>
+              <wp:extent cx="914400" cy="170815"/>
+              <wp:effectExtent l="0" t="0" r="24765" b="26035"/>
+              <wp:wrapNone/>
+              <wp:docPr id="35" name="Cuadro de texto 35"/>
+              <wp:cNvGraphicFramePr>
+                <a:graphicFrameLocks xmlns:a="http://schemas.openxmlformats.org/drawingml/2006/main"/>
+              </wp:cNvGraphicFramePr>
+              <a:graphic xmlns:a="http://schemas.openxmlformats.org/drawingml/2006/main">
+                <a:graphicData uri="http://schemas.microsoft.com/office/word/2010/wordprocessingShape">
+                  <wps:wsp>
+                    <wps:cNvSpPr txBox="1">
+                      <a:spLocks noChangeArrowheads="1"/>
+                    </wps:cNvSpPr>
+                    <wps:spPr bwMode="auto">
+                      <a:xfrm>
+                        <a:off x="0" y="0"/>
+                        <a:ext cx="914400" cy="170815"/>
+                      </a:xfrm>
+                      <a:prstGeom prst="rect">
+                        <a:avLst/>
+                      </a:prstGeom>
+                      <a:ln/>
+                    </wps:spPr>
+                    <wps:style>
+                      <a:lnRef idx="2">
+                        <a:schemeClr val="accent1">
+                          <a:shade val="50000"/>
+                        </a:schemeClr>
+                      </a:lnRef>
+                      <a:fillRef idx="1">
+                        <a:schemeClr val="accent1"/>
+                      </a:fillRef>
+                      <a:effectRef idx="0">
+                        <a:schemeClr val="accent1"/>
+                      </a:effectRef>
+                      <a:fontRef idx="minor">
+                        <a:schemeClr val="lt1"/>
+                      </a:fontRef>
+                    </wps:style>
+                    <wps:txbx>
+                      <w:txbxContent>
+                        <w:p>
+                          <w:pPr>
+                            <w:spacing w:after="0" w:line="240" w:lineRule="auto"/>
+                            <w:jc w:val="right"/>
+                            <w:rPr>
+                              <w:color w:val="FFFFFF" w:themeColor="background1"/>
+                            </w:rPr>
+                          </w:pPr>
+                          <w:r>
+                            <w:fldChar w:fldCharType="begin"/>
+                          </w:r>
+                          <w:r>
+                            <w:instrText>PAGE   \* MERGEFORMAT</w:instrText>
+                          </w:r>
+                          <w:r>
+                            <w:fldChar w:fldCharType="separate"/>
+                          </w:r>
+                          <w:r>
+                            <w:rPr>
+                              <w:noProof/>
+                              <w:color w:val="FFFFFF" w:themeColor="background1"/>
+                            </w:rPr>
+                            <w:t>26</w:t>
+                          </w:r>
+                          <w:r>
+                            <w:rPr>
+                              <w:color w:val="FFFFFF" w:themeColor="background1"/>
+                            </w:rPr>
+                            <w:fldChar w:fldCharType="end"/>
+                          </w:r>
+                        </w:p>
+                      </w:txbxContent>
+                    </wps:txbx>
+                    <wps:bodyPr rot="0" vert="horz" wrap="square" lIns="91440" tIns="0" rIns="91440" bIns="0" anchor="ctr" anchorCtr="0" upright="1">
+                      <a:spAutoFit/>
+                    </wps:bodyPr>
+                  </wps:wsp>
+                </a:graphicData>
+              </a:graphic>
+              <wp14:sizeRelH relativeFrom="leftMargin">
+                <wp14:pctWidth>100000</wp14:pctWidth>
+              </wp14:sizeRelH>
+              <wp14:sizeRelV relativeFrom="page">
+                <wp14:pctHeight>0</wp14:pctHeight>
+              </wp14:sizeRelV>
+            </wp:anchor>
+          </w:drawing>
+        </mc:Choice>
+        <mc:Fallback>
+          <w:pict>
+            <v:shape w14:anchorId="53160156" id="Cuadro de texto 35" o:spid="_x0000_s1048" type="#_x0000_t202" style="position:absolute;left:0;text-align:left;margin-left:0;margin-top:0;width:1in;height:13.45pt;z-index:251708416;visibility:visible;mso-wrap-style:square;mso-width-percent:1000;mso-height-percent:0;mso-wrap-distance-left:9pt;mso-wrap-distance-top:0;mso-wrap-distance-right:9pt;mso-wrap-distance-bottom:0;mso-position-horizontal:left;mso-position-horizontal-relative:page;mso-position-vertical:center;mso-position-vertical-relative:top-margin-area;mso-width-percent:1000;mso-height-percent:0;mso-width-relative:left-margin-area;mso-height-relative:page;v-text-anchor:middle" o:gfxdata="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" o:allowincell="f" fillcolor="#5b9bd5 [3204]" strokecolor="#1f4d78 [1604]" strokeweight="1pt">
+              <v:textbox style="mso-fit-shape-to-text:t" inset=",0,,0">
+                <w:txbxContent>
+                  <w:p>
+                    <w:pPr>
+                      <w:spacing w:after="0" w:line="240" w:lineRule="auto"/>
+                      <w:jc w:val="right"/>
+                      <w:rPr>
+                        <w:color w:val="FFFFFF" w:themeColor="background1"/>
+                      </w:rPr>
+                    </w:pPr>
+                    <w:r>
+                      <w:fldChar w:fldCharType="begin"/>
+                    </w:r>
+                    <w:r>
+                      <w:instrText>PAGE   \* MERGEFORMAT</w:instrText>
+                    </w:r>
+                    <w:r>
+                      <w:fldChar w:fldCharType="separate"/>
+                    </w:r>
+                    <w:r>
+                      <w:rPr>
+                        <w:noProof/>
+                        <w:color w:val="FFFFFF" w:themeColor="background1"/>
+                      </w:rPr>
+                      <w:t>26</w:t>
+                    </w:r>
+                    <w:r>
+                      <w:rPr>
+                        <w:color w:val="FFFFFF" w:themeColor="background1"/>
+                      </w:rPr>
+                      <w:fldChar w:fldCharType="end"/>
+                    </w:r>
+                  </w:p>
+                </w:txbxContent>
+              </v:textbox>
+              <w10:wrap anchorx="page" anchory="margin"/>
+            </v:shape>
+          </w:pict>
+        </mc:Fallback>
+      </mc:AlternateContent>
+    </w:r>
+  </w:p>
+</w:hdr>
+</file>
+
+<file path=word/header15.xml><?xml version="1.0" encoding="utf-8"?>
+<w:hdr xmlns:wpc="http://schemas.microsoft.com/office/word/2010/wordprocessingCanvas" xmlns:mc="http://schemas.openxmlformats.org/markup-compatibility/2006" xmlns:o="urn:schemas-microsoft-com:office:office" xmlns:r="http://schemas.openxmlformats.org/officeDocument/2006/relationships" xmlns:m="http://schemas.openxmlformats.org/officeDocument/2006/math" xmlns:v="urn:schemas-microsoft-com:vml" xmlns:wp14="http://schemas.microsoft.com/office/word/2010/wordprocessingDrawing" xmlns:wp="http://schemas.openxmlformats.org/drawingml/2006/wordprocessingDrawing" xmlns:w10="urn:schemas-microsoft-com:office:word" xmlns:w="http://schemas.openxmlformats.org/wordprocessingml/2006/main" xmlns:w14="http://schemas.microsoft.com/office/word/2010/wordml" xmlns:w15="http://schemas.microsoft.com/office/word/2012/wordml" xmlns:wpg="http://schemas.microsoft.com/office/word/2010/wordprocessingGroup" xmlns:wpi="http://schemas.microsoft.com/office/word/2010/wordprocessingInk" xmlns:wne="http://schemas.microsoft.com/office/word/2006/wordml" xmlns:wps="http://schemas.microsoft.com/office/word/2010/wordprocessingShape" mc:Ignorable="w14 w15 wp14">
+  <w:p>
+    <w:pPr>
+      <w:pStyle w:val="Encabezado"/>
+    </w:pPr>
+    <w:r>
+      <w:rPr>
+        <w:noProof/>
+        <w:lang w:eastAsia="es-ES"/>
+      </w:rPr>
+      <mc:AlternateContent>
+        <mc:Choice Requires="wps">
+          <w:drawing>
             <wp:anchor distT="0" distB="0" distL="114300" distR="114300" simplePos="0" relativeHeight="251678720" behindDoc="0" locked="0" layoutInCell="0" allowOverlap="1" wp14:anchorId="16F7E196" wp14:editId="3E95F6E2">
               <wp:simplePos x="0" y="0"/>
               <wp:positionH relativeFrom="margin">
@@ -20263,9 +20159,6 @@
                             <w:spacing w:after="0" w:line="240" w:lineRule="auto"/>
                             <w:jc w:val="right"/>
                           </w:pPr>
-                          <w:r>
-                            <w:t>5.1. Funciones de la arquitectura cognitiva</w:t>
-                          </w:r>
                         </w:p>
                       </w:txbxContent>
                     </wps:txbx>
@@ -20290,7 +20183,7 @@
               <v:stroke joinstyle="miter"/>
               <v:path gradientshapeok="t" o:connecttype="rect"/>
             </v:shapetype>
-            <v:shape id="Cuadro de texto 20" o:spid="_x0000_s1047" type="#_x0000_t202" style="position:absolute;left:0;text-align:left;margin-left:0;margin-top:0;width:468pt;height:13.7pt;z-index:251678720;visibility:visible;mso-wrap-style:square;mso-width-percent:1000;mso-height-percent:0;mso-wrap-distance-left:9pt;mso-wrap-distance-top:0;mso-wrap-distance-right:9pt;mso-wrap-distance-bottom:0;mso-position-horizontal:left;mso-position-horizontal-relative:margin;mso-position-vertical:center;mso-position-vertical-relative:top-margin-area;mso-width-percent:1000;mso-height-percent:0;mso-width-relative:margin;mso-height-relative:page;v-text-anchor:middle" o:gfxdata="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" o:allowincell="f" filled="f" stroked="f">
+            <v:shape id="Cuadro de texto 20" o:spid="_x0000_s1049" type="#_x0000_t202" style="position:absolute;left:0;text-align:left;margin-left:0;margin-top:0;width:468pt;height:13.7pt;z-index:251678720;visibility:visible;mso-wrap-style:square;mso-width-percent:1000;mso-height-percent:0;mso-wrap-distance-left:9pt;mso-wrap-distance-top:0;mso-wrap-distance-right:9pt;mso-wrap-distance-bottom:0;mso-position-horizontal:left;mso-position-horizontal-relative:margin;mso-position-vertical:center;mso-position-vertical-relative:top-margin-area;mso-width-percent:1000;mso-height-percent:0;mso-width-relative:margin;mso-height-relative:page;v-text-anchor:middle" o:gfxdata="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" o:allowincell="f" filled="f" stroked="f">
               <v:textbox style="mso-fit-shape-to-text:t" inset=",0,,0">
                 <w:txbxContent>
                   <w:p>
@@ -20298,9 +20191,6 @@
                       <w:spacing w:after="0" w:line="240" w:lineRule="auto"/>
                       <w:jc w:val="right"/>
                     </w:pPr>
-                    <w:r>
-                      <w:t>5.1. Funciones de la arquitectura cognitiva</w:t>
-                    </w:r>
                   </w:p>
                 </w:txbxContent>
               </v:textbox>
@@ -20416,7 +20306,7 @@
         </mc:Choice>
         <mc:Fallback>
           <w:pict>
-            <v:shape w14:anchorId="1A2D0935" id="Cuadro de texto 21" o:spid="_x0000_s1048" type="#_x0000_t202" style="position:absolute;left:0;text-align:left;margin-left:20.6pt;margin-top:0;width:71.8pt;height:13.45pt;z-index:251677696;visibility:visible;mso-wrap-style:square;mso-width-percent:1000;mso-height-percent:0;mso-wrap-distance-left:9pt;mso-wrap-distance-top:0;mso-wrap-distance-right:9pt;mso-wrap-distance-bottom:0;mso-position-horizontal:right;mso-position-horizontal-relative:page;mso-position-vertical:center;mso-position-vertical-relative:top-margin-area;mso-width-percent:1000;mso-height-percent:0;mso-width-relative:right-margin-area;mso-height-relative:page;v-text-anchor:middle" o:gfxdata="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" o:allowincell="f" fillcolor="#5b9bd5 [3204]" strokecolor="#1f4d78 [1604]" strokeweight="1pt">
+            <v:shape w14:anchorId="1A2D0935" id="Cuadro de texto 21" o:spid="_x0000_s1050" type="#_x0000_t202" style="position:absolute;left:0;text-align:left;margin-left:20.6pt;margin-top:0;width:71.8pt;height:13.45pt;z-index:251677696;visibility:visible;mso-wrap-style:square;mso-width-percent:1000;mso-height-percent:0;mso-wrap-distance-left:9pt;mso-wrap-distance-top:0;mso-wrap-distance-right:9pt;mso-wrap-distance-bottom:0;mso-position-horizontal:right;mso-position-horizontal-relative:page;mso-position-vertical:center;mso-position-vertical-relative:top-margin-area;mso-width-percent:1000;mso-height-percent:0;mso-width-relative:right-margin-area;mso-height-relative:page;v-text-anchor:middle" o:gfxdata="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" o:allowincell="f" fillcolor="#5b9bd5 [3204]" strokecolor="#1f4d78 [1604]" strokeweight="1pt">
               <v:textbox style="mso-fit-shape-to-text:t" inset=",0,,0">
                 <w:txbxContent>
                   <w:p>
@@ -20461,7 +20351,7 @@
 </w:hdr>
 </file>
 
-<file path=word/header15.xml><?xml version="1.0" encoding="utf-8"?>
+<file path=word/header16.xml><?xml version="1.0" encoding="utf-8"?>
 <w:hdr xmlns:wpc="http://schemas.microsoft.com/office/word/2010/wordprocessingCanvas" xmlns:mc="http://schemas.openxmlformats.org/markup-compatibility/2006" xmlns:o="urn:schemas-microsoft-com:office:office" xmlns:r="http://schemas.openxmlformats.org/officeDocument/2006/relationships" xmlns:m="http://schemas.openxmlformats.org/officeDocument/2006/math" xmlns:v="urn:schemas-microsoft-com:vml" xmlns:wp14="http://schemas.microsoft.com/office/word/2010/wordprocessingDrawing" xmlns:wp="http://schemas.openxmlformats.org/drawingml/2006/wordprocessingDrawing" xmlns:w10="urn:schemas-microsoft-com:office:word" xmlns:w="http://schemas.openxmlformats.org/wordprocessingml/2006/main" xmlns:w14="http://schemas.microsoft.com/office/word/2010/wordml" xmlns:w15="http://schemas.microsoft.com/office/word/2012/wordml" xmlns:wpg="http://schemas.microsoft.com/office/word/2010/wordprocessingGroup" xmlns:wpi="http://schemas.microsoft.com/office/word/2010/wordprocessingInk" xmlns:wne="http://schemas.microsoft.com/office/word/2006/wordml" xmlns:wps="http://schemas.microsoft.com/office/word/2010/wordprocessingShape" mc:Ignorable="w14 w15 wp14">
   <w:p>
     <w:pPr>
@@ -20471,7 +20361,279 @@
 </w:hdr>
 </file>
 
-<file path=word/header16.xml><?xml version="1.0" encoding="utf-8"?>
+<file path=word/header17.xml><?xml version="1.0" encoding="utf-8"?>
+<w:hdr xmlns:wpc="http://schemas.microsoft.com/office/word/2010/wordprocessingCanvas" xmlns:mc="http://schemas.openxmlformats.org/markup-compatibility/2006" xmlns:o="urn:schemas-microsoft-com:office:office" xmlns:r="http://schemas.openxmlformats.org/officeDocument/2006/relationships" xmlns:m="http://schemas.openxmlformats.org/officeDocument/2006/math" xmlns:v="urn:schemas-microsoft-com:vml" xmlns:wp14="http://schemas.microsoft.com/office/word/2010/wordprocessingDrawing" xmlns:wp="http://schemas.openxmlformats.org/drawingml/2006/wordprocessingDrawing" xmlns:w10="urn:schemas-microsoft-com:office:word" xmlns:w="http://schemas.openxmlformats.org/wordprocessingml/2006/main" xmlns:w14="http://schemas.microsoft.com/office/word/2010/wordml" xmlns:w15="http://schemas.microsoft.com/office/word/2012/wordml" xmlns:wpg="http://schemas.microsoft.com/office/word/2010/wordprocessingGroup" xmlns:wpi="http://schemas.microsoft.com/office/word/2010/wordprocessingInk" xmlns:wne="http://schemas.microsoft.com/office/word/2006/wordml" xmlns:wps="http://schemas.microsoft.com/office/word/2010/wordprocessingShape" mc:Ignorable="w14 w15 wp14">
+  <w:p>
+    <w:pPr>
+      <w:pStyle w:val="Encabezado"/>
+    </w:pPr>
+    <w:r>
+      <w:rPr>
+        <w:noProof/>
+        <w:lang w:eastAsia="es-ES"/>
+      </w:rPr>
+      <mc:AlternateContent>
+        <mc:Choice Requires="wps">
+          <w:drawing>
+            <wp:anchor distT="0" distB="0" distL="114300" distR="114300" simplePos="0" relativeHeight="251712512" behindDoc="0" locked="0" layoutInCell="0" allowOverlap="1" wp14:anchorId="704B2F76" wp14:editId="0F68B7BC">
+              <wp:simplePos x="0" y="0"/>
+              <wp:positionH relativeFrom="margin">
+                <wp:align>left</wp:align>
+              </wp:positionH>
+              <wp:positionV relativeFrom="topMargin">
+                <wp:align>center</wp:align>
+              </wp:positionV>
+              <wp:extent cx="5943600" cy="170815"/>
+              <wp:effectExtent l="0" t="0" r="0" b="1905"/>
+              <wp:wrapNone/>
+              <wp:docPr id="36" name="Cuadro de texto 36"/>
+              <wp:cNvGraphicFramePr>
+                <a:graphicFrameLocks xmlns:a="http://schemas.openxmlformats.org/drawingml/2006/main"/>
+              </wp:cNvGraphicFramePr>
+              <a:graphic xmlns:a="http://schemas.openxmlformats.org/drawingml/2006/main">
+                <a:graphicData uri="http://schemas.microsoft.com/office/word/2010/wordprocessingShape">
+                  <wps:wsp>
+                    <wps:cNvSpPr txBox="1">
+                      <a:spLocks noChangeArrowheads="1"/>
+                    </wps:cNvSpPr>
+                    <wps:spPr bwMode="auto">
+                      <a:xfrm>
+                        <a:off x="0" y="0"/>
+                        <a:ext cx="5943600" cy="170815"/>
+                      </a:xfrm>
+                      <a:prstGeom prst="rect">
+                        <a:avLst/>
+                      </a:prstGeom>
+                      <a:noFill/>
+                      <a:ln>
+                        <a:noFill/>
+                      </a:ln>
+                      <a:extLst>
+                        <a:ext uri="{909E8E84-426E-40DD-AFC4-6F175D3DCCD1}">
+                          <a14:hiddenFill xmlns:a14="http://schemas.microsoft.com/office/drawing/2010/main">
+                            <a:solidFill>
+                              <a:srgbClr val="FFFFFF"/>
+                            </a:solidFill>
+                          </a14:hiddenFill>
+                        </a:ext>
+                        <a:ext uri="{91240B29-F687-4F45-9708-019B960494DF}">
+                          <a14:hiddenLine xmlns:a14="http://schemas.microsoft.com/office/drawing/2010/main" w="9525">
+                            <a:solidFill>
+                              <a:srgbClr val="000000"/>
+                            </a:solidFill>
+                            <a:miter lim="800000"/>
+                            <a:headEnd/>
+                            <a:tailEnd/>
+                          </a14:hiddenLine>
+                        </a:ext>
+                      </a:extLst>
+                    </wps:spPr>
+                    <wps:txbx>
+                      <w:txbxContent>
+                        <w:p>
+                          <w:pPr>
+                            <w:spacing w:after="0" w:line="240" w:lineRule="auto"/>
+                          </w:pPr>
+                          <w:r>
+                            <w:t>Capítulo 7. Conclusiones y líneas futuras</w:t>
+                          </w:r>
+                        </w:p>
+                      </w:txbxContent>
+                    </wps:txbx>
+                    <wps:bodyPr rot="0" vert="horz" wrap="square" lIns="91440" tIns="0" rIns="91440" bIns="0" anchor="ctr" anchorCtr="0" upright="1">
+                      <a:spAutoFit/>
+                    </wps:bodyPr>
+                  </wps:wsp>
+                </a:graphicData>
+              </a:graphic>
+              <wp14:sizeRelH relativeFrom="margin">
+                <wp14:pctWidth>100000</wp14:pctWidth>
+              </wp14:sizeRelH>
+              <wp14:sizeRelV relativeFrom="page">
+                <wp14:pctHeight>0</wp14:pctHeight>
+              </wp14:sizeRelV>
+            </wp:anchor>
+          </w:drawing>
+        </mc:Choice>
+        <mc:Fallback>
+          <w:pict>
+            <v:shapetype w14:anchorId="704B2F76" id="_x0000_t202" coordsize="21600,21600" o:spt="202" path="m,l,21600r21600,l21600,xe">
+              <v:stroke joinstyle="miter"/>
+              <v:path gradientshapeok="t" o:connecttype="rect"/>
+            </v:shapetype>
+            <v:shape id="Cuadro de texto 36" o:spid="_x0000_s1051" type="#_x0000_t202" style="position:absolute;left:0;text-align:left;margin-left:0;margin-top:0;width:468pt;height:13.45pt;z-index:251712512;visibility:visible;mso-wrap-style:square;mso-width-percent:1000;mso-height-percent:0;mso-wrap-distance-left:9pt;mso-wrap-distance-top:0;mso-wrap-distance-right:9pt;mso-wrap-distance-bottom:0;mso-position-horizontal:left;mso-position-horizontal-relative:margin;mso-position-vertical:center;mso-position-vertical-relative:top-margin-area;mso-width-percent:1000;mso-height-percent:0;mso-width-relative:margin;mso-height-relative:page;v-text-anchor:middle" o:gfxdata="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" o:allowincell="f" filled="f" stroked="f">
+              <v:textbox style="mso-fit-shape-to-text:t" inset=",0,,0">
+                <w:txbxContent>
+                  <w:p>
+                    <w:pPr>
+                      <w:spacing w:after="0" w:line="240" w:lineRule="auto"/>
+                    </w:pPr>
+                    <w:r>
+                      <w:t>Capítulo 7. Conclusiones y líneas futuras</w:t>
+                    </w:r>
+                  </w:p>
+                </w:txbxContent>
+              </v:textbox>
+              <w10:wrap anchorx="margin" anchory="margin"/>
+            </v:shape>
+          </w:pict>
+        </mc:Fallback>
+      </mc:AlternateContent>
+    </w:r>
+    <w:r>
+      <w:rPr>
+        <w:noProof/>
+        <w:lang w:eastAsia="es-ES"/>
+      </w:rPr>
+      <mc:AlternateContent>
+        <mc:Choice Requires="wps">
+          <w:drawing>
+            <wp:anchor distT="0" distB="0" distL="114300" distR="114300" simplePos="0" relativeHeight="251711488" behindDoc="0" locked="0" layoutInCell="0" allowOverlap="1" wp14:anchorId="3F5D5022" wp14:editId="79D801F6">
+              <wp:simplePos x="0" y="0"/>
+              <wp:positionH relativeFrom="page">
+                <wp:align>left</wp:align>
+              </wp:positionH>
+              <wp:positionV relativeFrom="topMargin">
+                <wp:align>center</wp:align>
+              </wp:positionV>
+              <wp:extent cx="914400" cy="170815"/>
+              <wp:effectExtent l="0" t="0" r="24765" b="26035"/>
+              <wp:wrapNone/>
+              <wp:docPr id="37" name="Cuadro de texto 37"/>
+              <wp:cNvGraphicFramePr>
+                <a:graphicFrameLocks xmlns:a="http://schemas.openxmlformats.org/drawingml/2006/main"/>
+              </wp:cNvGraphicFramePr>
+              <a:graphic xmlns:a="http://schemas.openxmlformats.org/drawingml/2006/main">
+                <a:graphicData uri="http://schemas.microsoft.com/office/word/2010/wordprocessingShape">
+                  <wps:wsp>
+                    <wps:cNvSpPr txBox="1">
+                      <a:spLocks noChangeArrowheads="1"/>
+                    </wps:cNvSpPr>
+                    <wps:spPr bwMode="auto">
+                      <a:xfrm>
+                        <a:off x="0" y="0"/>
+                        <a:ext cx="914400" cy="170815"/>
+                      </a:xfrm>
+                      <a:prstGeom prst="rect">
+                        <a:avLst/>
+                      </a:prstGeom>
+                      <a:ln/>
+                    </wps:spPr>
+                    <wps:style>
+                      <a:lnRef idx="2">
+                        <a:schemeClr val="accent1">
+                          <a:shade val="50000"/>
+                        </a:schemeClr>
+                      </a:lnRef>
+                      <a:fillRef idx="1">
+                        <a:schemeClr val="accent1"/>
+                      </a:fillRef>
+                      <a:effectRef idx="0">
+                        <a:schemeClr val="accent1"/>
+                      </a:effectRef>
+                      <a:fontRef idx="minor">
+                        <a:schemeClr val="lt1"/>
+                      </a:fontRef>
+                    </wps:style>
+                    <wps:txbx>
+                      <w:txbxContent>
+                        <w:p>
+                          <w:pPr>
+                            <w:spacing w:after="0" w:line="240" w:lineRule="auto"/>
+                            <w:jc w:val="right"/>
+                            <w:rPr>
+                              <w:color w:val="FFFFFF" w:themeColor="background1"/>
+                            </w:rPr>
+                          </w:pPr>
+                          <w:r>
+                            <w:fldChar w:fldCharType="begin"/>
+                          </w:r>
+                          <w:r>
+                            <w:instrText>PAGE   \* MERGEFORMAT</w:instrText>
+                          </w:r>
+                          <w:r>
+                            <w:fldChar w:fldCharType="separate"/>
+                          </w:r>
+                          <w:r>
+                            <w:rPr>
+                              <w:noProof/>
+                              <w:color w:val="FFFFFF" w:themeColor="background1"/>
+                            </w:rPr>
+                            <w:t>30</w:t>
+                          </w:r>
+                          <w:r>
+                            <w:rPr>
+                              <w:color w:val="FFFFFF" w:themeColor="background1"/>
+                            </w:rPr>
+                            <w:fldChar w:fldCharType="end"/>
+                          </w:r>
+                        </w:p>
+                      </w:txbxContent>
+                    </wps:txbx>
+                    <wps:bodyPr rot="0" vert="horz" wrap="square" lIns="91440" tIns="0" rIns="91440" bIns="0" anchor="ctr" anchorCtr="0" upright="1">
+                      <a:spAutoFit/>
+                    </wps:bodyPr>
+                  </wps:wsp>
+                </a:graphicData>
+              </a:graphic>
+              <wp14:sizeRelH relativeFrom="leftMargin">
+                <wp14:pctWidth>100000</wp14:pctWidth>
+              </wp14:sizeRelH>
+              <wp14:sizeRelV relativeFrom="page">
+                <wp14:pctHeight>0</wp14:pctHeight>
+              </wp14:sizeRelV>
+            </wp:anchor>
+          </w:drawing>
+        </mc:Choice>
+        <mc:Fallback>
+          <w:pict>
+            <v:shape w14:anchorId="3F5D5022" id="Cuadro de texto 37" o:spid="_x0000_s1052" type="#_x0000_t202" style="position:absolute;left:0;text-align:left;margin-left:0;margin-top:0;width:1in;height:13.45pt;z-index:251711488;visibility:visible;mso-wrap-style:square;mso-width-percent:1000;mso-height-percent:0;mso-wrap-distance-left:9pt;mso-wrap-distance-top:0;mso-wrap-distance-right:9pt;mso-wrap-distance-bottom:0;mso-position-horizontal:left;mso-position-horizontal-relative:page;mso-position-vertical:center;mso-position-vertical-relative:top-margin-area;mso-width-percent:1000;mso-height-percent:0;mso-width-relative:left-margin-area;mso-height-relative:page;v-text-anchor:middle" o:gfxdata="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" o:allowincell="f" fillcolor="#5b9bd5 [3204]" strokecolor="#1f4d78 [1604]" strokeweight="1pt">
+              <v:textbox style="mso-fit-shape-to-text:t" inset=",0,,0">
+                <w:txbxContent>
+                  <w:p>
+                    <w:pPr>
+                      <w:spacing w:after="0" w:line="240" w:lineRule="auto"/>
+                      <w:jc w:val="right"/>
+                      <w:rPr>
+                        <w:color w:val="FFFFFF" w:themeColor="background1"/>
+                      </w:rPr>
+                    </w:pPr>
+                    <w:r>
+                      <w:fldChar w:fldCharType="begin"/>
+                    </w:r>
+                    <w:r>
+                      <w:instrText>PAGE   \* MERGEFORMAT</w:instrText>
+                    </w:r>
+                    <w:r>
+                      <w:fldChar w:fldCharType="separate"/>
+                    </w:r>
+                    <w:r>
+                      <w:rPr>
+                        <w:noProof/>
+                        <w:color w:val="FFFFFF" w:themeColor="background1"/>
+                      </w:rPr>
+                      <w:t>30</w:t>
+                    </w:r>
+                    <w:r>
+                      <w:rPr>
+                        <w:color w:val="FFFFFF" w:themeColor="background1"/>
+                      </w:rPr>
+                      <w:fldChar w:fldCharType="end"/>
+                    </w:r>
+                  </w:p>
+                </w:txbxContent>
+              </v:textbox>
+              <w10:wrap anchorx="page" anchory="margin"/>
+            </v:shape>
+          </w:pict>
+        </mc:Fallback>
+      </mc:AlternateContent>
+    </w:r>
+  </w:p>
+</w:hdr>
+</file>
+
+<file path=word/header18.xml><?xml version="1.0" encoding="utf-8"?>
 <w:hdr xmlns:wpc="http://schemas.microsoft.com/office/word/2010/wordprocessingCanvas" xmlns:mc="http://schemas.openxmlformats.org/markup-compatibility/2006" xmlns:o="urn:schemas-microsoft-com:office:office" xmlns:r="http://schemas.openxmlformats.org/officeDocument/2006/relationships" xmlns:m="http://schemas.openxmlformats.org/officeDocument/2006/math" xmlns:v="urn:schemas-microsoft-com:vml" xmlns:wp14="http://schemas.microsoft.com/office/word/2010/wordprocessingDrawing" xmlns:wp="http://schemas.openxmlformats.org/drawingml/2006/wordprocessingDrawing" xmlns:w10="urn:schemas-microsoft-com:office:word" xmlns:w="http://schemas.openxmlformats.org/wordprocessingml/2006/main" xmlns:w14="http://schemas.microsoft.com/office/word/2010/wordml" xmlns:w15="http://schemas.microsoft.com/office/word/2012/wordml" xmlns:wpg="http://schemas.microsoft.com/office/word/2010/wordprocessingGroup" xmlns:wpi="http://schemas.microsoft.com/office/word/2010/wordprocessingInk" xmlns:wne="http://schemas.microsoft.com/office/word/2006/wordml" xmlns:wps="http://schemas.microsoft.com/office/word/2010/wordprocessingShape" mc:Ignorable="w14 w15 wp14">
   <w:p>
     <w:pPr>
@@ -20572,7 +20734,7 @@
               <v:stroke joinstyle="miter"/>
               <v:path gradientshapeok="t" o:connecttype="rect"/>
             </v:shapetype>
-            <v:shape id="Cuadro de texto 22" o:spid="_x0000_s1049" type="#_x0000_t202" style="position:absolute;left:0;text-align:left;margin-left:0;margin-top:0;width:468pt;height:13.7pt;z-index:251681792;visibility:visible;mso-wrap-style:square;mso-width-percent:1000;mso-height-percent:0;mso-wrap-distance-left:9pt;mso-wrap-distance-top:0;mso-wrap-distance-right:9pt;mso-wrap-distance-bottom:0;mso-position-horizontal:left;mso-position-horizontal-relative:margin;mso-position-vertical:center;mso-position-vertical-relative:top-margin-area;mso-width-percent:1000;mso-height-percent:0;mso-width-relative:margin;mso-height-relative:page;v-text-anchor:middle" o:gfxdata="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" o:allowincell="f" filled="f" stroked="f">
+            <v:shape id="Cuadro de texto 22" o:spid="_x0000_s1053" type="#_x0000_t202" style="position:absolute;left:0;text-align:left;margin-left:0;margin-top:0;width:468pt;height:13.7pt;z-index:251681792;visibility:visible;mso-wrap-style:square;mso-width-percent:1000;mso-height-percent:0;mso-wrap-distance-left:9pt;mso-wrap-distance-top:0;mso-wrap-distance-right:9pt;mso-wrap-distance-bottom:0;mso-position-horizontal:left;mso-position-horizontal-relative:margin;mso-position-vertical:center;mso-position-vertical-relative:top-margin-area;mso-width-percent:1000;mso-height-percent:0;mso-width-relative:margin;mso-height-relative:page;v-text-anchor:middle" o:gfxdata="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" o:allowincell="f" filled="f" stroked="f">
               <v:textbox style="mso-fit-shape-to-text:t" inset=",0,,0">
                 <w:txbxContent>
                   <w:p>
@@ -20698,7 +20860,7 @@
         </mc:Choice>
         <mc:Fallback>
           <w:pict>
-            <v:shape w14:anchorId="76CA18B3" id="Cuadro de texto 23" o:spid="_x0000_s1050" type="#_x0000_t202" style="position:absolute;left:0;text-align:left;margin-left:20.6pt;margin-top:0;width:71.8pt;height:13.45pt;z-index:251680768;visibility:visible;mso-wrap-style:square;mso-width-percent:1000;mso-height-percent:0;mso-wrap-distance-left:9pt;mso-wrap-distance-top:0;mso-wrap-distance-right:9pt;mso-wrap-distance-bottom:0;mso-position-horizontal:right;mso-position-horizontal-relative:page;mso-position-vertical:center;mso-position-vertical-relative:top-margin-area;mso-width-percent:1000;mso-height-percent:0;mso-width-relative:right-margin-area;mso-height-relative:page;v-text-anchor:middle" o:gfxdata="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" o:allowincell="f" fillcolor="#5b9bd5 [3204]" strokecolor="#1f4d78 [1604]" strokeweight="1pt">
+            <v:shape w14:anchorId="76CA18B3" id="Cuadro de texto 23" o:spid="_x0000_s1054" type="#_x0000_t202" style="position:absolute;left:0;text-align:left;margin-left:20.6pt;margin-top:0;width:71.8pt;height:13.45pt;z-index:251680768;visibility:visible;mso-wrap-style:square;mso-width-percent:1000;mso-height-percent:0;mso-wrap-distance-left:9pt;mso-wrap-distance-top:0;mso-wrap-distance-right:9pt;mso-wrap-distance-bottom:0;mso-position-horizontal:right;mso-position-horizontal-relative:page;mso-position-vertical:center;mso-position-vertical-relative:top-margin-area;mso-width-percent:1000;mso-height-percent:0;mso-width-relative:right-margin-area;mso-height-relative:page;v-text-anchor:middle" o:gfxdata="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" o:allowincell="f" fillcolor="#5b9bd5 [3204]" strokecolor="#1f4d78 [1604]" strokeweight="1pt">
               <v:textbox style="mso-fit-shape-to-text:t" inset=",0,,0">
                 <w:txbxContent>
                   <w:p>
@@ -20723,288 +20885,6 @@
                         <w:color w:val="FFFFFF" w:themeColor="background1"/>
                       </w:rPr>
                       <w:t>23</w:t>
-                    </w:r>
-                    <w:r>
-                      <w:rPr>
-                        <w:color w:val="FFFFFF" w:themeColor="background1"/>
-                      </w:rPr>
-                      <w:fldChar w:fldCharType="end"/>
-                    </w:r>
-                  </w:p>
-                </w:txbxContent>
-              </v:textbox>
-              <w10:wrap anchorx="page" anchory="margin"/>
-            </v:shape>
-          </w:pict>
-        </mc:Fallback>
-      </mc:AlternateContent>
-    </w:r>
-  </w:p>
-</w:hdr>
-</file>
-
-<file path=word/header17.xml><?xml version="1.0" encoding="utf-8"?>
-<w:hdr xmlns:wpc="http://schemas.microsoft.com/office/word/2010/wordprocessingCanvas" xmlns:mc="http://schemas.openxmlformats.org/markup-compatibility/2006" xmlns:o="urn:schemas-microsoft-com:office:office" xmlns:r="http://schemas.openxmlformats.org/officeDocument/2006/relationships" xmlns:m="http://schemas.openxmlformats.org/officeDocument/2006/math" xmlns:v="urn:schemas-microsoft-com:vml" xmlns:wp14="http://schemas.microsoft.com/office/word/2010/wordprocessingDrawing" xmlns:wp="http://schemas.openxmlformats.org/drawingml/2006/wordprocessingDrawing" xmlns:w10="urn:schemas-microsoft-com:office:word" xmlns:w="http://schemas.openxmlformats.org/wordprocessingml/2006/main" xmlns:w14="http://schemas.microsoft.com/office/word/2010/wordml" xmlns:w15="http://schemas.microsoft.com/office/word/2012/wordml" xmlns:wpg="http://schemas.microsoft.com/office/word/2010/wordprocessingGroup" xmlns:wpi="http://schemas.microsoft.com/office/word/2010/wordprocessingInk" xmlns:wne="http://schemas.microsoft.com/office/word/2006/wordml" xmlns:wps="http://schemas.microsoft.com/office/word/2010/wordprocessingShape" mc:Ignorable="w14 w15 wp14">
-  <w:p>
-    <w:pPr>
-      <w:pStyle w:val="Encabezado"/>
-    </w:pPr>
-  </w:p>
-</w:hdr>
-</file>
-
-<file path=word/header18.xml><?xml version="1.0" encoding="utf-8"?>
-<w:hdr xmlns:wpc="http://schemas.microsoft.com/office/word/2010/wordprocessingCanvas" xmlns:mc="http://schemas.openxmlformats.org/markup-compatibility/2006" xmlns:o="urn:schemas-microsoft-com:office:office" xmlns:r="http://schemas.openxmlformats.org/officeDocument/2006/relationships" xmlns:m="http://schemas.openxmlformats.org/officeDocument/2006/math" xmlns:v="urn:schemas-microsoft-com:vml" xmlns:wp14="http://schemas.microsoft.com/office/word/2010/wordprocessingDrawing" xmlns:wp="http://schemas.openxmlformats.org/drawingml/2006/wordprocessingDrawing" xmlns:w10="urn:schemas-microsoft-com:office:word" xmlns:w="http://schemas.openxmlformats.org/wordprocessingml/2006/main" xmlns:w14="http://schemas.microsoft.com/office/word/2010/wordml" xmlns:w15="http://schemas.microsoft.com/office/word/2012/wordml" xmlns:wpg="http://schemas.microsoft.com/office/word/2010/wordprocessingGroup" xmlns:wpi="http://schemas.microsoft.com/office/word/2010/wordprocessingInk" xmlns:wne="http://schemas.microsoft.com/office/word/2006/wordml" xmlns:wps="http://schemas.microsoft.com/office/word/2010/wordprocessingShape" mc:Ignorable="w14 w15 wp14">
-  <w:p>
-    <w:pPr>
-      <w:pStyle w:val="Encabezado"/>
-    </w:pPr>
-    <w:r>
-      <w:rPr>
-        <w:noProof/>
-        <w:lang w:eastAsia="es-ES"/>
-      </w:rPr>
-      <mc:AlternateContent>
-        <mc:Choice Requires="wps">
-          <w:drawing>
-            <wp:anchor distT="0" distB="0" distL="114300" distR="114300" simplePos="0" relativeHeight="251684864" behindDoc="0" locked="0" layoutInCell="0" allowOverlap="1" wp14:anchorId="0D7422AC" wp14:editId="3B62CB58">
-              <wp:simplePos x="0" y="0"/>
-              <wp:positionH relativeFrom="margin">
-                <wp:align>left</wp:align>
-              </wp:positionH>
-              <wp:positionV relativeFrom="topMargin">
-                <wp:align>center</wp:align>
-              </wp:positionV>
-              <wp:extent cx="5943600" cy="170815"/>
-              <wp:effectExtent l="0" t="0" r="0" b="1905"/>
-              <wp:wrapNone/>
-              <wp:docPr id="24" name="Cuadro de texto 24"/>
-              <wp:cNvGraphicFramePr>
-                <a:graphicFrameLocks xmlns:a="http://schemas.openxmlformats.org/drawingml/2006/main"/>
-              </wp:cNvGraphicFramePr>
-              <a:graphic xmlns:a="http://schemas.openxmlformats.org/drawingml/2006/main">
-                <a:graphicData uri="http://schemas.microsoft.com/office/word/2010/wordprocessingShape">
-                  <wps:wsp>
-                    <wps:cNvSpPr txBox="1">
-                      <a:spLocks noChangeArrowheads="1"/>
-                    </wps:cNvSpPr>
-                    <wps:spPr bwMode="auto">
-                      <a:xfrm>
-                        <a:off x="0" y="0"/>
-                        <a:ext cx="5943600" cy="170815"/>
-                      </a:xfrm>
-                      <a:prstGeom prst="rect">
-                        <a:avLst/>
-                      </a:prstGeom>
-                      <a:noFill/>
-                      <a:ln>
-                        <a:noFill/>
-                      </a:ln>
-                      <a:extLst>
-                        <a:ext uri="{909E8E84-426E-40DD-AFC4-6F175D3DCCD1}">
-                          <a14:hiddenFill xmlns:a14="http://schemas.microsoft.com/office/drawing/2010/main">
-                            <a:solidFill>
-                              <a:srgbClr val="FFFFFF"/>
-                            </a:solidFill>
-                          </a14:hiddenFill>
-                        </a:ext>
-                        <a:ext uri="{91240B29-F687-4F45-9708-019B960494DF}">
-                          <a14:hiddenLine xmlns:a14="http://schemas.microsoft.com/office/drawing/2010/main" w="9525">
-                            <a:solidFill>
-                              <a:srgbClr val="000000"/>
-                            </a:solidFill>
-                            <a:miter lim="800000"/>
-                            <a:headEnd/>
-                            <a:tailEnd/>
-                          </a14:hiddenLine>
-                        </a:ext>
-                      </a:extLst>
-                    </wps:spPr>
-                    <wps:txbx>
-                      <w:txbxContent>
-                        <w:p>
-                          <w:pPr>
-                            <w:spacing w:after="0" w:line="240" w:lineRule="auto"/>
-                          </w:pPr>
-                          <w:r>
-                            <w:t>Capítulo 5. Implementación del algoritmo de reducción de consumo</w:t>
-                          </w:r>
-                        </w:p>
-                      </w:txbxContent>
-                    </wps:txbx>
-                    <wps:bodyPr rot="0" vert="horz" wrap="square" lIns="91440" tIns="0" rIns="91440" bIns="0" anchor="ctr" anchorCtr="0" upright="1">
-                      <a:spAutoFit/>
-                    </wps:bodyPr>
-                  </wps:wsp>
-                </a:graphicData>
-              </a:graphic>
-              <wp14:sizeRelH relativeFrom="margin">
-                <wp14:pctWidth>100000</wp14:pctWidth>
-              </wp14:sizeRelH>
-              <wp14:sizeRelV relativeFrom="page">
-                <wp14:pctHeight>0</wp14:pctHeight>
-              </wp14:sizeRelV>
-            </wp:anchor>
-          </w:drawing>
-        </mc:Choice>
-        <mc:Fallback>
-          <w:pict>
-            <v:shapetype w14:anchorId="0D7422AC" id="_x0000_t202" coordsize="21600,21600" o:spt="202" path="m,l,21600r21600,l21600,xe">
-              <v:stroke joinstyle="miter"/>
-              <v:path gradientshapeok="t" o:connecttype="rect"/>
-            </v:shapetype>
-            <v:shape id="Cuadro de texto 24" o:spid="_x0000_s1051" type="#_x0000_t202" style="position:absolute;left:0;text-align:left;margin-left:0;margin-top:0;width:468pt;height:13.45pt;z-index:251684864;visibility:visible;mso-wrap-style:square;mso-width-percent:1000;mso-height-percent:0;mso-wrap-distance-left:9pt;mso-wrap-distance-top:0;mso-wrap-distance-right:9pt;mso-wrap-distance-bottom:0;mso-position-horizontal:left;mso-position-horizontal-relative:margin;mso-position-vertical:center;mso-position-vertical-relative:top-margin-area;mso-width-percent:1000;mso-height-percent:0;mso-width-relative:margin;mso-height-relative:page;v-text-anchor:middle" o:gfxdata="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" o:allowincell="f" filled="f" stroked="f">
-              <v:textbox style="mso-fit-shape-to-text:t" inset=",0,,0">
-                <w:txbxContent>
-                  <w:p>
-                    <w:pPr>
-                      <w:spacing w:after="0" w:line="240" w:lineRule="auto"/>
-                    </w:pPr>
-                    <w:r>
-                      <w:t>Capítulo 5. Implementación del algoritmo de reducción de consumo</w:t>
-                    </w:r>
-                  </w:p>
-                </w:txbxContent>
-              </v:textbox>
-              <w10:wrap anchorx="margin" anchory="margin"/>
-            </v:shape>
-          </w:pict>
-        </mc:Fallback>
-      </mc:AlternateContent>
-    </w:r>
-    <w:r>
-      <w:rPr>
-        <w:noProof/>
-        <w:lang w:eastAsia="es-ES"/>
-      </w:rPr>
-      <mc:AlternateContent>
-        <mc:Choice Requires="wps">
-          <w:drawing>
-            <wp:anchor distT="0" distB="0" distL="114300" distR="114300" simplePos="0" relativeHeight="251683840" behindDoc="0" locked="0" layoutInCell="0" allowOverlap="1" wp14:anchorId="581FC4E9" wp14:editId="55D20598">
-              <wp:simplePos x="0" y="0"/>
-              <wp:positionH relativeFrom="page">
-                <wp:align>left</wp:align>
-              </wp:positionH>
-              <wp:positionV relativeFrom="topMargin">
-                <wp:align>center</wp:align>
-              </wp:positionV>
-              <wp:extent cx="914400" cy="170815"/>
-              <wp:effectExtent l="0" t="0" r="24765" b="26035"/>
-              <wp:wrapNone/>
-              <wp:docPr id="25" name="Cuadro de texto 25"/>
-              <wp:cNvGraphicFramePr>
-                <a:graphicFrameLocks xmlns:a="http://schemas.openxmlformats.org/drawingml/2006/main"/>
-              </wp:cNvGraphicFramePr>
-              <a:graphic xmlns:a="http://schemas.openxmlformats.org/drawingml/2006/main">
-                <a:graphicData uri="http://schemas.microsoft.com/office/word/2010/wordprocessingShape">
-                  <wps:wsp>
-                    <wps:cNvSpPr txBox="1">
-                      <a:spLocks noChangeArrowheads="1"/>
-                    </wps:cNvSpPr>
-                    <wps:spPr bwMode="auto">
-                      <a:xfrm>
-                        <a:off x="0" y="0"/>
-                        <a:ext cx="914400" cy="170815"/>
-                      </a:xfrm>
-                      <a:prstGeom prst="rect">
-                        <a:avLst/>
-                      </a:prstGeom>
-                      <a:ln/>
-                    </wps:spPr>
-                    <wps:style>
-                      <a:lnRef idx="2">
-                        <a:schemeClr val="accent1">
-                          <a:shade val="50000"/>
-                        </a:schemeClr>
-                      </a:lnRef>
-                      <a:fillRef idx="1">
-                        <a:schemeClr val="accent1"/>
-                      </a:fillRef>
-                      <a:effectRef idx="0">
-                        <a:schemeClr val="accent1"/>
-                      </a:effectRef>
-                      <a:fontRef idx="minor">
-                        <a:schemeClr val="lt1"/>
-                      </a:fontRef>
-                    </wps:style>
-                    <wps:txbx>
-                      <w:txbxContent>
-                        <w:p>
-                          <w:pPr>
-                            <w:spacing w:after="0" w:line="240" w:lineRule="auto"/>
-                            <w:jc w:val="right"/>
-                            <w:rPr>
-                              <w:color w:val="FFFFFF" w:themeColor="background1"/>
-                            </w:rPr>
-                          </w:pPr>
-                          <w:r>
-                            <w:fldChar w:fldCharType="begin"/>
-                          </w:r>
-                          <w:r>
-                            <w:instrText>PAGE   \* MERGEFORMAT</w:instrText>
-                          </w:r>
-                          <w:r>
-                            <w:fldChar w:fldCharType="separate"/>
-                          </w:r>
-                          <w:r>
-                            <w:rPr>
-                              <w:noProof/>
-                              <w:color w:val="FFFFFF" w:themeColor="background1"/>
-                            </w:rPr>
-                            <w:t>22</w:t>
-                          </w:r>
-                          <w:r>
-                            <w:rPr>
-                              <w:color w:val="FFFFFF" w:themeColor="background1"/>
-                            </w:rPr>
-                            <w:fldChar w:fldCharType="end"/>
-                          </w:r>
-                        </w:p>
-                      </w:txbxContent>
-                    </wps:txbx>
-                    <wps:bodyPr rot="0" vert="horz" wrap="square" lIns="91440" tIns="0" rIns="91440" bIns="0" anchor="ctr" anchorCtr="0" upright="1">
-                      <a:spAutoFit/>
-                    </wps:bodyPr>
-                  </wps:wsp>
-                </a:graphicData>
-              </a:graphic>
-              <wp14:sizeRelH relativeFrom="leftMargin">
-                <wp14:pctWidth>100000</wp14:pctWidth>
-              </wp14:sizeRelH>
-              <wp14:sizeRelV relativeFrom="page">
-                <wp14:pctHeight>0</wp14:pctHeight>
-              </wp14:sizeRelV>
-            </wp:anchor>
-          </w:drawing>
-        </mc:Choice>
-        <mc:Fallback>
-          <w:pict>
-            <v:shape w14:anchorId="581FC4E9" id="Cuadro de texto 25" o:spid="_x0000_s1052" type="#_x0000_t202" style="position:absolute;left:0;text-align:left;margin-left:0;margin-top:0;width:1in;height:13.45pt;z-index:251683840;visibility:visible;mso-wrap-style:square;mso-width-percent:1000;mso-height-percent:0;mso-wrap-distance-left:9pt;mso-wrap-distance-top:0;mso-wrap-distance-right:9pt;mso-wrap-distance-bottom:0;mso-position-horizontal:left;mso-position-horizontal-relative:page;mso-position-vertical:center;mso-position-vertical-relative:top-margin-area;mso-width-percent:1000;mso-height-percent:0;mso-width-relative:left-margin-area;mso-height-relative:page;v-text-anchor:middle" o:gfxdata="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" o:allowincell="f" fillcolor="#5b9bd5 [3204]" strokecolor="#1f4d78 [1604]" strokeweight="1pt">
-              <v:textbox style="mso-fit-shape-to-text:t" inset=",0,,0">
-                <w:txbxContent>
-                  <w:p>
-                    <w:pPr>
-                      <w:spacing w:after="0" w:line="240" w:lineRule="auto"/>
-                      <w:jc w:val="right"/>
-                      <w:rPr>
-                        <w:color w:val="FFFFFF" w:themeColor="background1"/>
-                      </w:rPr>
-                    </w:pPr>
-                    <w:r>
-                      <w:fldChar w:fldCharType="begin"/>
-                    </w:r>
-                    <w:r>
-                      <w:instrText>PAGE   \* MERGEFORMAT</w:instrText>
-                    </w:r>
-                    <w:r>
-                      <w:fldChar w:fldCharType="separate"/>
-                    </w:r>
-                    <w:r>
-                      <w:rPr>
-                        <w:noProof/>
-                        <w:color w:val="FFFFFF" w:themeColor="background1"/>
-                      </w:rPr>
-                      <w:t>22</w:t>
                     </w:r>
                     <w:r>
                       <w:rPr>
@@ -21321,6 +21201,288 @@
       <mc:AlternateContent>
         <mc:Choice Requires="wps">
           <w:drawing>
+            <wp:anchor distT="0" distB="0" distL="114300" distR="114300" simplePos="0" relativeHeight="251684864" behindDoc="0" locked="0" layoutInCell="0" allowOverlap="1" wp14:anchorId="0D7422AC" wp14:editId="3B62CB58">
+              <wp:simplePos x="0" y="0"/>
+              <wp:positionH relativeFrom="margin">
+                <wp:align>left</wp:align>
+              </wp:positionH>
+              <wp:positionV relativeFrom="topMargin">
+                <wp:align>center</wp:align>
+              </wp:positionV>
+              <wp:extent cx="5943600" cy="170815"/>
+              <wp:effectExtent l="0" t="0" r="0" b="1905"/>
+              <wp:wrapNone/>
+              <wp:docPr id="24" name="Cuadro de texto 24"/>
+              <wp:cNvGraphicFramePr>
+                <a:graphicFrameLocks xmlns:a="http://schemas.openxmlformats.org/drawingml/2006/main"/>
+              </wp:cNvGraphicFramePr>
+              <a:graphic xmlns:a="http://schemas.openxmlformats.org/drawingml/2006/main">
+                <a:graphicData uri="http://schemas.microsoft.com/office/word/2010/wordprocessingShape">
+                  <wps:wsp>
+                    <wps:cNvSpPr txBox="1">
+                      <a:spLocks noChangeArrowheads="1"/>
+                    </wps:cNvSpPr>
+                    <wps:spPr bwMode="auto">
+                      <a:xfrm>
+                        <a:off x="0" y="0"/>
+                        <a:ext cx="5943600" cy="170815"/>
+                      </a:xfrm>
+                      <a:prstGeom prst="rect">
+                        <a:avLst/>
+                      </a:prstGeom>
+                      <a:noFill/>
+                      <a:ln>
+                        <a:noFill/>
+                      </a:ln>
+                      <a:extLst>
+                        <a:ext uri="{909E8E84-426E-40DD-AFC4-6F175D3DCCD1}">
+                          <a14:hiddenFill xmlns:a14="http://schemas.microsoft.com/office/drawing/2010/main">
+                            <a:solidFill>
+                              <a:srgbClr val="FFFFFF"/>
+                            </a:solidFill>
+                          </a14:hiddenFill>
+                        </a:ext>
+                        <a:ext uri="{91240B29-F687-4F45-9708-019B960494DF}">
+                          <a14:hiddenLine xmlns:a14="http://schemas.microsoft.com/office/drawing/2010/main" w="9525">
+                            <a:solidFill>
+                              <a:srgbClr val="000000"/>
+                            </a:solidFill>
+                            <a:miter lim="800000"/>
+                            <a:headEnd/>
+                            <a:tailEnd/>
+                          </a14:hiddenLine>
+                        </a:ext>
+                      </a:extLst>
+                    </wps:spPr>
+                    <wps:txbx>
+                      <w:txbxContent>
+                        <w:p>
+                          <w:pPr>
+                            <w:spacing w:after="0" w:line="240" w:lineRule="auto"/>
+                          </w:pPr>
+                          <w:r>
+                            <w:t>Capítulo 5. Implementación del algoritmo de reducción de consumo</w:t>
+                          </w:r>
+                        </w:p>
+                      </w:txbxContent>
+                    </wps:txbx>
+                    <wps:bodyPr rot="0" vert="horz" wrap="square" lIns="91440" tIns="0" rIns="91440" bIns="0" anchor="ctr" anchorCtr="0" upright="1">
+                      <a:spAutoFit/>
+                    </wps:bodyPr>
+                  </wps:wsp>
+                </a:graphicData>
+              </a:graphic>
+              <wp14:sizeRelH relativeFrom="margin">
+                <wp14:pctWidth>100000</wp14:pctWidth>
+              </wp14:sizeRelH>
+              <wp14:sizeRelV relativeFrom="page">
+                <wp14:pctHeight>0</wp14:pctHeight>
+              </wp14:sizeRelV>
+            </wp:anchor>
+          </w:drawing>
+        </mc:Choice>
+        <mc:Fallback>
+          <w:pict>
+            <v:shapetype w14:anchorId="0D7422AC" id="_x0000_t202" coordsize="21600,21600" o:spt="202" path="m,l,21600r21600,l21600,xe">
+              <v:stroke joinstyle="miter"/>
+              <v:path gradientshapeok="t" o:connecttype="rect"/>
+            </v:shapetype>
+            <v:shape id="Cuadro de texto 24" o:spid="_x0000_s1055" type="#_x0000_t202" style="position:absolute;left:0;text-align:left;margin-left:0;margin-top:0;width:468pt;height:13.45pt;z-index:251684864;visibility:visible;mso-wrap-style:square;mso-width-percent:1000;mso-height-percent:0;mso-wrap-distance-left:9pt;mso-wrap-distance-top:0;mso-wrap-distance-right:9pt;mso-wrap-distance-bottom:0;mso-position-horizontal:left;mso-position-horizontal-relative:margin;mso-position-vertical:center;mso-position-vertical-relative:top-margin-area;mso-width-percent:1000;mso-height-percent:0;mso-width-relative:margin;mso-height-relative:page;v-text-anchor:middle" o:gfxdata="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" o:allowincell="f" filled="f" stroked="f">
+              <v:textbox style="mso-fit-shape-to-text:t" inset=",0,,0">
+                <w:txbxContent>
+                  <w:p>
+                    <w:pPr>
+                      <w:spacing w:after="0" w:line="240" w:lineRule="auto"/>
+                    </w:pPr>
+                    <w:r>
+                      <w:t>Capítulo 5. Implementación del algoritmo de reducción de consumo</w:t>
+                    </w:r>
+                  </w:p>
+                </w:txbxContent>
+              </v:textbox>
+              <w10:wrap anchorx="margin" anchory="margin"/>
+            </v:shape>
+          </w:pict>
+        </mc:Fallback>
+      </mc:AlternateContent>
+    </w:r>
+    <w:r>
+      <w:rPr>
+        <w:noProof/>
+        <w:lang w:eastAsia="es-ES"/>
+      </w:rPr>
+      <mc:AlternateContent>
+        <mc:Choice Requires="wps">
+          <w:drawing>
+            <wp:anchor distT="0" distB="0" distL="114300" distR="114300" simplePos="0" relativeHeight="251683840" behindDoc="0" locked="0" layoutInCell="0" allowOverlap="1" wp14:anchorId="581FC4E9" wp14:editId="55D20598">
+              <wp:simplePos x="0" y="0"/>
+              <wp:positionH relativeFrom="page">
+                <wp:align>left</wp:align>
+              </wp:positionH>
+              <wp:positionV relativeFrom="topMargin">
+                <wp:align>center</wp:align>
+              </wp:positionV>
+              <wp:extent cx="914400" cy="170815"/>
+              <wp:effectExtent l="0" t="0" r="24765" b="26035"/>
+              <wp:wrapNone/>
+              <wp:docPr id="25" name="Cuadro de texto 25"/>
+              <wp:cNvGraphicFramePr>
+                <a:graphicFrameLocks xmlns:a="http://schemas.openxmlformats.org/drawingml/2006/main"/>
+              </wp:cNvGraphicFramePr>
+              <a:graphic xmlns:a="http://schemas.openxmlformats.org/drawingml/2006/main">
+                <a:graphicData uri="http://schemas.microsoft.com/office/word/2010/wordprocessingShape">
+                  <wps:wsp>
+                    <wps:cNvSpPr txBox="1">
+                      <a:spLocks noChangeArrowheads="1"/>
+                    </wps:cNvSpPr>
+                    <wps:spPr bwMode="auto">
+                      <a:xfrm>
+                        <a:off x="0" y="0"/>
+                        <a:ext cx="914400" cy="170815"/>
+                      </a:xfrm>
+                      <a:prstGeom prst="rect">
+                        <a:avLst/>
+                      </a:prstGeom>
+                      <a:ln/>
+                    </wps:spPr>
+                    <wps:style>
+                      <a:lnRef idx="2">
+                        <a:schemeClr val="accent1">
+                          <a:shade val="50000"/>
+                        </a:schemeClr>
+                      </a:lnRef>
+                      <a:fillRef idx="1">
+                        <a:schemeClr val="accent1"/>
+                      </a:fillRef>
+                      <a:effectRef idx="0">
+                        <a:schemeClr val="accent1"/>
+                      </a:effectRef>
+                      <a:fontRef idx="minor">
+                        <a:schemeClr val="lt1"/>
+                      </a:fontRef>
+                    </wps:style>
+                    <wps:txbx>
+                      <w:txbxContent>
+                        <w:p>
+                          <w:pPr>
+                            <w:spacing w:after="0" w:line="240" w:lineRule="auto"/>
+                            <w:jc w:val="right"/>
+                            <w:rPr>
+                              <w:color w:val="FFFFFF" w:themeColor="background1"/>
+                            </w:rPr>
+                          </w:pPr>
+                          <w:r>
+                            <w:fldChar w:fldCharType="begin"/>
+                          </w:r>
+                          <w:r>
+                            <w:instrText>PAGE   \* MERGEFORMAT</w:instrText>
+                          </w:r>
+                          <w:r>
+                            <w:fldChar w:fldCharType="separate"/>
+                          </w:r>
+                          <w:r>
+                            <w:rPr>
+                              <w:noProof/>
+                              <w:color w:val="FFFFFF" w:themeColor="background1"/>
+                            </w:rPr>
+                            <w:t>22</w:t>
+                          </w:r>
+                          <w:r>
+                            <w:rPr>
+                              <w:color w:val="FFFFFF" w:themeColor="background1"/>
+                            </w:rPr>
+                            <w:fldChar w:fldCharType="end"/>
+                          </w:r>
+                        </w:p>
+                      </w:txbxContent>
+                    </wps:txbx>
+                    <wps:bodyPr rot="0" vert="horz" wrap="square" lIns="91440" tIns="0" rIns="91440" bIns="0" anchor="ctr" anchorCtr="0" upright="1">
+                      <a:spAutoFit/>
+                    </wps:bodyPr>
+                  </wps:wsp>
+                </a:graphicData>
+              </a:graphic>
+              <wp14:sizeRelH relativeFrom="leftMargin">
+                <wp14:pctWidth>100000</wp14:pctWidth>
+              </wp14:sizeRelH>
+              <wp14:sizeRelV relativeFrom="page">
+                <wp14:pctHeight>0</wp14:pctHeight>
+              </wp14:sizeRelV>
+            </wp:anchor>
+          </w:drawing>
+        </mc:Choice>
+        <mc:Fallback>
+          <w:pict>
+            <v:shape w14:anchorId="581FC4E9" id="Cuadro de texto 25" o:spid="_x0000_s1056" type="#_x0000_t202" style="position:absolute;left:0;text-align:left;margin-left:0;margin-top:0;width:1in;height:13.45pt;z-index:251683840;visibility:visible;mso-wrap-style:square;mso-width-percent:1000;mso-height-percent:0;mso-wrap-distance-left:9pt;mso-wrap-distance-top:0;mso-wrap-distance-right:9pt;mso-wrap-distance-bottom:0;mso-position-horizontal:left;mso-position-horizontal-relative:page;mso-position-vertical:center;mso-position-vertical-relative:top-margin-area;mso-width-percent:1000;mso-height-percent:0;mso-width-relative:left-margin-area;mso-height-relative:page;v-text-anchor:middle" o:gfxdata="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" o:allowincell="f" fillcolor="#5b9bd5 [3204]" strokecolor="#1f4d78 [1604]" strokeweight="1pt">
+              <v:textbox style="mso-fit-shape-to-text:t" inset=",0,,0">
+                <w:txbxContent>
+                  <w:p>
+                    <w:pPr>
+                      <w:spacing w:after="0" w:line="240" w:lineRule="auto"/>
+                      <w:jc w:val="right"/>
+                      <w:rPr>
+                        <w:color w:val="FFFFFF" w:themeColor="background1"/>
+                      </w:rPr>
+                    </w:pPr>
+                    <w:r>
+                      <w:fldChar w:fldCharType="begin"/>
+                    </w:r>
+                    <w:r>
+                      <w:instrText>PAGE   \* MERGEFORMAT</w:instrText>
+                    </w:r>
+                    <w:r>
+                      <w:fldChar w:fldCharType="separate"/>
+                    </w:r>
+                    <w:r>
+                      <w:rPr>
+                        <w:noProof/>
+                        <w:color w:val="FFFFFF" w:themeColor="background1"/>
+                      </w:rPr>
+                      <w:t>22</w:t>
+                    </w:r>
+                    <w:r>
+                      <w:rPr>
+                        <w:color w:val="FFFFFF" w:themeColor="background1"/>
+                      </w:rPr>
+                      <w:fldChar w:fldCharType="end"/>
+                    </w:r>
+                  </w:p>
+                </w:txbxContent>
+              </v:textbox>
+              <w10:wrap anchorx="page" anchory="margin"/>
+            </v:shape>
+          </w:pict>
+        </mc:Fallback>
+      </mc:AlternateContent>
+    </w:r>
+  </w:p>
+</w:hdr>
+</file>
+
+<file path=word/header21.xml><?xml version="1.0" encoding="utf-8"?>
+<w:hdr xmlns:wpc="http://schemas.microsoft.com/office/word/2010/wordprocessingCanvas" xmlns:mc="http://schemas.openxmlformats.org/markup-compatibility/2006" xmlns:o="urn:schemas-microsoft-com:office:office" xmlns:r="http://schemas.openxmlformats.org/officeDocument/2006/relationships" xmlns:m="http://schemas.openxmlformats.org/officeDocument/2006/math" xmlns:v="urn:schemas-microsoft-com:vml" xmlns:wp14="http://schemas.microsoft.com/office/word/2010/wordprocessingDrawing" xmlns:wp="http://schemas.openxmlformats.org/drawingml/2006/wordprocessingDrawing" xmlns:w10="urn:schemas-microsoft-com:office:word" xmlns:w="http://schemas.openxmlformats.org/wordprocessingml/2006/main" xmlns:w14="http://schemas.microsoft.com/office/word/2010/wordml" xmlns:w15="http://schemas.microsoft.com/office/word/2012/wordml" xmlns:wpg="http://schemas.microsoft.com/office/word/2010/wordprocessingGroup" xmlns:wpi="http://schemas.microsoft.com/office/word/2010/wordprocessingInk" xmlns:wne="http://schemas.microsoft.com/office/word/2006/wordml" xmlns:wps="http://schemas.microsoft.com/office/word/2010/wordprocessingShape" mc:Ignorable="w14 w15 wp14">
+  <w:p>
+    <w:pPr>
+      <w:pStyle w:val="Encabezado"/>
+    </w:pPr>
+  </w:p>
+</w:hdr>
+</file>
+
+<file path=word/header22.xml><?xml version="1.0" encoding="utf-8"?>
+<w:hdr xmlns:wpc="http://schemas.microsoft.com/office/word/2010/wordprocessingCanvas" xmlns:mc="http://schemas.openxmlformats.org/markup-compatibility/2006" xmlns:o="urn:schemas-microsoft-com:office:office" xmlns:r="http://schemas.openxmlformats.org/officeDocument/2006/relationships" xmlns:m="http://schemas.openxmlformats.org/officeDocument/2006/math" xmlns:v="urn:schemas-microsoft-com:vml" xmlns:wp14="http://schemas.microsoft.com/office/word/2010/wordprocessingDrawing" xmlns:wp="http://schemas.openxmlformats.org/drawingml/2006/wordprocessingDrawing" xmlns:w10="urn:schemas-microsoft-com:office:word" xmlns:w="http://schemas.openxmlformats.org/wordprocessingml/2006/main" xmlns:w14="http://schemas.microsoft.com/office/word/2010/wordml" xmlns:w15="http://schemas.microsoft.com/office/word/2012/wordml" xmlns:wpg="http://schemas.microsoft.com/office/word/2010/wordprocessingGroup" xmlns:wpi="http://schemas.microsoft.com/office/word/2010/wordprocessingInk" xmlns:wne="http://schemas.microsoft.com/office/word/2006/wordml" xmlns:wps="http://schemas.microsoft.com/office/word/2010/wordprocessingShape" mc:Ignorable="w14 w15 wp14">
+  <w:p>
+    <w:pPr>
+      <w:pStyle w:val="Encabezado"/>
+    </w:pPr>
+    <w:r>
+      <w:rPr>
+        <w:noProof/>
+        <w:lang w:eastAsia="es-ES"/>
+      </w:rPr>
+      <mc:AlternateContent>
+        <mc:Choice Requires="wps">
+          <w:drawing>
             <wp:anchor distT="0" distB="0" distL="114300" distR="114300" simplePos="0" relativeHeight="251687936" behindDoc="0" locked="0" layoutInCell="0" allowOverlap="1" wp14:anchorId="734AE9E9" wp14:editId="1BFC89A1">
               <wp:simplePos x="0" y="0"/>
               <wp:positionH relativeFrom="margin">
@@ -21408,7 +21570,7 @@
               <v:stroke joinstyle="miter"/>
               <v:path gradientshapeok="t" o:connecttype="rect"/>
             </v:shapetype>
-            <v:shape id="Cuadro de texto 26" o:spid="_x0000_s1053" type="#_x0000_t202" style="position:absolute;left:0;text-align:left;margin-left:0;margin-top:0;width:468pt;height:13.7pt;z-index:251687936;visibility:visible;mso-wrap-style:square;mso-width-percent:1000;mso-height-percent:0;mso-wrap-distance-left:9pt;mso-wrap-distance-top:0;mso-wrap-distance-right:9pt;mso-wrap-distance-bottom:0;mso-position-horizontal:left;mso-position-horizontal-relative:margin;mso-position-vertical:center;mso-position-vertical-relative:top-margin-area;mso-width-percent:1000;mso-height-percent:0;mso-width-relative:margin;mso-height-relative:page;v-text-anchor:middle" o:gfxdata="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" o:allowincell="f" filled="f" stroked="f">
+            <v:shape id="Cuadro de texto 26" o:spid="_x0000_s1057" type="#_x0000_t202" style="position:absolute;left:0;text-align:left;margin-left:0;margin-top:0;width:468pt;height:13.7pt;z-index:251687936;visibility:visible;mso-wrap-style:square;mso-width-percent:1000;mso-height-percent:0;mso-wrap-distance-left:9pt;mso-wrap-distance-top:0;mso-wrap-distance-right:9pt;mso-wrap-distance-bottom:0;mso-position-horizontal:left;mso-position-horizontal-relative:margin;mso-position-vertical:center;mso-position-vertical-relative:top-margin-area;mso-width-percent:1000;mso-height-percent:0;mso-width-relative:margin;mso-height-relative:page;v-text-anchor:middle" o:gfxdata="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" o:allowincell="f" filled="f" stroked="f">
               <v:textbox style="mso-fit-shape-to-text:t" inset=",0,,0">
                 <w:txbxContent>
                   <w:p>
@@ -21534,7 +21696,7 @@
         </mc:Choice>
         <mc:Fallback>
           <w:pict>
-            <v:shape w14:anchorId="4238B43D" id="Cuadro de texto 27" o:spid="_x0000_s1054" type="#_x0000_t202" style="position:absolute;left:0;text-align:left;margin-left:20.6pt;margin-top:0;width:71.8pt;height:13.45pt;z-index:251686912;visibility:visible;mso-wrap-style:square;mso-width-percent:1000;mso-height-percent:0;mso-wrap-distance-left:9pt;mso-wrap-distance-top:0;mso-wrap-distance-right:9pt;mso-wrap-distance-bottom:0;mso-position-horizontal:right;mso-position-horizontal-relative:page;mso-position-vertical:center;mso-position-vertical-relative:top-margin-area;mso-width-percent:1000;mso-height-percent:0;mso-width-relative:right-margin-area;mso-height-relative:page;v-text-anchor:middle" o:gfxdata="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" o:allowincell="f" fillcolor="#5b9bd5 [3204]" strokecolor="#1f4d78 [1604]" strokeweight="1pt">
+            <v:shape w14:anchorId="4238B43D" id="Cuadro de texto 27" o:spid="_x0000_s1058" type="#_x0000_t202" style="position:absolute;left:0;text-align:left;margin-left:20.6pt;margin-top:0;width:71.8pt;height:13.45pt;z-index:251686912;visibility:visible;mso-wrap-style:square;mso-width-percent:1000;mso-height-percent:0;mso-wrap-distance-left:9pt;mso-wrap-distance-top:0;mso-wrap-distance-right:9pt;mso-wrap-distance-bottom:0;mso-position-horizontal:right;mso-position-horizontal-relative:page;mso-position-vertical:center;mso-position-vertical-relative:top-margin-area;mso-width-percent:1000;mso-height-percent:0;mso-width-relative:right-margin-area;mso-height-relative:page;v-text-anchor:middle" o:gfxdata="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" o:allowincell="f" fillcolor="#5b9bd5 [3204]" strokecolor="#1f4d78 [1604]" strokeweight="1pt">
               <v:textbox style="mso-fit-shape-to-text:t" inset=",0,,0">
                 <w:txbxContent>
                   <w:p>
@@ -21579,7 +21741,7 @@
 </w:hdr>
 </file>
 
-<file path=word/header21.xml><?xml version="1.0" encoding="utf-8"?>
+<file path=word/header23.xml><?xml version="1.0" encoding="utf-8"?>
 <w:hdr xmlns:wpc="http://schemas.microsoft.com/office/word/2010/wordprocessingCanvas" xmlns:mc="http://schemas.openxmlformats.org/markup-compatibility/2006" xmlns:o="urn:schemas-microsoft-com:office:office" xmlns:r="http://schemas.openxmlformats.org/officeDocument/2006/relationships" xmlns:m="http://schemas.openxmlformats.org/officeDocument/2006/math" xmlns:v="urn:schemas-microsoft-com:vml" xmlns:wp14="http://schemas.microsoft.com/office/word/2010/wordprocessingDrawing" xmlns:wp="http://schemas.openxmlformats.org/drawingml/2006/wordprocessingDrawing" xmlns:w10="urn:schemas-microsoft-com:office:word" xmlns:w="http://schemas.openxmlformats.org/wordprocessingml/2006/main" xmlns:w14="http://schemas.microsoft.com/office/word/2010/wordml" xmlns:w15="http://schemas.microsoft.com/office/word/2012/wordml" xmlns:wpg="http://schemas.microsoft.com/office/word/2010/wordprocessingGroup" xmlns:wpi="http://schemas.microsoft.com/office/word/2010/wordprocessingInk" xmlns:wne="http://schemas.microsoft.com/office/word/2006/wordml" xmlns:wps="http://schemas.microsoft.com/office/word/2010/wordprocessingShape" mc:Ignorable="w14 w15 wp14">
   <w:p>
     <w:pPr>
@@ -22941,7 +23103,7 @@
                               <w:noProof/>
                               <w:color w:val="FFFFFF" w:themeColor="background1"/>
                             </w:rPr>
-                            <w:t>16</w:t>
+                            <w:t>12</w:t>
                           </w:r>
                           <w:r>
                             <w:rPr>
@@ -22994,7 +23156,7 @@
                         <w:noProof/>
                         <w:color w:val="FFFFFF" w:themeColor="background1"/>
                       </w:rPr>
-                      <w:t>16</w:t>
+                      <w:t>12</w:t>
                     </w:r>
                     <w:r>
                       <w:rPr>
@@ -23293,7 +23455,233 @@
 
 <file path=word/numbering.xml><?xml version="1.0" encoding="utf-8"?>
 <w:numbering xmlns:wpc="http://schemas.microsoft.com/office/word/2010/wordprocessingCanvas" xmlns:mc="http://schemas.openxmlformats.org/markup-compatibility/2006" xmlns:o="urn:schemas-microsoft-com:office:office" xmlns:r="http://schemas.openxmlformats.org/officeDocument/2006/relationships" xmlns:m="http://schemas.openxmlformats.org/officeDocument/2006/math" xmlns:v="urn:schemas-microsoft-com:vml" xmlns:wp14="http://schemas.microsoft.com/office/word/2010/wordprocessingDrawing" xmlns:wp="http://schemas.openxmlformats.org/drawingml/2006/wordprocessingDrawing" xmlns:w10="urn:schemas-microsoft-com:office:word" xmlns:w="http://schemas.openxmlformats.org/wordprocessingml/2006/main" xmlns:w14="http://schemas.microsoft.com/office/word/2010/wordml" xmlns:w15="http://schemas.microsoft.com/office/word/2012/wordml" xmlns:wpg="http://schemas.microsoft.com/office/word/2010/wordprocessingGroup" xmlns:wpi="http://schemas.microsoft.com/office/word/2010/wordprocessingInk" xmlns:wne="http://schemas.microsoft.com/office/word/2006/wordml" xmlns:wps="http://schemas.microsoft.com/office/word/2010/wordprocessingShape" mc:Ignorable="w14 w15 wp14">
-  <w:abstractNum w:abstractNumId="0" w15:restartNumberingAfterBreak="0">
+  <w:abstractNum w:abstractNumId="0">
+    <w:nsid w:val="016B2265"/>
+    <w:multiLevelType w:val="hybridMultilevel"/>
+    <w:tmpl w:val="5D863BEC"/>
+    <w:lvl w:ilvl="0" w:tplc="0C0A0001">
+      <w:start w:val="1"/>
+      <w:numFmt w:val="bullet"/>
+      <w:lvlText w:val=""/>
+      <w:lvlJc w:val="left"/>
+      <w:pPr>
+        <w:ind w:left="720" w:hanging="360"/>
+      </w:pPr>
+      <w:rPr>
+        <w:rFonts w:ascii="Symbol" w:hAnsi="Symbol" w:hint="default"/>
+      </w:rPr>
+    </w:lvl>
+    <w:lvl w:ilvl="1" w:tplc="0C0A0003" w:tentative="1">
+      <w:start w:val="1"/>
+      <w:numFmt w:val="bullet"/>
+      <w:lvlText w:val="o"/>
+      <w:lvlJc w:val="left"/>
+      <w:pPr>
+        <w:ind w:left="1440" w:hanging="360"/>
+      </w:pPr>
+      <w:rPr>
+        <w:rFonts w:ascii="Courier New" w:hAnsi="Courier New" w:cs="Courier New" w:hint="default"/>
+      </w:rPr>
+    </w:lvl>
+    <w:lvl w:ilvl="2" w:tplc="0C0A0005" w:tentative="1">
+      <w:start w:val="1"/>
+      <w:numFmt w:val="bullet"/>
+      <w:lvlText w:val=""/>
+      <w:lvlJc w:val="left"/>
+      <w:pPr>
+        <w:ind w:left="2160" w:hanging="360"/>
+      </w:pPr>
+      <w:rPr>
+        <w:rFonts w:ascii="Wingdings" w:hAnsi="Wingdings" w:hint="default"/>
+      </w:rPr>
+    </w:lvl>
+    <w:lvl w:ilvl="3" w:tplc="0C0A0001" w:tentative="1">
+      <w:start w:val="1"/>
+      <w:numFmt w:val="bullet"/>
+      <w:lvlText w:val=""/>
+      <w:lvlJc w:val="left"/>
+      <w:pPr>
+        <w:ind w:left="2880" w:hanging="360"/>
+      </w:pPr>
+      <w:rPr>
+        <w:rFonts w:ascii="Symbol" w:hAnsi="Symbol" w:hint="default"/>
+      </w:rPr>
+    </w:lvl>
+    <w:lvl w:ilvl="4" w:tplc="0C0A0003" w:tentative="1">
+      <w:start w:val="1"/>
+      <w:numFmt w:val="bullet"/>
+      <w:lvlText w:val="o"/>
+      <w:lvlJc w:val="left"/>
+      <w:pPr>
+        <w:ind w:left="3600" w:hanging="360"/>
+      </w:pPr>
+      <w:rPr>
+        <w:rFonts w:ascii="Courier New" w:hAnsi="Courier New" w:cs="Courier New" w:hint="default"/>
+      </w:rPr>
+    </w:lvl>
+    <w:lvl w:ilvl="5" w:tplc="0C0A0005" w:tentative="1">
+      <w:start w:val="1"/>
+      <w:numFmt w:val="bullet"/>
+      <w:lvlText w:val=""/>
+      <w:lvlJc w:val="left"/>
+      <w:pPr>
+        <w:ind w:left="4320" w:hanging="360"/>
+      </w:pPr>
+      <w:rPr>
+        <w:rFonts w:ascii="Wingdings" w:hAnsi="Wingdings" w:hint="default"/>
+      </w:rPr>
+    </w:lvl>
+    <w:lvl w:ilvl="6" w:tplc="0C0A0001" w:tentative="1">
+      <w:start w:val="1"/>
+      <w:numFmt w:val="bullet"/>
+      <w:lvlText w:val=""/>
+      <w:lvlJc w:val="left"/>
+      <w:pPr>
+        <w:ind w:left="5040" w:hanging="360"/>
+      </w:pPr>
+      <w:rPr>
+        <w:rFonts w:ascii="Symbol" w:hAnsi="Symbol" w:hint="default"/>
+      </w:rPr>
+    </w:lvl>
+    <w:lvl w:ilvl="7" w:tplc="0C0A0003" w:tentative="1">
+      <w:start w:val="1"/>
+      <w:numFmt w:val="bullet"/>
+      <w:lvlText w:val="o"/>
+      <w:lvlJc w:val="left"/>
+      <w:pPr>
+        <w:ind w:left="5760" w:hanging="360"/>
+      </w:pPr>
+      <w:rPr>
+        <w:rFonts w:ascii="Courier New" w:hAnsi="Courier New" w:cs="Courier New" w:hint="default"/>
+      </w:rPr>
+    </w:lvl>
+    <w:lvl w:ilvl="8" w:tplc="0C0A0005" w:tentative="1">
+      <w:start w:val="1"/>
+      <w:numFmt w:val="bullet"/>
+      <w:lvlText w:val=""/>
+      <w:lvlJc w:val="left"/>
+      <w:pPr>
+        <w:ind w:left="6480" w:hanging="360"/>
+      </w:pPr>
+      <w:rPr>
+        <w:rFonts w:ascii="Wingdings" w:hAnsi="Wingdings" w:hint="default"/>
+      </w:rPr>
+    </w:lvl>
+  </w:abstractNum>
+  <w:abstractNum w:abstractNumId="1">
+    <w:nsid w:val="0B5C07F0"/>
+    <w:multiLevelType w:val="hybridMultilevel"/>
+    <w:tmpl w:val="4F749602"/>
+    <w:lvl w:ilvl="0" w:tplc="0C0A0005">
+      <w:start w:val="1"/>
+      <w:numFmt w:val="bullet"/>
+      <w:lvlText w:val=""/>
+      <w:lvlJc w:val="left"/>
+      <w:pPr>
+        <w:ind w:left="720" w:hanging="360"/>
+      </w:pPr>
+      <w:rPr>
+        <w:rFonts w:ascii="Wingdings" w:hAnsi="Wingdings" w:hint="default"/>
+      </w:rPr>
+    </w:lvl>
+    <w:lvl w:ilvl="1" w:tplc="0C0A0003" w:tentative="1">
+      <w:start w:val="1"/>
+      <w:numFmt w:val="bullet"/>
+      <w:lvlText w:val="o"/>
+      <w:lvlJc w:val="left"/>
+      <w:pPr>
+        <w:ind w:left="1440" w:hanging="360"/>
+      </w:pPr>
+      <w:rPr>
+        <w:rFonts w:ascii="Courier New" w:hAnsi="Courier New" w:cs="Courier New" w:hint="default"/>
+      </w:rPr>
+    </w:lvl>
+    <w:lvl w:ilvl="2" w:tplc="0C0A0005" w:tentative="1">
+      <w:start w:val="1"/>
+      <w:numFmt w:val="bullet"/>
+      <w:lvlText w:val=""/>
+      <w:lvlJc w:val="left"/>
+      <w:pPr>
+        <w:ind w:left="2160" w:hanging="360"/>
+      </w:pPr>
+      <w:rPr>
+        <w:rFonts w:ascii="Wingdings" w:hAnsi="Wingdings" w:hint="default"/>
+      </w:rPr>
+    </w:lvl>
+    <w:lvl w:ilvl="3" w:tplc="0C0A0001" w:tentative="1">
+      <w:start w:val="1"/>
+      <w:numFmt w:val="bullet"/>
+      <w:lvlText w:val=""/>
+      <w:lvlJc w:val="left"/>
+      <w:pPr>
+        <w:ind w:left="2880" w:hanging="360"/>
+      </w:pPr>
+      <w:rPr>
+        <w:rFonts w:ascii="Symbol" w:hAnsi="Symbol" w:hint="default"/>
+      </w:rPr>
+    </w:lvl>
+    <w:lvl w:ilvl="4" w:tplc="0C0A0003" w:tentative="1">
+      <w:start w:val="1"/>
+      <w:numFmt w:val="bullet"/>
+      <w:lvlText w:val="o"/>
+      <w:lvlJc w:val="left"/>
+      <w:pPr>
+        <w:ind w:left="3600" w:hanging="360"/>
+      </w:pPr>
+      <w:rPr>
+        <w:rFonts w:ascii="Courier New" w:hAnsi="Courier New" w:cs="Courier New" w:hint="default"/>
+      </w:rPr>
+    </w:lvl>
+    <w:lvl w:ilvl="5" w:tplc="0C0A0005" w:tentative="1">
+      <w:start w:val="1"/>
+      <w:numFmt w:val="bullet"/>
+      <w:lvlText w:val=""/>
+      <w:lvlJc w:val="left"/>
+      <w:pPr>
+        <w:ind w:left="4320" w:hanging="360"/>
+      </w:pPr>
+      <w:rPr>
+        <w:rFonts w:ascii="Wingdings" w:hAnsi="Wingdings" w:hint="default"/>
+      </w:rPr>
+    </w:lvl>
+    <w:lvl w:ilvl="6" w:tplc="0C0A0001" w:tentative="1">
+      <w:start w:val="1"/>
+      <w:numFmt w:val="bullet"/>
+      <w:lvlText w:val=""/>
+      <w:lvlJc w:val="left"/>
+      <w:pPr>
+        <w:ind w:left="5040" w:hanging="360"/>
+      </w:pPr>
+      <w:rPr>
+        <w:rFonts w:ascii="Symbol" w:hAnsi="Symbol" w:hint="default"/>
+      </w:rPr>
+    </w:lvl>
+    <w:lvl w:ilvl="7" w:tplc="0C0A0003" w:tentative="1">
+      <w:start w:val="1"/>
+      <w:numFmt w:val="bullet"/>
+      <w:lvlText w:val="o"/>
+      <w:lvlJc w:val="left"/>
+      <w:pPr>
+        <w:ind w:left="5760" w:hanging="360"/>
+      </w:pPr>
+      <w:rPr>
+        <w:rFonts w:ascii="Courier New" w:hAnsi="Courier New" w:cs="Courier New" w:hint="default"/>
+      </w:rPr>
+    </w:lvl>
+    <w:lvl w:ilvl="8" w:tplc="0C0A0005" w:tentative="1">
+      <w:start w:val="1"/>
+      <w:numFmt w:val="bullet"/>
+      <w:lvlText w:val=""/>
+      <w:lvlJc w:val="left"/>
+      <w:pPr>
+        <w:ind w:left="6480" w:hanging="360"/>
+      </w:pPr>
+      <w:rPr>
+        <w:rFonts w:ascii="Wingdings" w:hAnsi="Wingdings" w:hint="default"/>
+      </w:rPr>
+    </w:lvl>
+  </w:abstractNum>
+  <w:abstractNum w:abstractNumId="2">
     <w:nsid w:val="0E517096"/>
     <w:multiLevelType w:val="multilevel"/>
     <w:tmpl w:val="1FD0CDA2"/>
@@ -23414,7 +23802,120 @@
       </w:rPr>
     </w:lvl>
   </w:abstractNum>
-  <w:abstractNum w:abstractNumId="1" w15:restartNumberingAfterBreak="0">
+  <w:abstractNum w:abstractNumId="3">
+    <w:nsid w:val="0E713FB9"/>
+    <w:multiLevelType w:val="hybridMultilevel"/>
+    <w:tmpl w:val="613CA9A8"/>
+    <w:lvl w:ilvl="0" w:tplc="0C0A0001">
+      <w:start w:val="1"/>
+      <w:numFmt w:val="bullet"/>
+      <w:lvlText w:val=""/>
+      <w:lvlJc w:val="left"/>
+      <w:pPr>
+        <w:ind w:left="720" w:hanging="360"/>
+      </w:pPr>
+      <w:rPr>
+        <w:rFonts w:ascii="Symbol" w:hAnsi="Symbol" w:hint="default"/>
+      </w:rPr>
+    </w:lvl>
+    <w:lvl w:ilvl="1" w:tplc="0C0A0005">
+      <w:start w:val="1"/>
+      <w:numFmt w:val="bullet"/>
+      <w:lvlText w:val=""/>
+      <w:lvlJc w:val="left"/>
+      <w:pPr>
+        <w:ind w:left="1440" w:hanging="360"/>
+      </w:pPr>
+      <w:rPr>
+        <w:rFonts w:ascii="Wingdings" w:hAnsi="Wingdings" w:hint="default"/>
+      </w:rPr>
+    </w:lvl>
+    <w:lvl w:ilvl="2" w:tplc="0C0A0005" w:tentative="1">
+      <w:start w:val="1"/>
+      <w:numFmt w:val="bullet"/>
+      <w:lvlText w:val=""/>
+      <w:lvlJc w:val="left"/>
+      <w:pPr>
+        <w:ind w:left="2160" w:hanging="360"/>
+      </w:pPr>
+      <w:rPr>
+        <w:rFonts w:ascii="Wingdings" w:hAnsi="Wingdings" w:hint="default"/>
+      </w:rPr>
+    </w:lvl>
+    <w:lvl w:ilvl="3" w:tplc="0C0A0001" w:tentative="1">
+      <w:start w:val="1"/>
+      <w:numFmt w:val="bullet"/>
+      <w:lvlText w:val=""/>
+      <w:lvlJc w:val="left"/>
+      <w:pPr>
+        <w:ind w:left="2880" w:hanging="360"/>
+      </w:pPr>
+      <w:rPr>
+        <w:rFonts w:ascii="Symbol" w:hAnsi="Symbol" w:hint="default"/>
+      </w:rPr>
+    </w:lvl>
+    <w:lvl w:ilvl="4" w:tplc="0C0A0003" w:tentative="1">
+      <w:start w:val="1"/>
+      <w:numFmt w:val="bullet"/>
+      <w:lvlText w:val="o"/>
+      <w:lvlJc w:val="left"/>
+      <w:pPr>
+        <w:ind w:left="3600" w:hanging="360"/>
+      </w:pPr>
+      <w:rPr>
+        <w:rFonts w:ascii="Courier New" w:hAnsi="Courier New" w:cs="Courier New" w:hint="default"/>
+      </w:rPr>
+    </w:lvl>
+    <w:lvl w:ilvl="5" w:tplc="0C0A0005" w:tentative="1">
+      <w:start w:val="1"/>
+      <w:numFmt w:val="bullet"/>
+      <w:lvlText w:val=""/>
+      <w:lvlJc w:val="left"/>
+      <w:pPr>
+        <w:ind w:left="4320" w:hanging="360"/>
+      </w:pPr>
+      <w:rPr>
+        <w:rFonts w:ascii="Wingdings" w:hAnsi="Wingdings" w:hint="default"/>
+      </w:rPr>
+    </w:lvl>
+    <w:lvl w:ilvl="6" w:tplc="0C0A0001" w:tentative="1">
+      <w:start w:val="1"/>
+      <w:numFmt w:val="bullet"/>
+      <w:lvlText w:val=""/>
+      <w:lvlJc w:val="left"/>
+      <w:pPr>
+        <w:ind w:left="5040" w:hanging="360"/>
+      </w:pPr>
+      <w:rPr>
+        <w:rFonts w:ascii="Symbol" w:hAnsi="Symbol" w:hint="default"/>
+      </w:rPr>
+    </w:lvl>
+    <w:lvl w:ilvl="7" w:tplc="0C0A0003" w:tentative="1">
+      <w:start w:val="1"/>
+      <w:numFmt w:val="bullet"/>
+      <w:lvlText w:val="o"/>
+      <w:lvlJc w:val="left"/>
+      <w:pPr>
+        <w:ind w:left="5760" w:hanging="360"/>
+      </w:pPr>
+      <w:rPr>
+        <w:rFonts w:ascii="Courier New" w:hAnsi="Courier New" w:cs="Courier New" w:hint="default"/>
+      </w:rPr>
+    </w:lvl>
+    <w:lvl w:ilvl="8" w:tplc="0C0A0005" w:tentative="1">
+      <w:start w:val="1"/>
+      <w:numFmt w:val="bullet"/>
+      <w:lvlText w:val=""/>
+      <w:lvlJc w:val="left"/>
+      <w:pPr>
+        <w:ind w:left="6480" w:hanging="360"/>
+      </w:pPr>
+      <w:rPr>
+        <w:rFonts w:ascii="Wingdings" w:hAnsi="Wingdings" w:hint="default"/>
+      </w:rPr>
+    </w:lvl>
+  </w:abstractNum>
+  <w:abstractNum w:abstractNumId="4">
     <w:nsid w:val="164A3E93"/>
     <w:multiLevelType w:val="hybridMultilevel"/>
     <w:tmpl w:val="ADF89522"/>
@@ -23503,7 +24004,7 @@
       </w:pPr>
     </w:lvl>
   </w:abstractNum>
-  <w:abstractNum w:abstractNumId="2" w15:restartNumberingAfterBreak="0">
+  <w:abstractNum w:abstractNumId="5">
     <w:nsid w:val="18D905B0"/>
     <w:multiLevelType w:val="multilevel"/>
     <w:tmpl w:val="E25A4EF8"/>
@@ -23628,7 +24129,7 @@
       </w:rPr>
     </w:lvl>
   </w:abstractNum>
-  <w:abstractNum w:abstractNumId="3" w15:restartNumberingAfterBreak="0">
+  <w:abstractNum w:abstractNumId="6">
     <w:nsid w:val="3639718D"/>
     <w:multiLevelType w:val="hybridMultilevel"/>
     <w:tmpl w:val="0A3CF898"/>
@@ -23741,7 +24242,7 @@
       </w:rPr>
     </w:lvl>
   </w:abstractNum>
-  <w:abstractNum w:abstractNumId="4" w15:restartNumberingAfterBreak="0">
+  <w:abstractNum w:abstractNumId="7">
     <w:nsid w:val="382C2447"/>
     <w:multiLevelType w:val="multilevel"/>
     <w:tmpl w:val="0C0A001F"/>
@@ -23827,7 +24328,7 @@
       </w:pPr>
     </w:lvl>
   </w:abstractNum>
-  <w:abstractNum w:abstractNumId="5" w15:restartNumberingAfterBreak="0">
+  <w:abstractNum w:abstractNumId="8">
     <w:nsid w:val="4AE8706D"/>
     <w:multiLevelType w:val="hybridMultilevel"/>
     <w:tmpl w:val="897AA8C6"/>
@@ -23940,7 +24441,7 @@
       </w:rPr>
     </w:lvl>
   </w:abstractNum>
-  <w:abstractNum w:abstractNumId="6" w15:restartNumberingAfterBreak="0">
+  <w:abstractNum w:abstractNumId="9">
     <w:nsid w:val="4B972D36"/>
     <w:multiLevelType w:val="hybridMultilevel"/>
     <w:tmpl w:val="4274D956"/>
@@ -24029,7 +24530,7 @@
       </w:pPr>
     </w:lvl>
   </w:abstractNum>
-  <w:abstractNum w:abstractNumId="7" w15:restartNumberingAfterBreak="0">
+  <w:abstractNum w:abstractNumId="10">
     <w:nsid w:val="52BC2F9F"/>
     <w:multiLevelType w:val="hybridMultilevel"/>
     <w:tmpl w:val="309404CE"/>
@@ -24142,7 +24643,7 @@
       </w:rPr>
     </w:lvl>
   </w:abstractNum>
-  <w:abstractNum w:abstractNumId="8" w15:restartNumberingAfterBreak="0">
+  <w:abstractNum w:abstractNumId="11">
     <w:nsid w:val="57BE504A"/>
     <w:multiLevelType w:val="hybridMultilevel"/>
     <w:tmpl w:val="F48C366C"/>
@@ -24255,7 +24756,7 @@
       </w:rPr>
     </w:lvl>
   </w:abstractNum>
-  <w:abstractNum w:abstractNumId="9" w15:restartNumberingAfterBreak="0">
+  <w:abstractNum w:abstractNumId="12">
     <w:nsid w:val="61C21D0E"/>
     <w:multiLevelType w:val="hybridMultilevel"/>
     <w:tmpl w:val="E5DE39A8"/>
@@ -24367,7 +24868,7 @@
       </w:rPr>
     </w:lvl>
   </w:abstractNum>
-  <w:abstractNum w:abstractNumId="10" w15:restartNumberingAfterBreak="0">
+  <w:abstractNum w:abstractNumId="13">
     <w:nsid w:val="6C3570AE"/>
     <w:multiLevelType w:val="hybridMultilevel"/>
     <w:tmpl w:val="8A5666C0"/>
@@ -24481,40 +24982,49 @@
     </w:lvl>
   </w:abstractNum>
   <w:num w:numId="1">
+    <w:abstractNumId w:val="7"/>
+  </w:num>
+  <w:num w:numId="2">
+    <w:abstractNumId w:val="13"/>
+  </w:num>
+  <w:num w:numId="3">
+    <w:abstractNumId w:val="12"/>
+  </w:num>
+  <w:num w:numId="4">
+    <w:abstractNumId w:val="6"/>
+  </w:num>
+  <w:num w:numId="5">
+    <w:abstractNumId w:val="10"/>
+  </w:num>
+  <w:num w:numId="6">
+    <w:abstractNumId w:val="5"/>
+  </w:num>
+  <w:num w:numId="7">
+    <w:abstractNumId w:val="2"/>
+  </w:num>
+  <w:num w:numId="8">
+    <w:abstractNumId w:val="5"/>
+  </w:num>
+  <w:num w:numId="9">
+    <w:abstractNumId w:val="8"/>
+  </w:num>
+  <w:num w:numId="10">
+    <w:abstractNumId w:val="9"/>
+  </w:num>
+  <w:num w:numId="11">
+    <w:abstractNumId w:val="11"/>
+  </w:num>
+  <w:num w:numId="12">
     <w:abstractNumId w:val="4"/>
   </w:num>
-  <w:num w:numId="2">
-    <w:abstractNumId w:val="10"/>
+  <w:num w:numId="13">
+    <w:abstractNumId w:val="1"/>
   </w:num>
-  <w:num w:numId="3">
-    <w:abstractNumId w:val="9"/>
-  </w:num>
-  <w:num w:numId="4">
+  <w:num w:numId="14">
     <w:abstractNumId w:val="3"/>
   </w:num>
-  <w:num w:numId="5">
-    <w:abstractNumId w:val="7"/>
-  </w:num>
-  <w:num w:numId="6">
-    <w:abstractNumId w:val="2"/>
-  </w:num>
-  <w:num w:numId="7">
+  <w:num w:numId="15">
     <w:abstractNumId w:val="0"/>
-  </w:num>
-  <w:num w:numId="8">
-    <w:abstractNumId w:val="2"/>
-  </w:num>
-  <w:num w:numId="9">
-    <w:abstractNumId w:val="5"/>
-  </w:num>
-  <w:num w:numId="10">
-    <w:abstractNumId w:val="6"/>
-  </w:num>
-  <w:num w:numId="11">
-    <w:abstractNumId w:val="8"/>
-  </w:num>
-  <w:num w:numId="12">
-    <w:abstractNumId w:val="1"/>
   </w:num>
 </w:numbering>
 </file>
@@ -25441,6 +25951,7 @@
       <w:spacing w:after="0" w:line="240" w:lineRule="auto"/>
     </w:pPr>
     <w:tblPr>
+      <w:tblInd w:w="0" w:type="dxa"/>
       <w:tblBorders>
         <w:top w:val="single" w:sz="4" w:space="0" w:color="auto"/>
         <w:left w:val="single" w:sz="4" w:space="0" w:color="auto"/>
@@ -25449,6 +25960,12 @@
         <w:insideH w:val="single" w:sz="4" w:space="0" w:color="auto"/>
         <w:insideV w:val="single" w:sz="4" w:space="0" w:color="auto"/>
       </w:tblBorders>
+      <w:tblCellMar>
+        <w:top w:w="0" w:type="dxa"/>
+        <w:left w:w="108" w:type="dxa"/>
+        <w:bottom w:w="0" w:type="dxa"/>
+        <w:right w:w="108" w:type="dxa"/>
+      </w:tblCellMar>
     </w:tblPr>
   </w:style>
   <w:style w:type="character" w:styleId="Textodelmarcadordeposicin">
@@ -25770,7 +26287,7 @@
 </file>
 
 <file path=customXml/itemProps1.xml><?xml version="1.0" encoding="utf-8"?>
-<ds:datastoreItem xmlns:ds="http://schemas.openxmlformats.org/officeDocument/2006/customXml" ds:itemID="{1E717DAE-49D8-4042-9447-6A50457A6CA8}">
+<ds:datastoreItem xmlns:ds="http://schemas.openxmlformats.org/officeDocument/2006/customXml" ds:itemID="{C672D047-FB08-422A-BE01-C8AB6EBF43EE}">
   <ds:schemaRefs>
     <ds:schemaRef ds:uri="http://schemas.openxmlformats.org/officeDocument/2006/bibliography"/>
   </ds:schemaRefs>

</xml_diff>